<commit_message>
code for q1 almost done
</commit_message>
<xml_diff>
--- a/ass/report.docx
+++ b/ass/report.docx
@@ -99,6 +99,15 @@
     </w:p>
     <w:sdt>
       <w:sdtPr>
+        <w:rPr>
+          <w:rFonts w:asciiTheme="minorHAnsi" w:eastAsiaTheme="minorEastAsia" w:hAnsiTheme="minorHAnsi" w:cstheme="minorBidi"/>
+          <w:b w:val="0"/>
+          <w:bCs w:val="0"/>
+          <w:caps w:val="0"/>
+          <w:spacing w:val="0"/>
+          <w:sz w:val="22"/>
+          <w:szCs w:val="22"/>
+        </w:rPr>
         <w:id w:val="-1954077482"/>
         <w:docPartObj>
           <w:docPartGallery w:val="Table of Contents"/>
@@ -107,12 +116,7 @@
       </w:sdtPr>
       <w:sdtEndPr>
         <w:rPr>
-          <w:rFonts w:asciiTheme="minorHAnsi" w:eastAsiaTheme="minorEastAsia" w:hAnsiTheme="minorHAnsi" w:cstheme="minorBidi"/>
-          <w:caps w:val="0"/>
           <w:noProof/>
-          <w:spacing w:val="0"/>
-          <w:sz w:val="22"/>
-          <w:szCs w:val="22"/>
         </w:rPr>
       </w:sdtEndPr>
       <w:sdtContent>
@@ -782,6 +786,32 @@
         <w:t>s</w:t>
       </w:r>
       <w:bookmarkEnd w:id="0"/>
+    </w:p>
+    <w:p>
+      <w:pPr>
+        <w:pStyle w:val="Heading2"/>
+      </w:pPr>
+      <w:r>
+        <w:t>Low Volatility</w:t>
+      </w:r>
+    </w:p>
+    <w:p/>
+    <w:p>
+      <w:pPr>
+        <w:pStyle w:val="Heading2"/>
+      </w:pPr>
+      <w:r>
+        <w:t>Profit</w:t>
+      </w:r>
+    </w:p>
+    <w:p>
+      <w:pPr>
+        <w:pStyle w:val="Heading2"/>
+      </w:pPr>
+      <w:r>
+        <w:br/>
+        <w:t>Safety</w:t>
+      </w:r>
     </w:p>
     <w:p/>
     <w:p/>
@@ -2470,7 +2500,6 @@
     <w:next w:val="Normal"/>
     <w:link w:val="Heading2Char"/>
     <w:uiPriority w:val="9"/>
-    <w:semiHidden/>
     <w:unhideWhenUsed/>
     <w:qFormat/>
     <w:rsid w:val="0078354D"/>
@@ -2647,6 +2676,7 @@
   <w:style w:type="character" w:default="1" w:styleId="DefaultParagraphFont">
     <w:name w:val="Default Paragraph Font"/>
     <w:uiPriority w:val="1"/>
+    <w:semiHidden/>
     <w:unhideWhenUsed/>
   </w:style>
   <w:style w:type="table" w:default="1" w:styleId="TableNormal">
@@ -2691,7 +2721,6 @@
     <w:basedOn w:val="DefaultParagraphFont"/>
     <w:link w:val="Heading2"/>
     <w:uiPriority w:val="9"/>
-    <w:semiHidden/>
     <w:rsid w:val="0078354D"/>
     <w:rPr>
       <w:rFonts w:asciiTheme="majorHAnsi" w:eastAsiaTheme="majorEastAsia" w:hAnsiTheme="majorHAnsi" w:cstheme="majorBidi"/>

</xml_diff>

<commit_message>
upto q4 done roughly in code
</commit_message>
<xml_diff>
--- a/ass/report.docx
+++ b/ass/report.docx
@@ -814,8 +814,61 @@
       </w:r>
     </w:p>
     <w:p/>
-    <w:p/>
     <w:p>
+      <w:r>
+        <w:t>Still haven’t check that bracket issue in the statistics section of the code!</w:t>
+      </w:r>
+    </w:p>
+    <w:p>
+      <w:pPr>
+        <w:jc w:val="left"/>
+      </w:pPr>
+      <w:r>
+        <w:t>Nice factor investing research:</w:t>
+      </w:r>
+      <w:r>
+        <w:br/>
+      </w:r>
+      <w:hyperlink r:id="rId6" w:history="1">
+        <w:r>
+          <w:rPr>
+            <w:rStyle w:val="Hyperlink"/>
+          </w:rPr>
+          <w:t>file:///C:/Users/cfawc/Downloads/AQRJPMQuant23FactFictionandFactorInvesting.pdf</w:t>
+        </w:r>
+      </w:hyperlink>
+      <w:r>
+        <w:br/>
+      </w:r>
+      <w:r>
+        <w:br/>
+        <w:t>factor combining MSCI:</w:t>
+      </w:r>
+      <w:r>
+        <w:br/>
+      </w:r>
+      <w:hyperlink r:id="rId7" w:history="1">
+        <w:r>
+          <w:rPr>
+            <w:rStyle w:val="Hyperlink"/>
+          </w:rPr>
+          <w:t>https://www.msci.com/documents/10199/ff891dc6-61ac-9d77-1f39-aeb0113a767d</w:t>
+        </w:r>
+      </w:hyperlink>
+    </w:p>
+    <w:p>
+      <w:pPr>
+        <w:jc w:val="left"/>
+      </w:pPr>
+      <w:r>
+        <w:t>S&amp;P global factor combining</w:t>
+      </w:r>
+      <w:r>
+        <w:br/>
+      </w:r>
+      <w:r>
+        <w:t>https://www.spglobal.com/spdji/en/documents/research/research-the-merits-and-methods-of-multi-factor-investing.pdf</w:t>
+      </w:r>
       <w:r>
         <w:br w:type="page"/>
       </w:r>
@@ -932,6 +985,68 @@
     <w:p/>
     <w:p>
       <w:pPr>
+        <w:jc w:val="left"/>
+      </w:pPr>
+      <w:r>
+        <w:t>Want to do this:</w:t>
+      </w:r>
+      <w:r>
+        <w:br/>
+      </w:r>
+      <w:r>
+        <w:drawing>
+          <wp:inline distT="0" distB="0" distL="0" distR="0" wp14:anchorId="1E5AC7A7" wp14:editId="1DDA88F0">
+            <wp:extent cx="5731510" cy="3731895"/>
+            <wp:effectExtent l="0" t="0" r="2540" b="1905"/>
+            <wp:docPr id="755205412" name="Picture 1" descr="A screenshot of a report&#10;&#10;AI-generated content may be incorrect."/>
+            <wp:cNvGraphicFramePr>
+              <a:graphicFrameLocks xmlns:a="http://schemas.openxmlformats.org/drawingml/2006/main" noChangeAspect="1"/>
+            </wp:cNvGraphicFramePr>
+            <a:graphic xmlns:a="http://schemas.openxmlformats.org/drawingml/2006/main">
+              <a:graphicData uri="http://schemas.openxmlformats.org/drawingml/2006/picture">
+                <pic:pic xmlns:pic="http://schemas.openxmlformats.org/drawingml/2006/picture">
+                  <pic:nvPicPr>
+                    <pic:cNvPr id="755205412" name="Picture 1" descr="A screenshot of a report&#10;&#10;AI-generated content may be incorrect."/>
+                    <pic:cNvPicPr/>
+                  </pic:nvPicPr>
+                  <pic:blipFill>
+                    <a:blip r:embed="rId8"/>
+                    <a:stretch>
+                      <a:fillRect/>
+                    </a:stretch>
+                  </pic:blipFill>
+                  <pic:spPr>
+                    <a:xfrm>
+                      <a:off x="0" y="0"/>
+                      <a:ext cx="5731510" cy="3731895"/>
+                    </a:xfrm>
+                    <a:prstGeom prst="rect">
+                      <a:avLst/>
+                    </a:prstGeom>
+                  </pic:spPr>
+                </pic:pic>
+              </a:graphicData>
+            </a:graphic>
+          </wp:inline>
+        </w:drawing>
+      </w:r>
+    </w:p>
+    <w:p>
+      <w:pPr>
+        <w:jc w:val="left"/>
+      </w:pPr>
+    </w:p>
+    <w:p>
+      <w:pPr>
+        <w:jc w:val="left"/>
+      </w:pPr>
+      <w:r>
+        <w:t>Then show dilution from investing in multiple single factors separately</w:t>
+      </w:r>
+    </w:p>
+    <w:p>
+      <w:pPr>
+        <w:jc w:val="left"/>
         <w:rPr>
           <w:rFonts w:asciiTheme="majorHAnsi" w:eastAsiaTheme="majorEastAsia" w:hAnsiTheme="majorHAnsi" w:cstheme="majorBidi"/>
           <w:b/>
@@ -3119,6 +3234,18 @@
       <w:u w:val="single"/>
     </w:rPr>
   </w:style>
+  <w:style w:type="character" w:styleId="UnresolvedMention">
+    <w:name w:val="Unresolved Mention"/>
+    <w:basedOn w:val="DefaultParagraphFont"/>
+    <w:uiPriority w:val="99"/>
+    <w:semiHidden/>
+    <w:unhideWhenUsed/>
+    <w:rsid w:val="00CE1148"/>
+    <w:rPr>
+      <w:color w:val="605E5C"/>
+      <w:shd w:val="clear" w:color="auto" w:fill="E1DFDD"/>
+    </w:rPr>
+  </w:style>
 </w:styles>
 </file>
 

</xml_diff>

<commit_message>
report for upto Q4 written
</commit_message>
<xml_diff>
--- a/ass/report.docx
+++ b/ass/report.docx
@@ -116,6 +116,7 @@
       </w:sdtPr>
       <w:sdtEndPr>
         <w:rPr>
+          <w:rFonts w:ascii="Times New Roman" w:hAnsi="Times New Roman"/>
           <w:noProof/>
         </w:rPr>
       </w:sdtEndPr>
@@ -737,9 +738,6 @@
       <w:pPr>
         <w:rPr>
           <w:rFonts w:asciiTheme="majorHAnsi" w:eastAsiaTheme="majorEastAsia" w:hAnsiTheme="majorHAnsi" w:cstheme="majorBidi"/>
-          <w:b/>
-          <w:bCs/>
-          <w:caps/>
           <w:spacing w:val="4"/>
           <w:sz w:val="28"/>
           <w:szCs w:val="28"/>
@@ -788,107 +786,1993 @@
       <w:bookmarkEnd w:id="0"/>
     </w:p>
     <w:p>
+      <w:r>
+        <w:t xml:space="preserve">The CAPM model of asset pricing </w:t>
+      </w:r>
+      <w:r>
+        <w:t xml:space="preserve">claims to </w:t>
+      </w:r>
+      <w:r>
+        <w:t>inextricably link</w:t>
+      </w:r>
+      <w:r>
+        <w:t xml:space="preserve"> investment returns to investment risks, as classified by the investment’s beta term, the amount that the security moves for each move in the market. </w:t>
+      </w:r>
+      <w:r>
+        <w:t>However,</w:t>
+      </w:r>
+      <w:r>
+        <w:t xml:space="preserve"> the belief that the CAPM asset pricing model captures all return and all risk and even that all return must be captured by risk was challenged</w:t>
+      </w:r>
+      <w:r>
+        <w:t xml:space="preserve"> first by Ross (1976) developing the APT model which sought to describe returns by multiple risk coefficients, rather than simply beta. Fama and French (1992) expanded the </w:t>
+      </w:r>
+      <w:r>
+        <w:t xml:space="preserve">multi-factor model showing that </w:t>
+      </w:r>
+      <w:r>
+        <w:t xml:space="preserve">“two easily measured variables, size and book-to-market equity, combine to capture the cross-sectional variation in average </w:t>
+      </w:r>
+      <w:r>
+        <w:t>s</w:t>
+      </w:r>
+      <w:r>
+        <w:t xml:space="preserve">tock </w:t>
+      </w:r>
+      <w:r>
+        <w:t>r</w:t>
+      </w:r>
+      <w:r>
+        <w:t>eturns”</w:t>
+      </w:r>
+      <w:r>
+        <w:t xml:space="preserve">. This </w:t>
+      </w:r>
+      <w:r>
+        <w:t>kicked off the rise of factor investing where investor</w:t>
+      </w:r>
+      <w:r>
+        <w:t>s</w:t>
+      </w:r>
+      <w:r>
+        <w:t xml:space="preserve"> seek factors which can predict stock market returns. This report explores </w:t>
+      </w:r>
+      <w:r>
+        <w:t>the statistical backing and financial viability of three</w:t>
+      </w:r>
+      <w:r>
+        <w:t xml:space="preserve"> defensive factors, low volatility, profit, and safety.</w:t>
+      </w:r>
+    </w:p>
+    <w:p>
+      <w:r>
+        <w:t>The l</w:t>
+      </w:r>
+      <w:r>
+        <w:t xml:space="preserve">ow volatility factor </w:t>
+      </w:r>
+      <w:proofErr w:type="gramStart"/>
+      <w:r>
+        <w:t>score</w:t>
+      </w:r>
+      <w:proofErr w:type="gramEnd"/>
+      <w:r>
+        <w:t xml:space="preserve"> </w:t>
+      </w:r>
+      <w:r>
+        <w:t>favour</w:t>
+      </w:r>
+      <w:r>
+        <w:t>s firms</w:t>
+      </w:r>
+      <w:r>
+        <w:t xml:space="preserve"> who stock price </w:t>
+      </w:r>
+      <w:r>
+        <w:t>demonstrates</w:t>
+      </w:r>
+      <w:r>
+        <w:t xml:space="preserve"> low fluctuations and</w:t>
+      </w:r>
+      <w:r>
+        <w:t xml:space="preserve"> low sensitivity to market movements</w:t>
+      </w:r>
+      <w:r>
+        <w:t xml:space="preserve">. </w:t>
+      </w:r>
+      <w:r>
+        <w:t>Blitz and van Vliet (2007) documented a volatility effect</w:t>
+      </w:r>
+      <w:r>
+        <w:t>,</w:t>
+      </w:r>
+      <w:r>
+        <w:t xml:space="preserve"> global low-volatility portfolios earned materially higher risk-adjusted returns</w:t>
+      </w:r>
+      <w:r>
+        <w:t>, this can also be demonstrated within the data analysed for this report.</w:t>
+      </w:r>
+    </w:p>
+    <w:p>
+      <w:r>
+        <w:t xml:space="preserve">The </w:t>
+      </w:r>
+      <w:r>
+        <w:t>p</w:t>
+      </w:r>
+      <w:r>
+        <w:t xml:space="preserve">rofitability factor </w:t>
+      </w:r>
+      <w:proofErr w:type="gramStart"/>
+      <w:r>
+        <w:t>score</w:t>
+      </w:r>
+      <w:proofErr w:type="gramEnd"/>
+      <w:r>
+        <w:t xml:space="preserve"> favours firms with strong profitability metrics such </w:t>
+      </w:r>
+      <w:r>
+        <w:t xml:space="preserve">as gross profits-to-assets, </w:t>
+      </w:r>
+      <w:r>
+        <w:t>return on</w:t>
+      </w:r>
+      <w:r>
+        <w:t xml:space="preserve"> equity, return on assets, cash flow-to-assets, and gross margin.</w:t>
+      </w:r>
+      <w:r>
+        <w:t xml:space="preserve"> Novy-Marx (2013) showed that stocks with high profitability have higher subsequent returns, which is why this investment factor has been selected for evaluation.</w:t>
+      </w:r>
+    </w:p>
+    <w:p>
+      <w:r>
+        <w:t>The safety factor is a combined score which incorporates variables which describe firms with lower risk. These variables include low beta, low leverage and low bankruptcy risk alongside stable earnings.</w:t>
+      </w:r>
+      <w:r>
+        <w:t xml:space="preserve"> This factor overlaps with the low volatility factor to a certain </w:t>
+      </w:r>
+      <w:r>
+        <w:t>degree but</w:t>
+      </w:r>
+      <w:r>
+        <w:t xml:space="preserve"> also captures other information that has been prove</w:t>
+      </w:r>
+      <w:r>
+        <w:t xml:space="preserve">n </w:t>
+      </w:r>
+      <w:r>
+        <w:t>to have predictive power.</w:t>
+      </w:r>
+      <w:r>
+        <w:t xml:space="preserve"> </w:t>
+      </w:r>
+      <w:r>
+        <w:t>High</w:t>
+      </w:r>
+      <w:r>
+        <w:t xml:space="preserve"> leverage is “negatively associated with future stock returns” </w:t>
+      </w:r>
+      <w:r>
+        <w:t>(Penman et al., 2005, p. </w:t>
+      </w:r>
+      <w:r>
+        <w:t>2</w:t>
+      </w:r>
+      <w:r>
+        <w:t>)</w:t>
+      </w:r>
+      <w:r>
+        <w:t xml:space="preserve">. </w:t>
+      </w:r>
+      <w:r>
+        <w:t>Campbell</w:t>
+      </w:r>
+      <w:r>
+        <w:t>,</w:t>
+      </w:r>
+      <w:r>
+        <w:t xml:space="preserve"> Hilscher</w:t>
+      </w:r>
+      <w:r>
+        <w:t xml:space="preserve"> and </w:t>
+      </w:r>
+      <w:r>
+        <w:t>Szilagyi (2006)</w:t>
+      </w:r>
+      <w:r>
+        <w:t xml:space="preserve"> </w:t>
+      </w:r>
+      <w:r>
+        <w:t>found that distressed firms have lower than expected returns even when accounting for other investment factors.</w:t>
+      </w:r>
+    </w:p>
+    <w:p>
+      <w:pPr>
+        <w:rPr>
+          <w:rFonts w:eastAsiaTheme="majorEastAsia" w:cstheme="majorBidi"/>
+          <w:b/>
+          <w:bCs/>
+          <w:sz w:val="28"/>
+          <w:szCs w:val="28"/>
+        </w:rPr>
+      </w:pPr>
+      <w:r>
+        <w:br w:type="page"/>
+      </w:r>
+    </w:p>
+    <w:p>
       <w:pPr>
         <w:pStyle w:val="Heading2"/>
       </w:pPr>
       <w:r>
-        <w:t>Low Volatility</w:t>
+        <w:rPr>
+          <w:noProof/>
+        </w:rPr>
+        <w:lastRenderedPageBreak/>
+        <w:drawing>
+          <wp:anchor distT="0" distB="0" distL="114300" distR="114300" simplePos="0" relativeHeight="251659264" behindDoc="0" locked="0" layoutInCell="1" allowOverlap="1" wp14:anchorId="14750DEF" wp14:editId="49A0BBD2">
+            <wp:simplePos x="0" y="0"/>
+            <wp:positionH relativeFrom="margin">
+              <wp:align>center</wp:align>
+            </wp:positionH>
+            <wp:positionV relativeFrom="paragraph">
+              <wp:posOffset>348122</wp:posOffset>
+            </wp:positionV>
+            <wp:extent cx="3492500" cy="2543810"/>
+            <wp:effectExtent l="0" t="0" r="0" b="8890"/>
+            <wp:wrapTopAndBottom/>
+            <wp:docPr id="622834779" name="Picture 3" descr="A graph of a number of different colored bars&#10;&#10;AI-generated content may be incorrect."/>
+            <wp:cNvGraphicFramePr>
+              <a:graphicFrameLocks xmlns:a="http://schemas.openxmlformats.org/drawingml/2006/main" noChangeAspect="1"/>
+            </wp:cNvGraphicFramePr>
+            <a:graphic xmlns:a="http://schemas.openxmlformats.org/drawingml/2006/main">
+              <a:graphicData uri="http://schemas.openxmlformats.org/drawingml/2006/picture">
+                <pic:pic xmlns:pic="http://schemas.openxmlformats.org/drawingml/2006/picture">
+                  <pic:nvPicPr>
+                    <pic:cNvPr id="622834779" name="Picture 3" descr="A graph of a number of different colored bars&#10;&#10;AI-generated content may be incorrect."/>
+                    <pic:cNvPicPr/>
+                  </pic:nvPicPr>
+                  <pic:blipFill>
+                    <a:blip r:embed="rId6" cstate="print">
+                      <a:extLst>
+                        <a:ext uri="{28A0092B-C50C-407E-A947-70E740481C1C}">
+                          <a14:useLocalDpi xmlns:a14="http://schemas.microsoft.com/office/drawing/2010/main" val="0"/>
+                        </a:ext>
+                      </a:extLst>
+                    </a:blip>
+                    <a:stretch>
+                      <a:fillRect/>
+                    </a:stretch>
+                  </pic:blipFill>
+                  <pic:spPr>
+                    <a:xfrm>
+                      <a:off x="0" y="0"/>
+                      <a:ext cx="3492500" cy="2543810"/>
+                    </a:xfrm>
+                    <a:prstGeom prst="rect">
+                      <a:avLst/>
+                    </a:prstGeom>
+                  </pic:spPr>
+                </pic:pic>
+              </a:graphicData>
+            </a:graphic>
+            <wp14:sizeRelH relativeFrom="margin">
+              <wp14:pctWidth>0</wp14:pctWidth>
+            </wp14:sizeRelH>
+            <wp14:sizeRelV relativeFrom="margin">
+              <wp14:pctHeight>0</wp14:pctHeight>
+            </wp14:sizeRelV>
+          </wp:anchor>
+        </w:drawing>
+      </w:r>
+      <w:r>
+        <w:t xml:space="preserve">Quantile Analysis for </w:t>
+      </w:r>
+      <w:r>
+        <w:t>E</w:t>
+      </w:r>
+      <w:r>
+        <w:t xml:space="preserve">ach </w:t>
+      </w:r>
+      <w:r>
+        <w:t>F</w:t>
+      </w:r>
+      <w:r>
+        <w:t>actor</w:t>
       </w:r>
     </w:p>
     <w:p/>
     <w:p>
-      <w:pPr>
-        <w:pStyle w:val="Heading2"/>
-      </w:pPr>
-      <w:r>
-        <w:t>Profit</w:t>
+      <w:r>
+        <w:t>Each month</w:t>
+      </w:r>
+      <w:r>
+        <w:t xml:space="preserve"> from January 1980 till December 2023 </w:t>
+      </w:r>
+      <w:r>
+        <w:t>all stocks within the dataset are sorted into four</w:t>
+      </w:r>
+      <w:r>
+        <w:t xml:space="preserve"> quartiles.</w:t>
+      </w:r>
+      <w:r>
+        <w:t xml:space="preserve"> For each month we form equal weighted portfolio of the stocks in each quartile and record the next moth return. This is shown in figure #, where i</w:t>
+      </w:r>
+      <w:r>
+        <w:t>t can be seen that the factors are able to effectively split the wheat from the chaff. Bucket one are the stocks that scored the worse on the volatility/</w:t>
+      </w:r>
+      <w:r>
+        <w:t>p</w:t>
+      </w:r>
+      <w:r>
+        <w:t>rofit/</w:t>
+      </w:r>
+      <w:r>
+        <w:t>s</w:t>
+      </w:r>
+      <w:r>
+        <w:t>afety</w:t>
+      </w:r>
+      <w:r>
+        <w:t xml:space="preserve"> score and clearly </w:t>
+      </w:r>
+      <w:r>
+        <w:t>underperforms</w:t>
+      </w:r>
+      <w:r>
+        <w:t xml:space="preserve"> relative to the other buckets, especially bucket </w:t>
+      </w:r>
+      <w:r>
+        <w:t>four</w:t>
+      </w:r>
+      <w:r>
+        <w:t xml:space="preserve"> which contains the average returns of the stocks that scored the best in the months that they scored the best</w:t>
+      </w:r>
+      <w:r>
+        <w:t>.</w:t>
       </w:r>
     </w:p>
     <w:p>
-      <w:pPr>
-        <w:pStyle w:val="Heading2"/>
-      </w:pPr>
-      <w:r>
-        <w:br/>
-        <w:t>Safety</w:t>
-      </w:r>
-    </w:p>
-    <w:p/>
-    <w:p>
-      <w:r>
-        <w:t>Still haven’t check that bracket issue in the statistics section of the code!</w:t>
+      <w:r>
+        <w:rPr>
+          <w:noProof/>
+        </w:rPr>
+        <w:drawing>
+          <wp:anchor distT="0" distB="0" distL="114300" distR="114300" simplePos="0" relativeHeight="251660288" behindDoc="0" locked="0" layoutInCell="1" allowOverlap="1" wp14:anchorId="2B0342B1" wp14:editId="1A27F2C4">
+            <wp:simplePos x="0" y="0"/>
+            <wp:positionH relativeFrom="margin">
+              <wp:align>center</wp:align>
+            </wp:positionH>
+            <wp:positionV relativeFrom="paragraph">
+              <wp:posOffset>9253</wp:posOffset>
+            </wp:positionV>
+            <wp:extent cx="4021455" cy="2712085"/>
+            <wp:effectExtent l="0" t="0" r="0" b="0"/>
+            <wp:wrapTopAndBottom/>
+            <wp:docPr id="1540581588" name="Picture 4" descr="A graph of a bucket&#10;&#10;AI-generated content may be incorrect."/>
+            <wp:cNvGraphicFramePr>
+              <a:graphicFrameLocks xmlns:a="http://schemas.openxmlformats.org/drawingml/2006/main" noChangeAspect="1"/>
+            </wp:cNvGraphicFramePr>
+            <a:graphic xmlns:a="http://schemas.openxmlformats.org/drawingml/2006/main">
+              <a:graphicData uri="http://schemas.openxmlformats.org/drawingml/2006/picture">
+                <pic:pic xmlns:pic="http://schemas.openxmlformats.org/drawingml/2006/picture">
+                  <pic:nvPicPr>
+                    <pic:cNvPr id="1540581588" name="Picture 4" descr="A graph of a bucket&#10;&#10;AI-generated content may be incorrect."/>
+                    <pic:cNvPicPr/>
+                  </pic:nvPicPr>
+                  <pic:blipFill>
+                    <a:blip r:embed="rId7" cstate="print">
+                      <a:extLst>
+                        <a:ext uri="{28A0092B-C50C-407E-A947-70E740481C1C}">
+                          <a14:useLocalDpi xmlns:a14="http://schemas.microsoft.com/office/drawing/2010/main" val="0"/>
+                        </a:ext>
+                      </a:extLst>
+                    </a:blip>
+                    <a:stretch>
+                      <a:fillRect/>
+                    </a:stretch>
+                  </pic:blipFill>
+                  <pic:spPr>
+                    <a:xfrm>
+                      <a:off x="0" y="0"/>
+                      <a:ext cx="4021455" cy="2712085"/>
+                    </a:xfrm>
+                    <a:prstGeom prst="rect">
+                      <a:avLst/>
+                    </a:prstGeom>
+                  </pic:spPr>
+                </pic:pic>
+              </a:graphicData>
+            </a:graphic>
+            <wp14:sizeRelH relativeFrom="margin">
+              <wp14:pctWidth>0</wp14:pctWidth>
+            </wp14:sizeRelH>
+            <wp14:sizeRelV relativeFrom="margin">
+              <wp14:pctHeight>0</wp14:pctHeight>
+            </wp14:sizeRelV>
+          </wp:anchor>
+        </w:drawing>
+      </w:r>
+      <w:r>
+        <w:t xml:space="preserve">Figure # shows the same predictive power of the factors however also shows the risk vs reward of these simplified factor bucket </w:t>
+      </w:r>
+      <w:r>
+        <w:t>portfolios.</w:t>
       </w:r>
     </w:p>
     <w:p>
-      <w:pPr>
-        <w:jc w:val="left"/>
-      </w:pPr>
-      <w:r>
-        <w:t>Nice factor investing research:</w:t>
-      </w:r>
-      <w:r>
-        <w:br/>
-      </w:r>
-      <w:hyperlink r:id="rId6" w:history="1">
-        <w:r>
-          <w:rPr>
-            <w:rStyle w:val="Hyperlink"/>
-          </w:rPr>
-          <w:t>file:///C:/Users/cfawc/Downloads/AQRJPMQuant23FactFictionandFactorInvesting.pdf</w:t>
-        </w:r>
-      </w:hyperlink>
-      <w:r>
-        <w:br/>
-      </w:r>
-      <w:r>
-        <w:br/>
-        <w:t>factor combining MSCI:</w:t>
-      </w:r>
-      <w:r>
-        <w:br/>
-      </w:r>
-      <w:hyperlink r:id="rId7" w:history="1">
-        <w:r>
-          <w:rPr>
-            <w:rStyle w:val="Hyperlink"/>
-          </w:rPr>
-          <w:t>https://www.msci.com/documents/10199/ff891dc6-61ac-9d77-1f39-aeb0113a767d</w:t>
-        </w:r>
-      </w:hyperlink>
+      <w:r>
+        <w:t xml:space="preserve">See </w:t>
+      </w:r>
+      <w:r>
+        <w:t>Appendix A - $1 Invested in Factor Buckets</w:t>
+      </w:r>
+      <w:r>
+        <w:t xml:space="preserve">, for </w:t>
+      </w:r>
+      <w:r>
+        <w:t xml:space="preserve">additional comparison of </w:t>
+      </w:r>
+      <w:r>
+        <w:t>performance of factor buckets.</w:t>
+      </w:r>
     </w:p>
     <w:p>
-      <w:pPr>
-        <w:jc w:val="left"/>
-      </w:pPr>
-      <w:r>
-        <w:t>S&amp;P global factor combining</w:t>
-      </w:r>
-      <w:r>
-        <w:br/>
-      </w:r>
-      <w:r>
-        <w:t>https://www.spglobal.com/spdji/en/documents/research/research-the-merits-and-methods-of-multi-factor-investing.pdf</w:t>
-      </w:r>
       <w:r>
         <w:br w:type="page"/>
       </w:r>
     </w:p>
     <w:p>
       <w:pPr>
-        <w:pStyle w:val="Heading1"/>
-      </w:pPr>
-      <w:bookmarkStart w:id="1" w:name="_Toc210985634"/>
+        <w:pStyle w:val="Heading2"/>
+      </w:pPr>
       <w:r>
         <w:lastRenderedPageBreak/>
-        <w:t xml:space="preserve">2. </w:t>
-      </w:r>
-      <w:r>
-        <w:t>Effect of Macroeconomic Environment</w:t>
-      </w:r>
-      <w:bookmarkEnd w:id="1"/>
+        <w:t>Quantile Analysis over Time</w:t>
+      </w:r>
+    </w:p>
+    <w:p>
+      <w:r>
+        <w:rPr>
+          <w:noProof/>
+        </w:rPr>
+        <w:drawing>
+          <wp:anchor distT="0" distB="0" distL="114300" distR="114300" simplePos="0" relativeHeight="251666432" behindDoc="0" locked="0" layoutInCell="1" allowOverlap="1" wp14:anchorId="01EA4EC5" wp14:editId="41D91369">
+            <wp:simplePos x="0" y="0"/>
+            <wp:positionH relativeFrom="column">
+              <wp:posOffset>20608</wp:posOffset>
+            </wp:positionH>
+            <wp:positionV relativeFrom="paragraph">
+              <wp:posOffset>4095519</wp:posOffset>
+            </wp:positionV>
+            <wp:extent cx="3331210" cy="1979930"/>
+            <wp:effectExtent l="0" t="0" r="2540" b="1270"/>
+            <wp:wrapSquare wrapText="bothSides"/>
+            <wp:docPr id="254683907" name="Picture 16" descr="A graph of blue bars&#10;&#10;AI-generated content may be incorrect."/>
+            <wp:cNvGraphicFramePr>
+              <a:graphicFrameLocks xmlns:a="http://schemas.openxmlformats.org/drawingml/2006/main" noChangeAspect="1"/>
+            </wp:cNvGraphicFramePr>
+            <a:graphic xmlns:a="http://schemas.openxmlformats.org/drawingml/2006/main">
+              <a:graphicData uri="http://schemas.openxmlformats.org/drawingml/2006/picture">
+                <pic:pic xmlns:pic="http://schemas.openxmlformats.org/drawingml/2006/picture">
+                  <pic:nvPicPr>
+                    <pic:cNvPr id="254683907" name="Picture 16" descr="A graph of blue bars&#10;&#10;AI-generated content may be incorrect."/>
+                    <pic:cNvPicPr/>
+                  </pic:nvPicPr>
+                  <pic:blipFill>
+                    <a:blip r:embed="rId8" cstate="print">
+                      <a:extLst>
+                        <a:ext uri="{28A0092B-C50C-407E-A947-70E740481C1C}">
+                          <a14:useLocalDpi xmlns:a14="http://schemas.microsoft.com/office/drawing/2010/main" val="0"/>
+                        </a:ext>
+                      </a:extLst>
+                    </a:blip>
+                    <a:stretch>
+                      <a:fillRect/>
+                    </a:stretch>
+                  </pic:blipFill>
+                  <pic:spPr>
+                    <a:xfrm>
+                      <a:off x="0" y="0"/>
+                      <a:ext cx="3331210" cy="1979930"/>
+                    </a:xfrm>
+                    <a:prstGeom prst="rect">
+                      <a:avLst/>
+                    </a:prstGeom>
+                  </pic:spPr>
+                </pic:pic>
+              </a:graphicData>
+            </a:graphic>
+          </wp:anchor>
+        </w:drawing>
+      </w:r>
+      <w:r>
+        <w:rPr>
+          <w:noProof/>
+        </w:rPr>
+        <w:drawing>
+          <wp:anchor distT="0" distB="0" distL="114300" distR="114300" simplePos="0" relativeHeight="251665408" behindDoc="0" locked="0" layoutInCell="1" allowOverlap="1" wp14:anchorId="66D3CA45" wp14:editId="54251DBD">
+            <wp:simplePos x="0" y="0"/>
+            <wp:positionH relativeFrom="margin">
+              <wp:align>left</wp:align>
+            </wp:positionH>
+            <wp:positionV relativeFrom="paragraph">
+              <wp:posOffset>2065713</wp:posOffset>
+            </wp:positionV>
+            <wp:extent cx="3331210" cy="1979930"/>
+            <wp:effectExtent l="0" t="0" r="2540" b="1270"/>
+            <wp:wrapSquare wrapText="bothSides"/>
+            <wp:docPr id="627425071" name="Picture 15" descr="A graph of blue bars&#10;&#10;AI-generated content may be incorrect."/>
+            <wp:cNvGraphicFramePr>
+              <a:graphicFrameLocks xmlns:a="http://schemas.openxmlformats.org/drawingml/2006/main" noChangeAspect="1"/>
+            </wp:cNvGraphicFramePr>
+            <a:graphic xmlns:a="http://schemas.openxmlformats.org/drawingml/2006/main">
+              <a:graphicData uri="http://schemas.openxmlformats.org/drawingml/2006/picture">
+                <pic:pic xmlns:pic="http://schemas.openxmlformats.org/drawingml/2006/picture">
+                  <pic:nvPicPr>
+                    <pic:cNvPr id="627425071" name="Picture 15" descr="A graph of blue bars&#10;&#10;AI-generated content may be incorrect."/>
+                    <pic:cNvPicPr/>
+                  </pic:nvPicPr>
+                  <pic:blipFill>
+                    <a:blip r:embed="rId9" cstate="print">
+                      <a:extLst>
+                        <a:ext uri="{28A0092B-C50C-407E-A947-70E740481C1C}">
+                          <a14:useLocalDpi xmlns:a14="http://schemas.microsoft.com/office/drawing/2010/main" val="0"/>
+                        </a:ext>
+                      </a:extLst>
+                    </a:blip>
+                    <a:stretch>
+                      <a:fillRect/>
+                    </a:stretch>
+                  </pic:blipFill>
+                  <pic:spPr>
+                    <a:xfrm>
+                      <a:off x="0" y="0"/>
+                      <a:ext cx="3331210" cy="1979930"/>
+                    </a:xfrm>
+                    <a:prstGeom prst="rect">
+                      <a:avLst/>
+                    </a:prstGeom>
+                  </pic:spPr>
+                </pic:pic>
+              </a:graphicData>
+            </a:graphic>
+          </wp:anchor>
+        </w:drawing>
+      </w:r>
+      <w:r>
+        <w:rPr>
+          <w:noProof/>
+        </w:rPr>
+        <w:drawing>
+          <wp:anchor distT="0" distB="0" distL="114300" distR="114300" simplePos="0" relativeHeight="251664384" behindDoc="0" locked="0" layoutInCell="1" allowOverlap="1" wp14:anchorId="322D53B0" wp14:editId="4B9A427F">
+            <wp:simplePos x="0" y="0"/>
+            <wp:positionH relativeFrom="column">
+              <wp:posOffset>0</wp:posOffset>
+            </wp:positionH>
+            <wp:positionV relativeFrom="paragraph">
+              <wp:posOffset>-1963</wp:posOffset>
+            </wp:positionV>
+            <wp:extent cx="3331745" cy="1980000"/>
+            <wp:effectExtent l="0" t="0" r="2540" b="1270"/>
+            <wp:wrapSquare wrapText="bothSides"/>
+            <wp:docPr id="1544413275" name="Picture 14" descr="A graph of blue bars&#10;&#10;AI-generated content may be incorrect."/>
+            <wp:cNvGraphicFramePr>
+              <a:graphicFrameLocks xmlns:a="http://schemas.openxmlformats.org/drawingml/2006/main" noChangeAspect="1"/>
+            </wp:cNvGraphicFramePr>
+            <a:graphic xmlns:a="http://schemas.openxmlformats.org/drawingml/2006/main">
+              <a:graphicData uri="http://schemas.openxmlformats.org/drawingml/2006/picture">
+                <pic:pic xmlns:pic="http://schemas.openxmlformats.org/drawingml/2006/picture">
+                  <pic:nvPicPr>
+                    <pic:cNvPr id="1544413275" name="Picture 14" descr="A graph of blue bars&#10;&#10;AI-generated content may be incorrect."/>
+                    <pic:cNvPicPr/>
+                  </pic:nvPicPr>
+                  <pic:blipFill>
+                    <a:blip r:embed="rId10" cstate="print">
+                      <a:extLst>
+                        <a:ext uri="{28A0092B-C50C-407E-A947-70E740481C1C}">
+                          <a14:useLocalDpi xmlns:a14="http://schemas.microsoft.com/office/drawing/2010/main" val="0"/>
+                        </a:ext>
+                      </a:extLst>
+                    </a:blip>
+                    <a:stretch>
+                      <a:fillRect/>
+                    </a:stretch>
+                  </pic:blipFill>
+                  <pic:spPr>
+                    <a:xfrm>
+                      <a:off x="0" y="0"/>
+                      <a:ext cx="3331745" cy="1980000"/>
+                    </a:xfrm>
+                    <a:prstGeom prst="rect">
+                      <a:avLst/>
+                    </a:prstGeom>
+                  </pic:spPr>
+                </pic:pic>
+              </a:graphicData>
+            </a:graphic>
+          </wp:anchor>
+        </w:drawing>
+      </w:r>
+      <w:r>
+        <w:t>To show the performance of each of the factors over time</w:t>
+      </w:r>
+      <w:r>
+        <w:t xml:space="preserve"> figure #, # and # have been prepared. Each figure shows the difference between the annualised return of the benchmark portfolio (equal weighted in every stock) vs the performance of being </w:t>
+      </w:r>
+      <w:r>
+        <w:t xml:space="preserve">equally weighted in the top bucket stocks in each month over the course of each year. This is intended to show the performance of the factor over time and not to show the performance of a strategy </w:t>
+      </w:r>
+      <w:r>
+        <w:t>based on the factor.</w:t>
+      </w:r>
+      <w:r>
+        <w:br/>
+        <w:t xml:space="preserve">It can be seen that in periods of distress </w:t>
+      </w:r>
+      <w:r>
+        <w:t xml:space="preserve">the performance of all 3 factors is </w:t>
+      </w:r>
+      <w:r>
+        <w:t>generally strong. In 2008 particularly these factors performed well, they also performed well in 2000 and 2001 during the dot-com crash. Curiously each of these factors did not perform well during 2020 with the impact of COVID-19. This underperformance is largely seen in the low volatility factor</w:t>
+      </w:r>
+      <w:r>
+        <w:t xml:space="preserve">. In 2020 low volatility performed well in the first 3 months during the downturn but was not exposed to the largely </w:t>
+      </w:r>
+      <w:r>
+        <w:t>tech-based</w:t>
+      </w:r>
+      <w:r>
+        <w:t xml:space="preserve"> rally which helped the market end positive on the year, following the low volatility factor led to being underweight in growth orientated sectors </w:t>
+      </w:r>
+      <w:r>
+        <w:t>(Frazier, 2022)</w:t>
+      </w:r>
+      <w:r>
+        <w:t>.</w:t>
+      </w:r>
     </w:p>
     <w:p/>
     <w:p/>
+    <w:p>
+      <w:pPr>
+        <w:rPr>
+          <w:rFonts w:eastAsiaTheme="majorEastAsia" w:cstheme="majorBidi"/>
+          <w:b/>
+          <w:bCs/>
+          <w:sz w:val="28"/>
+          <w:szCs w:val="28"/>
+        </w:rPr>
+      </w:pPr>
+      <w:r>
+        <w:br w:type="page"/>
+      </w:r>
+    </w:p>
+    <w:p>
+      <w:pPr>
+        <w:pStyle w:val="Heading2"/>
+      </w:pPr>
+      <w:r>
+        <w:lastRenderedPageBreak/>
+        <w:t>Factor Correlation</w:t>
+      </w:r>
+    </w:p>
+    <w:p>
+      <w:r>
+        <w:t xml:space="preserve">When analysing different defensive factors to consider their ability to generate returns, it is important to understand that the factors being analysed aren’t simply capturing the same effect in the market. This can be quantified by calculating the correlation between the factors. The </w:t>
+      </w:r>
+      <w:r>
+        <w:t>Pearson</w:t>
+      </w:r>
+      <w:r>
+        <w:t xml:space="preserve"> correlation between the factors can be seen in table #.</w:t>
+      </w:r>
+    </w:p>
+    <w:tbl>
+      <w:tblPr>
+        <w:tblStyle w:val="PlainTable3"/>
+        <w:tblW w:w="0" w:type="auto"/>
+        <w:tblLook w:val="04A0" w:firstRow="1" w:lastRow="0" w:firstColumn="1" w:lastColumn="0" w:noHBand="0" w:noVBand="1"/>
+      </w:tblPr>
+      <w:tblGrid>
+        <w:gridCol w:w="2146"/>
+        <w:gridCol w:w="2423"/>
+        <w:gridCol w:w="2300"/>
+        <w:gridCol w:w="2147"/>
+      </w:tblGrid>
+      <w:tr>
+        <w:trPr>
+          <w:cnfStyle w:val="100000000000" w:firstRow="1" w:lastRow="0" w:firstColumn="0" w:lastColumn="0" w:oddVBand="0" w:evenVBand="0" w:oddHBand="0" w:evenHBand="0" w:firstRowFirstColumn="0" w:firstRowLastColumn="0" w:lastRowFirstColumn="0" w:lastRowLastColumn="0"/>
+        </w:trPr>
+        <w:tc>
+          <w:tcPr>
+            <w:cnfStyle w:val="001000000100" w:firstRow="0" w:lastRow="0" w:firstColumn="1" w:lastColumn="0" w:oddVBand="0" w:evenVBand="0" w:oddHBand="0" w:evenHBand="0" w:firstRowFirstColumn="1" w:firstRowLastColumn="0" w:lastRowFirstColumn="0" w:lastRowLastColumn="0"/>
+            <w:tcW w:w="2146" w:type="dxa"/>
+          </w:tcPr>
+          <w:p/>
+        </w:tc>
+        <w:tc>
+          <w:tcPr>
+            <w:tcW w:w="2423" w:type="dxa"/>
+          </w:tcPr>
+          <w:p>
+            <w:pPr>
+              <w:cnfStyle w:val="100000000000" w:firstRow="1" w:lastRow="0" w:firstColumn="0" w:lastColumn="0" w:oddVBand="0" w:evenVBand="0" w:oddHBand="0" w:evenHBand="0" w:firstRowFirstColumn="0" w:firstRowLastColumn="0" w:lastRowFirstColumn="0" w:lastRowLastColumn="0"/>
+            </w:pPr>
+            <w:r>
+              <w:t>Volatility</w:t>
+            </w:r>
+          </w:p>
+        </w:tc>
+        <w:tc>
+          <w:tcPr>
+            <w:tcW w:w="2300" w:type="dxa"/>
+          </w:tcPr>
+          <w:p>
+            <w:pPr>
+              <w:cnfStyle w:val="100000000000" w:firstRow="1" w:lastRow="0" w:firstColumn="0" w:lastColumn="0" w:oddVBand="0" w:evenVBand="0" w:oddHBand="0" w:evenHBand="0" w:firstRowFirstColumn="0" w:firstRowLastColumn="0" w:lastRowFirstColumn="0" w:lastRowLastColumn="0"/>
+            </w:pPr>
+            <w:r>
+              <w:t>Profit</w:t>
+            </w:r>
+          </w:p>
+        </w:tc>
+        <w:tc>
+          <w:tcPr>
+            <w:tcW w:w="2147" w:type="dxa"/>
+          </w:tcPr>
+          <w:p>
+            <w:pPr>
+              <w:cnfStyle w:val="100000000000" w:firstRow="1" w:lastRow="0" w:firstColumn="0" w:lastColumn="0" w:oddVBand="0" w:evenVBand="0" w:oddHBand="0" w:evenHBand="0" w:firstRowFirstColumn="0" w:firstRowLastColumn="0" w:lastRowFirstColumn="0" w:lastRowLastColumn="0"/>
+            </w:pPr>
+            <w:r>
+              <w:t>Safety</w:t>
+            </w:r>
+          </w:p>
+        </w:tc>
+      </w:tr>
+      <w:tr>
+        <w:trPr>
+          <w:cnfStyle w:val="000000100000" w:firstRow="0" w:lastRow="0" w:firstColumn="0" w:lastColumn="0" w:oddVBand="0" w:evenVBand="0" w:oddHBand="1" w:evenHBand="0" w:firstRowFirstColumn="0" w:firstRowLastColumn="0" w:lastRowFirstColumn="0" w:lastRowLastColumn="0"/>
+        </w:trPr>
+        <w:tc>
+          <w:tcPr>
+            <w:cnfStyle w:val="001000000000" w:firstRow="0" w:lastRow="0" w:firstColumn="1" w:lastColumn="0" w:oddVBand="0" w:evenVBand="0" w:oddHBand="0" w:evenHBand="0" w:firstRowFirstColumn="0" w:firstRowLastColumn="0" w:lastRowFirstColumn="0" w:lastRowLastColumn="0"/>
+            <w:tcW w:w="2146" w:type="dxa"/>
+          </w:tcPr>
+          <w:p>
+            <w:r>
+              <w:t>Volatility</w:t>
+            </w:r>
+          </w:p>
+        </w:tc>
+        <w:tc>
+          <w:tcPr>
+            <w:tcW w:w="2423" w:type="dxa"/>
+          </w:tcPr>
+          <w:p>
+            <w:pPr>
+              <w:cnfStyle w:val="000000100000" w:firstRow="0" w:lastRow="0" w:firstColumn="0" w:lastColumn="0" w:oddVBand="0" w:evenVBand="0" w:oddHBand="1" w:evenHBand="0" w:firstRowFirstColumn="0" w:firstRowLastColumn="0" w:lastRowFirstColumn="0" w:lastRowLastColumn="0"/>
+            </w:pPr>
+            <w:r>
+              <w:t>1</w:t>
+            </w:r>
+            <w:r>
+              <w:t>.000</w:t>
+            </w:r>
+          </w:p>
+        </w:tc>
+        <w:tc>
+          <w:tcPr>
+            <w:tcW w:w="2300" w:type="dxa"/>
+          </w:tcPr>
+          <w:p>
+            <w:pPr>
+              <w:cnfStyle w:val="000000100000" w:firstRow="0" w:lastRow="0" w:firstColumn="0" w:lastColumn="0" w:oddVBand="0" w:evenVBand="0" w:oddHBand="1" w:evenHBand="0" w:firstRowFirstColumn="0" w:firstRowLastColumn="0" w:lastRowFirstColumn="0" w:lastRowLastColumn="0"/>
+            </w:pPr>
+            <w:r>
+              <w:t>0.091</w:t>
+            </w:r>
+          </w:p>
+        </w:tc>
+        <w:tc>
+          <w:tcPr>
+            <w:tcW w:w="2147" w:type="dxa"/>
+          </w:tcPr>
+          <w:p>
+            <w:pPr>
+              <w:cnfStyle w:val="000000100000" w:firstRow="0" w:lastRow="0" w:firstColumn="0" w:lastColumn="0" w:oddVBand="0" w:evenVBand="0" w:oddHBand="1" w:evenHBand="0" w:firstRowFirstColumn="0" w:firstRowLastColumn="0" w:lastRowFirstColumn="0" w:lastRowLastColumn="0"/>
+            </w:pPr>
+            <w:r>
+              <w:t>0.125</w:t>
+            </w:r>
+          </w:p>
+        </w:tc>
+      </w:tr>
+      <w:tr>
+        <w:tc>
+          <w:tcPr>
+            <w:cnfStyle w:val="001000000000" w:firstRow="0" w:lastRow="0" w:firstColumn="1" w:lastColumn="0" w:oddVBand="0" w:evenVBand="0" w:oddHBand="0" w:evenHBand="0" w:firstRowFirstColumn="0" w:firstRowLastColumn="0" w:lastRowFirstColumn="0" w:lastRowLastColumn="0"/>
+            <w:tcW w:w="2146" w:type="dxa"/>
+          </w:tcPr>
+          <w:p>
+            <w:r>
+              <w:t>Profit</w:t>
+            </w:r>
+          </w:p>
+        </w:tc>
+        <w:tc>
+          <w:tcPr>
+            <w:tcW w:w="2423" w:type="dxa"/>
+          </w:tcPr>
+          <w:p>
+            <w:pPr>
+              <w:cnfStyle w:val="000000000000" w:firstRow="0" w:lastRow="0" w:firstColumn="0" w:lastColumn="0" w:oddVBand="0" w:evenVBand="0" w:oddHBand="0" w:evenHBand="0" w:firstRowFirstColumn="0" w:firstRowLastColumn="0" w:lastRowFirstColumn="0" w:lastRowLastColumn="0"/>
+            </w:pPr>
+            <w:r>
+              <w:t>0.091</w:t>
+            </w:r>
+          </w:p>
+        </w:tc>
+        <w:tc>
+          <w:tcPr>
+            <w:tcW w:w="2300" w:type="dxa"/>
+          </w:tcPr>
+          <w:p>
+            <w:pPr>
+              <w:cnfStyle w:val="000000000000" w:firstRow="0" w:lastRow="0" w:firstColumn="0" w:lastColumn="0" w:oddVBand="0" w:evenVBand="0" w:oddHBand="0" w:evenHBand="0" w:firstRowFirstColumn="0" w:firstRowLastColumn="0" w:lastRowFirstColumn="0" w:lastRowLastColumn="0"/>
+            </w:pPr>
+            <w:r>
+              <w:t>1</w:t>
+            </w:r>
+            <w:r>
+              <w:t>.000</w:t>
+            </w:r>
+          </w:p>
+        </w:tc>
+        <w:tc>
+          <w:tcPr>
+            <w:tcW w:w="2147" w:type="dxa"/>
+          </w:tcPr>
+          <w:p>
+            <w:pPr>
+              <w:cnfStyle w:val="000000000000" w:firstRow="0" w:lastRow="0" w:firstColumn="0" w:lastColumn="0" w:oddVBand="0" w:evenVBand="0" w:oddHBand="0" w:evenHBand="0" w:firstRowFirstColumn="0" w:firstRowLastColumn="0" w:lastRowFirstColumn="0" w:lastRowLastColumn="0"/>
+            </w:pPr>
+            <w:r>
+              <w:t>0.424</w:t>
+            </w:r>
+          </w:p>
+        </w:tc>
+      </w:tr>
+      <w:tr>
+        <w:trPr>
+          <w:cnfStyle w:val="000000100000" w:firstRow="0" w:lastRow="0" w:firstColumn="0" w:lastColumn="0" w:oddVBand="0" w:evenVBand="0" w:oddHBand="1" w:evenHBand="0" w:firstRowFirstColumn="0" w:firstRowLastColumn="0" w:lastRowFirstColumn="0" w:lastRowLastColumn="0"/>
+        </w:trPr>
+        <w:tc>
+          <w:tcPr>
+            <w:cnfStyle w:val="001000000000" w:firstRow="0" w:lastRow="0" w:firstColumn="1" w:lastColumn="0" w:oddVBand="0" w:evenVBand="0" w:oddHBand="0" w:evenHBand="0" w:firstRowFirstColumn="0" w:firstRowLastColumn="0" w:lastRowFirstColumn="0" w:lastRowLastColumn="0"/>
+            <w:tcW w:w="2146" w:type="dxa"/>
+          </w:tcPr>
+          <w:p>
+            <w:r>
+              <w:t>Safety</w:t>
+            </w:r>
+          </w:p>
+        </w:tc>
+        <w:tc>
+          <w:tcPr>
+            <w:tcW w:w="2423" w:type="dxa"/>
+          </w:tcPr>
+          <w:p>
+            <w:pPr>
+              <w:cnfStyle w:val="000000100000" w:firstRow="0" w:lastRow="0" w:firstColumn="0" w:lastColumn="0" w:oddVBand="0" w:evenVBand="0" w:oddHBand="1" w:evenHBand="0" w:firstRowFirstColumn="0" w:firstRowLastColumn="0" w:lastRowFirstColumn="0" w:lastRowLastColumn="0"/>
+            </w:pPr>
+            <w:r>
+              <w:t>0.124</w:t>
+            </w:r>
+          </w:p>
+        </w:tc>
+        <w:tc>
+          <w:tcPr>
+            <w:tcW w:w="2300" w:type="dxa"/>
+          </w:tcPr>
+          <w:p>
+            <w:pPr>
+              <w:cnfStyle w:val="000000100000" w:firstRow="0" w:lastRow="0" w:firstColumn="0" w:lastColumn="0" w:oddVBand="0" w:evenVBand="0" w:oddHBand="1" w:evenHBand="0" w:firstRowFirstColumn="0" w:firstRowLastColumn="0" w:lastRowFirstColumn="0" w:lastRowLastColumn="0"/>
+            </w:pPr>
+            <w:r>
+              <w:t>0.424</w:t>
+            </w:r>
+          </w:p>
+        </w:tc>
+        <w:tc>
+          <w:tcPr>
+            <w:tcW w:w="2147" w:type="dxa"/>
+          </w:tcPr>
+          <w:p>
+            <w:pPr>
+              <w:cnfStyle w:val="000000100000" w:firstRow="0" w:lastRow="0" w:firstColumn="0" w:lastColumn="0" w:oddVBand="0" w:evenVBand="0" w:oddHBand="1" w:evenHBand="0" w:firstRowFirstColumn="0" w:firstRowLastColumn="0" w:lastRowFirstColumn="0" w:lastRowLastColumn="0"/>
+            </w:pPr>
+            <w:r>
+              <w:t>1</w:t>
+            </w:r>
+            <w:r>
+              <w:t>.000</w:t>
+            </w:r>
+          </w:p>
+        </w:tc>
+      </w:tr>
+    </w:tbl>
+    <w:p/>
+    <w:p>
+      <w:r>
+        <w:t xml:space="preserve">From the results shown in table # we can see that the </w:t>
+      </w:r>
+      <w:r>
+        <w:t>correlation between safety and profit is the strongest at 0.425, whereas the other coefficients are rather minimal.</w:t>
+      </w:r>
+      <w:r>
+        <w:t xml:space="preserve"> Overall, the correlation between the factors is low </w:t>
+      </w:r>
+    </w:p>
+    <w:p>
+      <w:r>
+        <w:t>To understand how this correlation varies over time and correlation of factors affects the correlation of investment returns, figure # was created.</w:t>
+      </w:r>
+    </w:p>
+    <w:p>
+      <w:r>
+        <w:rPr>
+          <w:noProof/>
+        </w:rPr>
+        <w:drawing>
+          <wp:inline distT="0" distB="0" distL="0" distR="0" wp14:anchorId="6B48F752" wp14:editId="4F9FC9E0">
+            <wp:extent cx="5731510" cy="2983865"/>
+            <wp:effectExtent l="0" t="0" r="2540" b="6985"/>
+            <wp:docPr id="1461035115" name="Picture 17" descr="A graph of stock prices&#10;&#10;AI-generated content may be incorrect."/>
+            <wp:cNvGraphicFramePr>
+              <a:graphicFrameLocks xmlns:a="http://schemas.openxmlformats.org/drawingml/2006/main" noChangeAspect="1"/>
+            </wp:cNvGraphicFramePr>
+            <a:graphic xmlns:a="http://schemas.openxmlformats.org/drawingml/2006/main">
+              <a:graphicData uri="http://schemas.openxmlformats.org/drawingml/2006/picture">
+                <pic:pic xmlns:pic="http://schemas.openxmlformats.org/drawingml/2006/picture">
+                  <pic:nvPicPr>
+                    <pic:cNvPr id="1461035115" name="Picture 17" descr="A graph of stock prices&#10;&#10;AI-generated content may be incorrect."/>
+                    <pic:cNvPicPr/>
+                  </pic:nvPicPr>
+                  <pic:blipFill>
+                    <a:blip r:embed="rId11" cstate="print">
+                      <a:extLst>
+                        <a:ext uri="{28A0092B-C50C-407E-A947-70E740481C1C}">
+                          <a14:useLocalDpi xmlns:a14="http://schemas.microsoft.com/office/drawing/2010/main" val="0"/>
+                        </a:ext>
+                      </a:extLst>
+                    </a:blip>
+                    <a:stretch>
+                      <a:fillRect/>
+                    </a:stretch>
+                  </pic:blipFill>
+                  <pic:spPr>
+                    <a:xfrm>
+                      <a:off x="0" y="0"/>
+                      <a:ext cx="5731510" cy="2983865"/>
+                    </a:xfrm>
+                    <a:prstGeom prst="rect">
+                      <a:avLst/>
+                    </a:prstGeom>
+                  </pic:spPr>
+                </pic:pic>
+              </a:graphicData>
+            </a:graphic>
+          </wp:inline>
+        </w:drawing>
+      </w:r>
+    </w:p>
+    <w:p>
+      <w:r>
+        <w:t>Figure # shows the correlation between the investment returns generated on a portfolio entirely invested in the top quartile of stocks rated by each factor each month. We can see that the correlation is on aggregate higher when comparing the correlation of returns compared to the correlation of scores.</w:t>
+      </w:r>
+      <w:r>
+        <w:br w:type="page"/>
+      </w:r>
+    </w:p>
+    <w:p>
+      <w:pPr>
+        <w:pStyle w:val="Heading1"/>
+      </w:pPr>
+      <w:bookmarkStart w:id="1" w:name="_Toc210985634"/>
+      <w:r>
+        <w:lastRenderedPageBreak/>
+        <w:t xml:space="preserve">2. </w:t>
+      </w:r>
+      <w:r>
+        <w:t>Effect of Macroeconomic Environment</w:t>
+      </w:r>
+      <w:bookmarkEnd w:id="1"/>
+    </w:p>
+    <w:p>
+      <w:r>
+        <w:t>As factors tends to react differently to different economic environments it is important to understand how factors have been affected in the past. A critical variable to understand the effect of is inflation, which may be particularly poignant for the near future given the current U.S administrations tariff policy placing inflationary on the U.S economy.</w:t>
+      </w:r>
+    </w:p>
+    <w:p>
+      <w:r>
+        <w:t xml:space="preserve">The dataset used for this report was tagged </w:t>
+      </w:r>
+      <w:r>
+        <w:t xml:space="preserve">with an inflationary period. Low inflation was considered as an inflation rate below 1.5%, medium inflation between 1.5% and 3% and high inflation anything above </w:t>
+      </w:r>
+      <w:r>
+        <w:t>3%</w:t>
+      </w:r>
+      <w:r>
+        <w:t>. Figure # shows when these inflation levels over time.</w:t>
+      </w:r>
+    </w:p>
+    <w:p>
+      <w:r>
+        <w:rPr>
+          <w:noProof/>
+        </w:rPr>
+        <w:drawing>
+          <wp:inline distT="0" distB="0" distL="0" distR="0" wp14:anchorId="5657D556" wp14:editId="30A4FCC5">
+            <wp:extent cx="5731510" cy="3342640"/>
+            <wp:effectExtent l="0" t="0" r="2540" b="0"/>
+            <wp:docPr id="922940698" name="Picture 18" descr="A graph showing the growth of the stock market&#10;&#10;AI-generated content may be incorrect."/>
+            <wp:cNvGraphicFramePr>
+              <a:graphicFrameLocks xmlns:a="http://schemas.openxmlformats.org/drawingml/2006/main" noChangeAspect="1"/>
+            </wp:cNvGraphicFramePr>
+            <a:graphic xmlns:a="http://schemas.openxmlformats.org/drawingml/2006/main">
+              <a:graphicData uri="http://schemas.openxmlformats.org/drawingml/2006/picture">
+                <pic:pic xmlns:pic="http://schemas.openxmlformats.org/drawingml/2006/picture">
+                  <pic:nvPicPr>
+                    <pic:cNvPr id="922940698" name="Picture 18" descr="A graph showing the growth of the stock market&#10;&#10;AI-generated content may be incorrect."/>
+                    <pic:cNvPicPr/>
+                  </pic:nvPicPr>
+                  <pic:blipFill>
+                    <a:blip r:embed="rId12">
+                      <a:extLst>
+                        <a:ext uri="{28A0092B-C50C-407E-A947-70E740481C1C}">
+                          <a14:useLocalDpi xmlns:a14="http://schemas.microsoft.com/office/drawing/2010/main" val="0"/>
+                        </a:ext>
+                      </a:extLst>
+                    </a:blip>
+                    <a:stretch>
+                      <a:fillRect/>
+                    </a:stretch>
+                  </pic:blipFill>
+                  <pic:spPr>
+                    <a:xfrm>
+                      <a:off x="0" y="0"/>
+                      <a:ext cx="5731510" cy="3342640"/>
+                    </a:xfrm>
+                    <a:prstGeom prst="rect">
+                      <a:avLst/>
+                    </a:prstGeom>
+                  </pic:spPr>
+                </pic:pic>
+              </a:graphicData>
+            </a:graphic>
+          </wp:inline>
+        </w:drawing>
+      </w:r>
+    </w:p>
+    <w:p>
+      <w:r>
+        <w:t>As can be seen this classification scheme means that the large quantity of recent data is normal level inflation and data before 1997 is largely high inflation, with only small blips of low inflation periods throughout the dataset.</w:t>
+      </w:r>
+    </w:p>
+    <w:p>
+      <w:r>
+        <w:t>Identically to section one of this report portfolios of the top quartile of rated stocks each month were constructed and analysed against the dataset, however this was done in relation to</w:t>
+      </w:r>
+      <w:r>
+        <w:t xml:space="preserve"> the inflation regime, and the information ratio of the portfolio calculated. Table x shows the information ratio of each of the regimes the number of samples used to generate that information ratio, the mean monthly return and the t-statistic of that mean monthly return</w:t>
+      </w:r>
+      <w:r>
+        <w:t>.</w:t>
+      </w:r>
+    </w:p>
+    <w:tbl>
+      <w:tblPr>
+        <w:tblStyle w:val="PlainTable5"/>
+        <w:tblW w:w="9072" w:type="dxa"/>
+        <w:tblLayout w:type="fixed"/>
+        <w:tblLook w:val="04A0" w:firstRow="1" w:lastRow="0" w:firstColumn="1" w:lastColumn="0" w:noHBand="0" w:noVBand="1"/>
+      </w:tblPr>
+      <w:tblGrid>
+        <w:gridCol w:w="1184"/>
+        <w:gridCol w:w="1798"/>
+        <w:gridCol w:w="1600"/>
+        <w:gridCol w:w="2081"/>
+        <w:gridCol w:w="2409"/>
+      </w:tblGrid>
+      <w:tr>
+        <w:trPr>
+          <w:cnfStyle w:val="100000000000" w:firstRow="1" w:lastRow="0" w:firstColumn="0" w:lastColumn="0" w:oddVBand="0" w:evenVBand="0" w:oddHBand="0" w:evenHBand="0" w:firstRowFirstColumn="0" w:firstRowLastColumn="0" w:lastRowFirstColumn="0" w:lastRowLastColumn="0"/>
+        </w:trPr>
+        <w:tc>
+          <w:tcPr>
+            <w:cnfStyle w:val="001000000100" w:firstRow="0" w:lastRow="0" w:firstColumn="1" w:lastColumn="0" w:oddVBand="0" w:evenVBand="0" w:oddHBand="0" w:evenHBand="0" w:firstRowFirstColumn="1" w:firstRowLastColumn="0" w:lastRowFirstColumn="0" w:lastRowLastColumn="0"/>
+            <w:tcW w:w="1184" w:type="dxa"/>
+          </w:tcPr>
+          <w:p>
+            <w:pPr>
+              <w:jc w:val="center"/>
+            </w:pPr>
+            <w:r>
+              <w:t>Factor</w:t>
+            </w:r>
+          </w:p>
+        </w:tc>
+        <w:tc>
+          <w:tcPr>
+            <w:tcW w:w="1798" w:type="dxa"/>
+          </w:tcPr>
+          <w:p>
+            <w:pPr>
+              <w:jc w:val="center"/>
+              <w:cnfStyle w:val="100000000000" w:firstRow="1" w:lastRow="0" w:firstColumn="0" w:lastColumn="0" w:oddVBand="0" w:evenVBand="0" w:oddHBand="0" w:evenHBand="0" w:firstRowFirstColumn="0" w:firstRowLastColumn="0" w:lastRowFirstColumn="0" w:lastRowLastColumn="0"/>
+            </w:pPr>
+            <w:r>
+              <w:t>Inflation State</w:t>
+            </w:r>
+          </w:p>
+        </w:tc>
+        <w:tc>
+          <w:tcPr>
+            <w:tcW w:w="1600" w:type="dxa"/>
+          </w:tcPr>
+          <w:p>
+            <w:pPr>
+              <w:jc w:val="center"/>
+              <w:cnfStyle w:val="100000000000" w:firstRow="1" w:lastRow="0" w:firstColumn="0" w:lastColumn="0" w:oddVBand="0" w:evenVBand="0" w:oddHBand="0" w:evenHBand="0" w:firstRowFirstColumn="0" w:firstRowLastColumn="0" w:lastRowFirstColumn="0" w:lastRowLastColumn="0"/>
+            </w:pPr>
+            <w:r>
+              <w:t>Mean annual return</w:t>
+            </w:r>
+          </w:p>
+        </w:tc>
+        <w:tc>
+          <w:tcPr>
+            <w:tcW w:w="2081" w:type="dxa"/>
+          </w:tcPr>
+          <w:p>
+            <w:pPr>
+              <w:jc w:val="center"/>
+              <w:cnfStyle w:val="100000000000" w:firstRow="1" w:lastRow="0" w:firstColumn="0" w:lastColumn="0" w:oddVBand="0" w:evenVBand="0" w:oddHBand="0" w:evenHBand="0" w:firstRowFirstColumn="0" w:firstRowLastColumn="0" w:lastRowFirstColumn="0" w:lastRowLastColumn="0"/>
+            </w:pPr>
+            <w:r>
+              <w:t>T-stat of mean return</w:t>
+            </w:r>
+          </w:p>
+        </w:tc>
+        <w:tc>
+          <w:tcPr>
+            <w:tcW w:w="2409" w:type="dxa"/>
+          </w:tcPr>
+          <w:p>
+            <w:pPr>
+              <w:jc w:val="center"/>
+              <w:cnfStyle w:val="100000000000" w:firstRow="1" w:lastRow="0" w:firstColumn="0" w:lastColumn="0" w:oddVBand="0" w:evenVBand="0" w:oddHBand="0" w:evenHBand="0" w:firstRowFirstColumn="0" w:firstRowLastColumn="0" w:lastRowFirstColumn="0" w:lastRowLastColumn="0"/>
+            </w:pPr>
+            <w:r>
+              <w:t>Information ratio</w:t>
+            </w:r>
+          </w:p>
+        </w:tc>
+      </w:tr>
+      <w:tr>
+        <w:trPr>
+          <w:cnfStyle w:val="000000100000" w:firstRow="0" w:lastRow="0" w:firstColumn="0" w:lastColumn="0" w:oddVBand="0" w:evenVBand="0" w:oddHBand="1" w:evenHBand="0" w:firstRowFirstColumn="0" w:firstRowLastColumn="0" w:lastRowFirstColumn="0" w:lastRowLastColumn="0"/>
+        </w:trPr>
+        <w:tc>
+          <w:tcPr>
+            <w:cnfStyle w:val="001000000000" w:firstRow="0" w:lastRow="0" w:firstColumn="1" w:lastColumn="0" w:oddVBand="0" w:evenVBand="0" w:oddHBand="0" w:evenHBand="0" w:firstRowFirstColumn="0" w:firstRowLastColumn="0" w:lastRowFirstColumn="0" w:lastRowLastColumn="0"/>
+            <w:tcW w:w="1184" w:type="dxa"/>
+            <w:vMerge w:val="restart"/>
+            <w:tcBorders>
+              <w:top w:val="single" w:sz="4" w:space="0" w:color="7F7F7F" w:themeColor="text1" w:themeTint="80"/>
+              <w:bottom w:val="single" w:sz="4" w:space="0" w:color="auto"/>
+            </w:tcBorders>
+            <w:vAlign w:val="center"/>
+          </w:tcPr>
+          <w:p>
+            <w:pPr>
+              <w:jc w:val="center"/>
+            </w:pPr>
+            <w:r>
+              <w:t>Volatility</w:t>
+            </w:r>
+          </w:p>
+        </w:tc>
+        <w:tc>
+          <w:tcPr>
+            <w:tcW w:w="1798" w:type="dxa"/>
+            <w:shd w:val="clear" w:color="auto" w:fill="FFFFFF" w:themeFill="background1"/>
+          </w:tcPr>
+          <w:p>
+            <w:pPr>
+              <w:cnfStyle w:val="000000100000" w:firstRow="0" w:lastRow="0" w:firstColumn="0" w:lastColumn="0" w:oddVBand="0" w:evenVBand="0" w:oddHBand="1" w:evenHBand="0" w:firstRowFirstColumn="0" w:firstRowLastColumn="0" w:lastRowFirstColumn="0" w:lastRowLastColumn="0"/>
+            </w:pPr>
+            <w:r>
+              <w:t>Low</w:t>
+            </w:r>
+          </w:p>
+        </w:tc>
+        <w:tc>
+          <w:tcPr>
+            <w:tcW w:w="1600" w:type="dxa"/>
+            <w:shd w:val="clear" w:color="auto" w:fill="FFFFFF" w:themeFill="background1"/>
+          </w:tcPr>
+          <w:p>
+            <w:pPr>
+              <w:jc w:val="center"/>
+              <w:cnfStyle w:val="000000100000" w:firstRow="0" w:lastRow="0" w:firstColumn="0" w:lastColumn="0" w:oddVBand="0" w:evenVBand="0" w:oddHBand="1" w:evenHBand="0" w:firstRowFirstColumn="0" w:firstRowLastColumn="0" w:lastRowFirstColumn="0" w:lastRowLastColumn="0"/>
+            </w:pPr>
+            <w:r>
+              <w:t>-6.32%</w:t>
+            </w:r>
+          </w:p>
+        </w:tc>
+        <w:tc>
+          <w:tcPr>
+            <w:tcW w:w="2081" w:type="dxa"/>
+            <w:shd w:val="clear" w:color="auto" w:fill="FFFFFF" w:themeFill="background1"/>
+          </w:tcPr>
+          <w:p>
+            <w:pPr>
+              <w:jc w:val="center"/>
+              <w:cnfStyle w:val="000000100000" w:firstRow="0" w:lastRow="0" w:firstColumn="0" w:lastColumn="0" w:oddVBand="0" w:evenVBand="0" w:oddHBand="1" w:evenHBand="0" w:firstRowFirstColumn="0" w:firstRowLastColumn="0" w:lastRowFirstColumn="0" w:lastRowLastColumn="0"/>
+            </w:pPr>
+            <w:r>
+              <w:t>-1.21</w:t>
+            </w:r>
+          </w:p>
+        </w:tc>
+        <w:tc>
+          <w:tcPr>
+            <w:tcW w:w="2409" w:type="dxa"/>
+            <w:shd w:val="clear" w:color="auto" w:fill="FFFFFF" w:themeFill="background1"/>
+          </w:tcPr>
+          <w:p>
+            <w:pPr>
+              <w:jc w:val="center"/>
+              <w:cnfStyle w:val="000000100000" w:firstRow="0" w:lastRow="0" w:firstColumn="0" w:lastColumn="0" w:oddVBand="0" w:evenVBand="0" w:oddHBand="1" w:evenHBand="0" w:firstRowFirstColumn="0" w:firstRowLastColumn="0" w:lastRowFirstColumn="0" w:lastRowLastColumn="0"/>
+            </w:pPr>
+            <w:r>
+              <w:t>-0.87</w:t>
+            </w:r>
+          </w:p>
+        </w:tc>
+      </w:tr>
+      <w:tr>
+        <w:tc>
+          <w:tcPr>
+            <w:cnfStyle w:val="001000000000" w:firstRow="0" w:lastRow="0" w:firstColumn="1" w:lastColumn="0" w:oddVBand="0" w:evenVBand="0" w:oddHBand="0" w:evenHBand="0" w:firstRowFirstColumn="0" w:firstRowLastColumn="0" w:lastRowFirstColumn="0" w:lastRowLastColumn="0"/>
+            <w:tcW w:w="1184" w:type="dxa"/>
+            <w:vMerge/>
+            <w:tcBorders>
+              <w:bottom w:val="single" w:sz="4" w:space="0" w:color="auto"/>
+            </w:tcBorders>
+            <w:vAlign w:val="center"/>
+          </w:tcPr>
+          <w:p>
+            <w:pPr>
+              <w:jc w:val="center"/>
+            </w:pPr>
+          </w:p>
+        </w:tc>
+        <w:tc>
+          <w:tcPr>
+            <w:tcW w:w="1798" w:type="dxa"/>
+            <w:shd w:val="clear" w:color="auto" w:fill="F2F2F2" w:themeFill="background1" w:themeFillShade="F2"/>
+          </w:tcPr>
+          <w:p>
+            <w:pPr>
+              <w:cnfStyle w:val="000000000000" w:firstRow="0" w:lastRow="0" w:firstColumn="0" w:lastColumn="0" w:oddVBand="0" w:evenVBand="0" w:oddHBand="0" w:evenHBand="0" w:firstRowFirstColumn="0" w:firstRowLastColumn="0" w:lastRowFirstColumn="0" w:lastRowLastColumn="0"/>
+            </w:pPr>
+            <w:r>
+              <w:t>Medium</w:t>
+            </w:r>
+          </w:p>
+        </w:tc>
+        <w:tc>
+          <w:tcPr>
+            <w:tcW w:w="1600" w:type="dxa"/>
+            <w:shd w:val="clear" w:color="auto" w:fill="F2F2F2" w:themeFill="background1" w:themeFillShade="F2"/>
+          </w:tcPr>
+          <w:p>
+            <w:pPr>
+              <w:jc w:val="center"/>
+              <w:cnfStyle w:val="000000000000" w:firstRow="0" w:lastRow="0" w:firstColumn="0" w:lastColumn="0" w:oddVBand="0" w:evenVBand="0" w:oddHBand="0" w:evenHBand="0" w:firstRowFirstColumn="0" w:firstRowLastColumn="0" w:lastRowFirstColumn="0" w:lastRowLastColumn="0"/>
+            </w:pPr>
+            <w:r>
+              <w:t xml:space="preserve"> 5.71%</w:t>
+            </w:r>
+          </w:p>
+        </w:tc>
+        <w:tc>
+          <w:tcPr>
+            <w:tcW w:w="2081" w:type="dxa"/>
+            <w:shd w:val="clear" w:color="auto" w:fill="F2F2F2" w:themeFill="background1" w:themeFillShade="F2"/>
+          </w:tcPr>
+          <w:p>
+            <w:pPr>
+              <w:jc w:val="center"/>
+              <w:cnfStyle w:val="000000000000" w:firstRow="0" w:lastRow="0" w:firstColumn="0" w:lastColumn="0" w:oddVBand="0" w:evenVBand="0" w:oddHBand="0" w:evenHBand="0" w:firstRowFirstColumn="0" w:firstRowLastColumn="0" w:lastRowFirstColumn="0" w:lastRowLastColumn="0"/>
+            </w:pPr>
+            <w:r>
+              <w:t xml:space="preserve">  2.67</w:t>
+            </w:r>
+          </w:p>
+        </w:tc>
+        <w:tc>
+          <w:tcPr>
+            <w:tcW w:w="2409" w:type="dxa"/>
+            <w:shd w:val="clear" w:color="auto" w:fill="F2F2F2" w:themeFill="background1" w:themeFillShade="F2"/>
+          </w:tcPr>
+          <w:p>
+            <w:pPr>
+              <w:jc w:val="center"/>
+              <w:cnfStyle w:val="000000000000" w:firstRow="0" w:lastRow="0" w:firstColumn="0" w:lastColumn="0" w:oddVBand="0" w:evenVBand="0" w:oddHBand="0" w:evenHBand="0" w:firstRowFirstColumn="0" w:firstRowLastColumn="0" w:lastRowFirstColumn="0" w:lastRowLastColumn="0"/>
+            </w:pPr>
+            <w:r>
+              <w:t xml:space="preserve">  0.59</w:t>
+            </w:r>
+          </w:p>
+        </w:tc>
+      </w:tr>
+      <w:tr>
+        <w:trPr>
+          <w:cnfStyle w:val="000000100000" w:firstRow="0" w:lastRow="0" w:firstColumn="0" w:lastColumn="0" w:oddVBand="0" w:evenVBand="0" w:oddHBand="1" w:evenHBand="0" w:firstRowFirstColumn="0" w:firstRowLastColumn="0" w:lastRowFirstColumn="0" w:lastRowLastColumn="0"/>
+        </w:trPr>
+        <w:tc>
+          <w:tcPr>
+            <w:cnfStyle w:val="001000000000" w:firstRow="0" w:lastRow="0" w:firstColumn="1" w:lastColumn="0" w:oddVBand="0" w:evenVBand="0" w:oddHBand="0" w:evenHBand="0" w:firstRowFirstColumn="0" w:firstRowLastColumn="0" w:lastRowFirstColumn="0" w:lastRowLastColumn="0"/>
+            <w:tcW w:w="1184" w:type="dxa"/>
+            <w:vMerge/>
+            <w:tcBorders>
+              <w:bottom w:val="single" w:sz="4" w:space="0" w:color="auto"/>
+            </w:tcBorders>
+            <w:vAlign w:val="center"/>
+          </w:tcPr>
+          <w:p>
+            <w:pPr>
+              <w:jc w:val="center"/>
+            </w:pPr>
+          </w:p>
+        </w:tc>
+        <w:tc>
+          <w:tcPr>
+            <w:tcW w:w="1798" w:type="dxa"/>
+            <w:shd w:val="clear" w:color="auto" w:fill="D9D9D9" w:themeFill="background1" w:themeFillShade="D9"/>
+          </w:tcPr>
+          <w:p>
+            <w:pPr>
+              <w:cnfStyle w:val="000000100000" w:firstRow="0" w:lastRow="0" w:firstColumn="0" w:lastColumn="0" w:oddVBand="0" w:evenVBand="0" w:oddHBand="1" w:evenHBand="0" w:firstRowFirstColumn="0" w:firstRowLastColumn="0" w:lastRowFirstColumn="0" w:lastRowLastColumn="0"/>
+            </w:pPr>
+            <w:r>
+              <w:t>High</w:t>
+            </w:r>
+          </w:p>
+        </w:tc>
+        <w:tc>
+          <w:tcPr>
+            <w:tcW w:w="1600" w:type="dxa"/>
+            <w:shd w:val="clear" w:color="auto" w:fill="D9D9D9" w:themeFill="background1" w:themeFillShade="D9"/>
+          </w:tcPr>
+          <w:p>
+            <w:pPr>
+              <w:jc w:val="center"/>
+              <w:cnfStyle w:val="000000100000" w:firstRow="0" w:lastRow="0" w:firstColumn="0" w:lastColumn="0" w:oddVBand="0" w:evenVBand="0" w:oddHBand="1" w:evenHBand="0" w:firstRowFirstColumn="0" w:firstRowLastColumn="0" w:lastRowFirstColumn="0" w:lastRowLastColumn="0"/>
+            </w:pPr>
+            <w:r>
+              <w:t xml:space="preserve"> 6.04%</w:t>
+            </w:r>
+          </w:p>
+        </w:tc>
+        <w:tc>
+          <w:tcPr>
+            <w:tcW w:w="2081" w:type="dxa"/>
+            <w:shd w:val="clear" w:color="auto" w:fill="D9D9D9" w:themeFill="background1" w:themeFillShade="D9"/>
+          </w:tcPr>
+          <w:p>
+            <w:pPr>
+              <w:jc w:val="center"/>
+              <w:cnfStyle w:val="000000100000" w:firstRow="0" w:lastRow="0" w:firstColumn="0" w:lastColumn="0" w:oddVBand="0" w:evenVBand="0" w:oddHBand="1" w:evenHBand="0" w:firstRowFirstColumn="0" w:firstRowLastColumn="0" w:lastRowFirstColumn="0" w:lastRowLastColumn="0"/>
+            </w:pPr>
+            <w:r>
+              <w:t xml:space="preserve">  3.90</w:t>
+            </w:r>
+          </w:p>
+        </w:tc>
+        <w:tc>
+          <w:tcPr>
+            <w:tcW w:w="2409" w:type="dxa"/>
+            <w:shd w:val="clear" w:color="auto" w:fill="D9D9D9" w:themeFill="background1" w:themeFillShade="D9"/>
+          </w:tcPr>
+          <w:p>
+            <w:pPr>
+              <w:jc w:val="center"/>
+              <w:cnfStyle w:val="000000100000" w:firstRow="0" w:lastRow="0" w:firstColumn="0" w:lastColumn="0" w:oddVBand="0" w:evenVBand="0" w:oddHBand="1" w:evenHBand="0" w:firstRowFirstColumn="0" w:firstRowLastColumn="0" w:lastRowFirstColumn="0" w:lastRowLastColumn="0"/>
+            </w:pPr>
+            <w:r>
+              <w:t xml:space="preserve">  0.85</w:t>
+            </w:r>
+          </w:p>
+        </w:tc>
+      </w:tr>
+      <w:tr>
+        <w:tc>
+          <w:tcPr>
+            <w:cnfStyle w:val="001000000000" w:firstRow="0" w:lastRow="0" w:firstColumn="1" w:lastColumn="0" w:oddVBand="0" w:evenVBand="0" w:oddHBand="0" w:evenHBand="0" w:firstRowFirstColumn="0" w:firstRowLastColumn="0" w:lastRowFirstColumn="0" w:lastRowLastColumn="0"/>
+            <w:tcW w:w="1184" w:type="dxa"/>
+            <w:vMerge w:val="restart"/>
+            <w:tcBorders>
+              <w:top w:val="single" w:sz="4" w:space="0" w:color="auto"/>
+              <w:bottom w:val="single" w:sz="4" w:space="0" w:color="auto"/>
+            </w:tcBorders>
+            <w:vAlign w:val="center"/>
+          </w:tcPr>
+          <w:p>
+            <w:pPr>
+              <w:jc w:val="center"/>
+            </w:pPr>
+            <w:r>
+              <w:t>Profit</w:t>
+            </w:r>
+          </w:p>
+        </w:tc>
+        <w:tc>
+          <w:tcPr>
+            <w:tcW w:w="1798" w:type="dxa"/>
+          </w:tcPr>
+          <w:p>
+            <w:pPr>
+              <w:cnfStyle w:val="000000000000" w:firstRow="0" w:lastRow="0" w:firstColumn="0" w:lastColumn="0" w:oddVBand="0" w:evenVBand="0" w:oddHBand="0" w:evenHBand="0" w:firstRowFirstColumn="0" w:firstRowLastColumn="0" w:lastRowFirstColumn="0" w:lastRowLastColumn="0"/>
+            </w:pPr>
+            <w:r>
+              <w:t>Low</w:t>
+            </w:r>
+          </w:p>
+        </w:tc>
+        <w:tc>
+          <w:tcPr>
+            <w:tcW w:w="1600" w:type="dxa"/>
+          </w:tcPr>
+          <w:p>
+            <w:pPr>
+              <w:jc w:val="center"/>
+              <w:cnfStyle w:val="000000000000" w:firstRow="0" w:lastRow="0" w:firstColumn="0" w:lastColumn="0" w:oddVBand="0" w:evenVBand="0" w:oddHBand="0" w:evenHBand="0" w:firstRowFirstColumn="0" w:firstRowLastColumn="0" w:lastRowFirstColumn="0" w:lastRowLastColumn="0"/>
+            </w:pPr>
+            <w:r>
+              <w:t>-2.41%</w:t>
+            </w:r>
+          </w:p>
+        </w:tc>
+        <w:tc>
+          <w:tcPr>
+            <w:tcW w:w="2081" w:type="dxa"/>
+          </w:tcPr>
+          <w:p>
+            <w:pPr>
+              <w:jc w:val="center"/>
+              <w:cnfStyle w:val="000000000000" w:firstRow="0" w:lastRow="0" w:firstColumn="0" w:lastColumn="0" w:oddVBand="0" w:evenVBand="0" w:oddHBand="0" w:evenHBand="0" w:firstRowFirstColumn="0" w:firstRowLastColumn="0" w:lastRowFirstColumn="0" w:lastRowLastColumn="0"/>
+            </w:pPr>
+            <w:r>
+              <w:t>-0.89</w:t>
+            </w:r>
+          </w:p>
+        </w:tc>
+        <w:tc>
+          <w:tcPr>
+            <w:tcW w:w="2409" w:type="dxa"/>
+          </w:tcPr>
+          <w:p>
+            <w:pPr>
+              <w:jc w:val="center"/>
+              <w:cnfStyle w:val="000000000000" w:firstRow="0" w:lastRow="0" w:firstColumn="0" w:lastColumn="0" w:oddVBand="0" w:evenVBand="0" w:oddHBand="0" w:evenHBand="0" w:firstRowFirstColumn="0" w:firstRowLastColumn="0" w:lastRowFirstColumn="0" w:lastRowLastColumn="0"/>
+            </w:pPr>
+            <w:r>
+              <w:t>-0.65</w:t>
+            </w:r>
+          </w:p>
+        </w:tc>
+      </w:tr>
+      <w:tr>
+        <w:trPr>
+          <w:cnfStyle w:val="000000100000" w:firstRow="0" w:lastRow="0" w:firstColumn="0" w:lastColumn="0" w:oddVBand="0" w:evenVBand="0" w:oddHBand="1" w:evenHBand="0" w:firstRowFirstColumn="0" w:firstRowLastColumn="0" w:lastRowFirstColumn="0" w:lastRowLastColumn="0"/>
+        </w:trPr>
+        <w:tc>
+          <w:tcPr>
+            <w:cnfStyle w:val="001000000000" w:firstRow="0" w:lastRow="0" w:firstColumn="1" w:lastColumn="0" w:oddVBand="0" w:evenVBand="0" w:oddHBand="0" w:evenHBand="0" w:firstRowFirstColumn="0" w:firstRowLastColumn="0" w:lastRowFirstColumn="0" w:lastRowLastColumn="0"/>
+            <w:tcW w:w="1184" w:type="dxa"/>
+            <w:vMerge/>
+            <w:tcBorders>
+              <w:bottom w:val="single" w:sz="4" w:space="0" w:color="auto"/>
+            </w:tcBorders>
+            <w:vAlign w:val="center"/>
+          </w:tcPr>
+          <w:p>
+            <w:pPr>
+              <w:jc w:val="center"/>
+            </w:pPr>
+          </w:p>
+        </w:tc>
+        <w:tc>
+          <w:tcPr>
+            <w:tcW w:w="1798" w:type="dxa"/>
+          </w:tcPr>
+          <w:p>
+            <w:pPr>
+              <w:cnfStyle w:val="000000100000" w:firstRow="0" w:lastRow="0" w:firstColumn="0" w:lastColumn="0" w:oddVBand="0" w:evenVBand="0" w:oddHBand="1" w:evenHBand="0" w:firstRowFirstColumn="0" w:firstRowLastColumn="0" w:lastRowFirstColumn="0" w:lastRowLastColumn="0"/>
+            </w:pPr>
+            <w:r>
+              <w:t>Medium</w:t>
+            </w:r>
+          </w:p>
+        </w:tc>
+        <w:tc>
+          <w:tcPr>
+            <w:tcW w:w="1600" w:type="dxa"/>
+          </w:tcPr>
+          <w:p>
+            <w:pPr>
+              <w:jc w:val="center"/>
+              <w:cnfStyle w:val="000000100000" w:firstRow="0" w:lastRow="0" w:firstColumn="0" w:lastColumn="0" w:oddVBand="0" w:evenVBand="0" w:oddHBand="1" w:evenHBand="0" w:firstRowFirstColumn="0" w:firstRowLastColumn="0" w:lastRowFirstColumn="0" w:lastRowLastColumn="0"/>
+            </w:pPr>
+            <w:r>
+              <w:t xml:space="preserve"> 3.73%</w:t>
+            </w:r>
+          </w:p>
+        </w:tc>
+        <w:tc>
+          <w:tcPr>
+            <w:tcW w:w="2081" w:type="dxa"/>
+          </w:tcPr>
+          <w:p>
+            <w:pPr>
+              <w:jc w:val="center"/>
+              <w:cnfStyle w:val="000000100000" w:firstRow="0" w:lastRow="0" w:firstColumn="0" w:lastColumn="0" w:oddVBand="0" w:evenVBand="0" w:oddHBand="1" w:evenHBand="0" w:firstRowFirstColumn="0" w:firstRowLastColumn="0" w:lastRowFirstColumn="0" w:lastRowLastColumn="0"/>
+            </w:pPr>
+            <w:r>
+              <w:t xml:space="preserve">  4.30</w:t>
+            </w:r>
+          </w:p>
+        </w:tc>
+        <w:tc>
+          <w:tcPr>
+            <w:tcW w:w="2409" w:type="dxa"/>
+          </w:tcPr>
+          <w:p>
+            <w:pPr>
+              <w:jc w:val="center"/>
+              <w:cnfStyle w:val="000000100000" w:firstRow="0" w:lastRow="0" w:firstColumn="0" w:lastColumn="0" w:oddVBand="0" w:evenVBand="0" w:oddHBand="1" w:evenHBand="0" w:firstRowFirstColumn="0" w:firstRowLastColumn="0" w:lastRowFirstColumn="0" w:lastRowLastColumn="0"/>
+            </w:pPr>
+            <w:r>
+              <w:t xml:space="preserve">  0.94</w:t>
+            </w:r>
+          </w:p>
+        </w:tc>
+      </w:tr>
+      <w:tr>
+        <w:tc>
+          <w:tcPr>
+            <w:cnfStyle w:val="001000000000" w:firstRow="0" w:lastRow="0" w:firstColumn="1" w:lastColumn="0" w:oddVBand="0" w:evenVBand="0" w:oddHBand="0" w:evenHBand="0" w:firstRowFirstColumn="0" w:firstRowLastColumn="0" w:lastRowFirstColumn="0" w:lastRowLastColumn="0"/>
+            <w:tcW w:w="1184" w:type="dxa"/>
+            <w:vMerge/>
+            <w:tcBorders>
+              <w:bottom w:val="single" w:sz="4" w:space="0" w:color="auto"/>
+            </w:tcBorders>
+            <w:vAlign w:val="center"/>
+          </w:tcPr>
+          <w:p>
+            <w:pPr>
+              <w:jc w:val="center"/>
+            </w:pPr>
+          </w:p>
+        </w:tc>
+        <w:tc>
+          <w:tcPr>
+            <w:tcW w:w="1798" w:type="dxa"/>
+            <w:shd w:val="clear" w:color="auto" w:fill="D9D9D9" w:themeFill="background1" w:themeFillShade="D9"/>
+          </w:tcPr>
+          <w:p>
+            <w:pPr>
+              <w:cnfStyle w:val="000000000000" w:firstRow="0" w:lastRow="0" w:firstColumn="0" w:lastColumn="0" w:oddVBand="0" w:evenVBand="0" w:oddHBand="0" w:evenHBand="0" w:firstRowFirstColumn="0" w:firstRowLastColumn="0" w:lastRowFirstColumn="0" w:lastRowLastColumn="0"/>
+            </w:pPr>
+            <w:r>
+              <w:t>High</w:t>
+            </w:r>
+          </w:p>
+        </w:tc>
+        <w:tc>
+          <w:tcPr>
+            <w:tcW w:w="1600" w:type="dxa"/>
+            <w:shd w:val="clear" w:color="auto" w:fill="D9D9D9" w:themeFill="background1" w:themeFillShade="D9"/>
+          </w:tcPr>
+          <w:p>
+            <w:pPr>
+              <w:jc w:val="center"/>
+              <w:cnfStyle w:val="000000000000" w:firstRow="0" w:lastRow="0" w:firstColumn="0" w:lastColumn="0" w:oddVBand="0" w:evenVBand="0" w:oddHBand="0" w:evenHBand="0" w:firstRowFirstColumn="0" w:firstRowLastColumn="0" w:lastRowFirstColumn="0" w:lastRowLastColumn="0"/>
+            </w:pPr>
+            <w:r>
+              <w:t xml:space="preserve"> 5.25%</w:t>
+            </w:r>
+          </w:p>
+        </w:tc>
+        <w:tc>
+          <w:tcPr>
+            <w:tcW w:w="2081" w:type="dxa"/>
+            <w:shd w:val="clear" w:color="auto" w:fill="D9D9D9" w:themeFill="background1" w:themeFillShade="D9"/>
+          </w:tcPr>
+          <w:p>
+            <w:pPr>
+              <w:jc w:val="center"/>
+              <w:cnfStyle w:val="000000000000" w:firstRow="0" w:lastRow="0" w:firstColumn="0" w:lastColumn="0" w:oddVBand="0" w:evenVBand="0" w:oddHBand="0" w:evenHBand="0" w:firstRowFirstColumn="0" w:firstRowLastColumn="0" w:lastRowFirstColumn="0" w:lastRowLastColumn="0"/>
+            </w:pPr>
+            <w:r>
+              <w:t xml:space="preserve">  7.37</w:t>
+            </w:r>
+          </w:p>
+        </w:tc>
+        <w:tc>
+          <w:tcPr>
+            <w:tcW w:w="2409" w:type="dxa"/>
+            <w:shd w:val="clear" w:color="auto" w:fill="D9D9D9" w:themeFill="background1" w:themeFillShade="D9"/>
+          </w:tcPr>
+          <w:p>
+            <w:pPr>
+              <w:jc w:val="center"/>
+              <w:cnfStyle w:val="000000000000" w:firstRow="0" w:lastRow="0" w:firstColumn="0" w:lastColumn="0" w:oddVBand="0" w:evenVBand="0" w:oddHBand="0" w:evenHBand="0" w:firstRowFirstColumn="0" w:firstRowLastColumn="0" w:lastRowFirstColumn="0" w:lastRowLastColumn="0"/>
+            </w:pPr>
+            <w:r>
+              <w:t xml:space="preserve">  1.60</w:t>
+            </w:r>
+          </w:p>
+        </w:tc>
+      </w:tr>
+      <w:tr>
+        <w:trPr>
+          <w:cnfStyle w:val="000000100000" w:firstRow="0" w:lastRow="0" w:firstColumn="0" w:lastColumn="0" w:oddVBand="0" w:evenVBand="0" w:oddHBand="1" w:evenHBand="0" w:firstRowFirstColumn="0" w:firstRowLastColumn="0" w:lastRowFirstColumn="0" w:lastRowLastColumn="0"/>
+        </w:trPr>
+        <w:tc>
+          <w:tcPr>
+            <w:cnfStyle w:val="001000000000" w:firstRow="0" w:lastRow="0" w:firstColumn="1" w:lastColumn="0" w:oddVBand="0" w:evenVBand="0" w:oddHBand="0" w:evenHBand="0" w:firstRowFirstColumn="0" w:firstRowLastColumn="0" w:lastRowFirstColumn="0" w:lastRowLastColumn="0"/>
+            <w:tcW w:w="1184" w:type="dxa"/>
+            <w:vMerge w:val="restart"/>
+            <w:tcBorders>
+              <w:top w:val="single" w:sz="4" w:space="0" w:color="auto"/>
+              <w:bottom w:val="single" w:sz="4" w:space="0" w:color="auto"/>
+            </w:tcBorders>
+            <w:vAlign w:val="center"/>
+          </w:tcPr>
+          <w:p>
+            <w:pPr>
+              <w:jc w:val="center"/>
+            </w:pPr>
+            <w:r>
+              <w:t>Safety</w:t>
+            </w:r>
+          </w:p>
+        </w:tc>
+        <w:tc>
+          <w:tcPr>
+            <w:tcW w:w="1798" w:type="dxa"/>
+            <w:shd w:val="clear" w:color="auto" w:fill="FFFFFF" w:themeFill="background1"/>
+          </w:tcPr>
+          <w:p>
+            <w:pPr>
+              <w:cnfStyle w:val="000000100000" w:firstRow="0" w:lastRow="0" w:firstColumn="0" w:lastColumn="0" w:oddVBand="0" w:evenVBand="0" w:oddHBand="1" w:evenHBand="0" w:firstRowFirstColumn="0" w:firstRowLastColumn="0" w:lastRowFirstColumn="0" w:lastRowLastColumn="0"/>
+            </w:pPr>
+            <w:r>
+              <w:t>Low</w:t>
+            </w:r>
+          </w:p>
+        </w:tc>
+        <w:tc>
+          <w:tcPr>
+            <w:tcW w:w="1600" w:type="dxa"/>
+            <w:shd w:val="clear" w:color="auto" w:fill="FFFFFF" w:themeFill="background1"/>
+          </w:tcPr>
+          <w:p>
+            <w:pPr>
+              <w:jc w:val="center"/>
+              <w:cnfStyle w:val="000000100000" w:firstRow="0" w:lastRow="0" w:firstColumn="0" w:lastColumn="0" w:oddVBand="0" w:evenVBand="0" w:oddHBand="1" w:evenHBand="0" w:firstRowFirstColumn="0" w:firstRowLastColumn="0" w:lastRowFirstColumn="0" w:lastRowLastColumn="0"/>
+            </w:pPr>
+            <w:r>
+              <w:t>-2.99%</w:t>
+            </w:r>
+          </w:p>
+        </w:tc>
+        <w:tc>
+          <w:tcPr>
+            <w:tcW w:w="2081" w:type="dxa"/>
+            <w:shd w:val="clear" w:color="auto" w:fill="FFFFFF" w:themeFill="background1"/>
+          </w:tcPr>
+          <w:p>
+            <w:pPr>
+              <w:jc w:val="center"/>
+              <w:cnfStyle w:val="000000100000" w:firstRow="0" w:lastRow="0" w:firstColumn="0" w:lastColumn="0" w:oddVBand="0" w:evenVBand="0" w:oddHBand="1" w:evenHBand="0" w:firstRowFirstColumn="0" w:firstRowLastColumn="0" w:lastRowFirstColumn="0" w:lastRowLastColumn="0"/>
+            </w:pPr>
+            <w:r>
+              <w:t>-0.75</w:t>
+            </w:r>
+          </w:p>
+        </w:tc>
+        <w:tc>
+          <w:tcPr>
+            <w:tcW w:w="2409" w:type="dxa"/>
+            <w:shd w:val="clear" w:color="auto" w:fill="FFFFFF" w:themeFill="background1"/>
+          </w:tcPr>
+          <w:p>
+            <w:pPr>
+              <w:jc w:val="center"/>
+              <w:cnfStyle w:val="000000100000" w:firstRow="0" w:lastRow="0" w:firstColumn="0" w:lastColumn="0" w:oddVBand="0" w:evenVBand="0" w:oddHBand="1" w:evenHBand="0" w:firstRowFirstColumn="0" w:firstRowLastColumn="0" w:lastRowFirstColumn="0" w:lastRowLastColumn="0"/>
+            </w:pPr>
+            <w:r>
+              <w:t>-0.55</w:t>
+            </w:r>
+          </w:p>
+        </w:tc>
+      </w:tr>
+      <w:tr>
+        <w:tc>
+          <w:tcPr>
+            <w:cnfStyle w:val="001000000000" w:firstRow="0" w:lastRow="0" w:firstColumn="1" w:lastColumn="0" w:oddVBand="0" w:evenVBand="0" w:oddHBand="0" w:evenHBand="0" w:firstRowFirstColumn="0" w:firstRowLastColumn="0" w:lastRowFirstColumn="0" w:lastRowLastColumn="0"/>
+            <w:tcW w:w="1184" w:type="dxa"/>
+            <w:vMerge/>
+            <w:tcBorders>
+              <w:bottom w:val="single" w:sz="4" w:space="0" w:color="auto"/>
+            </w:tcBorders>
+          </w:tcPr>
+          <w:p/>
+        </w:tc>
+        <w:tc>
+          <w:tcPr>
+            <w:tcW w:w="1798" w:type="dxa"/>
+            <w:shd w:val="clear" w:color="auto" w:fill="F2F2F2" w:themeFill="background1" w:themeFillShade="F2"/>
+          </w:tcPr>
+          <w:p>
+            <w:pPr>
+              <w:cnfStyle w:val="000000000000" w:firstRow="0" w:lastRow="0" w:firstColumn="0" w:lastColumn="0" w:oddVBand="0" w:evenVBand="0" w:oddHBand="0" w:evenHBand="0" w:firstRowFirstColumn="0" w:firstRowLastColumn="0" w:lastRowFirstColumn="0" w:lastRowLastColumn="0"/>
+            </w:pPr>
+            <w:r>
+              <w:t>Medium</w:t>
+            </w:r>
+          </w:p>
+        </w:tc>
+        <w:tc>
+          <w:tcPr>
+            <w:tcW w:w="1600" w:type="dxa"/>
+            <w:shd w:val="clear" w:color="auto" w:fill="F2F2F2" w:themeFill="background1" w:themeFillShade="F2"/>
+          </w:tcPr>
+          <w:p>
+            <w:pPr>
+              <w:jc w:val="center"/>
+              <w:cnfStyle w:val="000000000000" w:firstRow="0" w:lastRow="0" w:firstColumn="0" w:lastColumn="0" w:oddVBand="0" w:evenVBand="0" w:oddHBand="0" w:evenHBand="0" w:firstRowFirstColumn="0" w:firstRowLastColumn="0" w:lastRowFirstColumn="0" w:lastRowLastColumn="0"/>
+            </w:pPr>
+            <w:r>
+              <w:t xml:space="preserve"> 3.47%</w:t>
+            </w:r>
+          </w:p>
+        </w:tc>
+        <w:tc>
+          <w:tcPr>
+            <w:tcW w:w="2081" w:type="dxa"/>
+            <w:shd w:val="clear" w:color="auto" w:fill="F2F2F2" w:themeFill="background1" w:themeFillShade="F2"/>
+          </w:tcPr>
+          <w:p>
+            <w:pPr>
+              <w:jc w:val="center"/>
+              <w:cnfStyle w:val="000000000000" w:firstRow="0" w:lastRow="0" w:firstColumn="0" w:lastColumn="0" w:oddVBand="0" w:evenVBand="0" w:oddHBand="0" w:evenHBand="0" w:firstRowFirstColumn="0" w:firstRowLastColumn="0" w:lastRowFirstColumn="0" w:lastRowLastColumn="0"/>
+            </w:pPr>
+            <w:r>
+              <w:t xml:space="preserve">  2.66</w:t>
+            </w:r>
+          </w:p>
+        </w:tc>
+        <w:tc>
+          <w:tcPr>
+            <w:tcW w:w="2409" w:type="dxa"/>
+            <w:shd w:val="clear" w:color="auto" w:fill="F2F2F2" w:themeFill="background1" w:themeFillShade="F2"/>
+          </w:tcPr>
+          <w:p>
+            <w:pPr>
+              <w:jc w:val="center"/>
+              <w:cnfStyle w:val="000000000000" w:firstRow="0" w:lastRow="0" w:firstColumn="0" w:lastColumn="0" w:oddVBand="0" w:evenVBand="0" w:oddHBand="0" w:evenHBand="0" w:firstRowFirstColumn="0" w:firstRowLastColumn="0" w:lastRowFirstColumn="0" w:lastRowLastColumn="0"/>
+            </w:pPr>
+            <w:r>
+              <w:t xml:space="preserve">  0.58</w:t>
+            </w:r>
+          </w:p>
+        </w:tc>
+      </w:tr>
+      <w:tr>
+        <w:trPr>
+          <w:cnfStyle w:val="000000100000" w:firstRow="0" w:lastRow="0" w:firstColumn="0" w:lastColumn="0" w:oddVBand="0" w:evenVBand="0" w:oddHBand="1" w:evenHBand="0" w:firstRowFirstColumn="0" w:firstRowLastColumn="0" w:lastRowFirstColumn="0" w:lastRowLastColumn="0"/>
+        </w:trPr>
+        <w:tc>
+          <w:tcPr>
+            <w:cnfStyle w:val="001000000000" w:firstRow="0" w:lastRow="0" w:firstColumn="1" w:lastColumn="0" w:oddVBand="0" w:evenVBand="0" w:oddHBand="0" w:evenHBand="0" w:firstRowFirstColumn="0" w:firstRowLastColumn="0" w:lastRowFirstColumn="0" w:lastRowLastColumn="0"/>
+            <w:tcW w:w="1184" w:type="dxa"/>
+            <w:vMerge/>
+            <w:tcBorders>
+              <w:bottom w:val="single" w:sz="4" w:space="0" w:color="auto"/>
+            </w:tcBorders>
+          </w:tcPr>
+          <w:p/>
+        </w:tc>
+        <w:tc>
+          <w:tcPr>
+            <w:tcW w:w="1798" w:type="dxa"/>
+            <w:shd w:val="clear" w:color="auto" w:fill="D9D9D9" w:themeFill="background1" w:themeFillShade="D9"/>
+          </w:tcPr>
+          <w:p>
+            <w:pPr>
+              <w:cnfStyle w:val="000000100000" w:firstRow="0" w:lastRow="0" w:firstColumn="0" w:lastColumn="0" w:oddVBand="0" w:evenVBand="0" w:oddHBand="1" w:evenHBand="0" w:firstRowFirstColumn="0" w:firstRowLastColumn="0" w:lastRowFirstColumn="0" w:lastRowLastColumn="0"/>
+            </w:pPr>
+            <w:r>
+              <w:t>High</w:t>
+            </w:r>
+          </w:p>
+        </w:tc>
+        <w:tc>
+          <w:tcPr>
+            <w:tcW w:w="1600" w:type="dxa"/>
+            <w:shd w:val="clear" w:color="auto" w:fill="D9D9D9" w:themeFill="background1" w:themeFillShade="D9"/>
+          </w:tcPr>
+          <w:p>
+            <w:pPr>
+              <w:jc w:val="center"/>
+              <w:cnfStyle w:val="000000100000" w:firstRow="0" w:lastRow="0" w:firstColumn="0" w:lastColumn="0" w:oddVBand="0" w:evenVBand="0" w:oddHBand="1" w:evenHBand="0" w:firstRowFirstColumn="0" w:firstRowLastColumn="0" w:lastRowFirstColumn="0" w:lastRowLastColumn="0"/>
+            </w:pPr>
+            <w:r>
+              <w:t xml:space="preserve"> 4.63%</w:t>
+            </w:r>
+          </w:p>
+        </w:tc>
+        <w:tc>
+          <w:tcPr>
+            <w:tcW w:w="2081" w:type="dxa"/>
+            <w:shd w:val="clear" w:color="auto" w:fill="D9D9D9" w:themeFill="background1" w:themeFillShade="D9"/>
+          </w:tcPr>
+          <w:p>
+            <w:pPr>
+              <w:jc w:val="center"/>
+              <w:cnfStyle w:val="000000100000" w:firstRow="0" w:lastRow="0" w:firstColumn="0" w:lastColumn="0" w:oddVBand="0" w:evenVBand="0" w:oddHBand="1" w:evenHBand="0" w:firstRowFirstColumn="0" w:firstRowLastColumn="0" w:lastRowFirstColumn="0" w:lastRowLastColumn="0"/>
+            </w:pPr>
+            <w:r>
+              <w:t xml:space="preserve">  5.18</w:t>
+            </w:r>
+          </w:p>
+        </w:tc>
+        <w:tc>
+          <w:tcPr>
+            <w:tcW w:w="2409" w:type="dxa"/>
+            <w:shd w:val="clear" w:color="auto" w:fill="D9D9D9" w:themeFill="background1" w:themeFillShade="D9"/>
+          </w:tcPr>
+          <w:p>
+            <w:pPr>
+              <w:jc w:val="center"/>
+              <w:cnfStyle w:val="000000100000" w:firstRow="0" w:lastRow="0" w:firstColumn="0" w:lastColumn="0" w:oddVBand="0" w:evenVBand="0" w:oddHBand="1" w:evenHBand="0" w:firstRowFirstColumn="0" w:firstRowLastColumn="0" w:lastRowFirstColumn="0" w:lastRowLastColumn="0"/>
+            </w:pPr>
+            <w:r>
+              <w:t xml:space="preserve">  1.13</w:t>
+            </w:r>
+          </w:p>
+        </w:tc>
+      </w:tr>
+    </w:tbl>
+    <w:p/>
+    <w:p>
+      <w:r>
+        <w:lastRenderedPageBreak/>
+        <w:t xml:space="preserve">Table # shows some interesting results, the mean annual return </w:t>
+      </w:r>
+      <w:r>
+        <w:t xml:space="preserve">with the </w:t>
+      </w:r>
+      <w:r>
+        <w:t xml:space="preserve">largest magnitude </w:t>
+      </w:r>
+      <w:r>
+        <w:t>is Volatility in low inflation environments performing very poorly. This case in particular is a good example of the limited low inflation data. There are only 23 monthly datapoints within the low inflation regime, which means that this datapoint is for the most part saying that the low volatility factor performed poorly in ~2010-2012, which has a high likelihood of being a correlation rather than a causal relationship.</w:t>
+      </w:r>
+      <w:r>
+        <w:t xml:space="preserve"> Additionally, this is a very short period of time, </w:t>
+      </w:r>
+      <w:r>
+        <w:t>which is</w:t>
+      </w:r>
+      <w:r>
+        <w:t xml:space="preserve"> why the T-stat column of table # has been included, which shows the statistical significance of the mean, anything below </w:t>
+      </w:r>
+      <w:r>
+        <w:t>|2| is generally considered insignificant and anything above |3| is considered significant.</w:t>
+      </w:r>
+    </w:p>
+    <w:p>
+      <w:r>
+        <w:t xml:space="preserve">The trend which can be seen in table # is the high inflation regime shows strong performance </w:t>
+      </w:r>
+      <w:r>
+        <w:t>across all</w:t>
+      </w:r>
+      <w:r>
+        <w:t xml:space="preserve"> the defensive factors. This must also be taken with a grain of salt as mentioned above, the high inflation regime is mostly from</w:t>
+      </w:r>
+      <w:r>
+        <w:t xml:space="preserve"> approximately</w:t>
+      </w:r>
+      <w:r>
+        <w:t xml:space="preserve"> 1983-1997, and </w:t>
+      </w:r>
+      <w:r>
+        <w:t>2022-2023</w:t>
+      </w:r>
+      <w:r>
+        <w:t>. This means that these results could mean that these factors perform well in a high inflation economic environment, or that these factors are good predictors in the 20</w:t>
+      </w:r>
+      <w:r>
+        <w:rPr>
+          <w:vertAlign w:val="superscript"/>
+        </w:rPr>
+        <w:t>th</w:t>
+      </w:r>
+      <w:r>
+        <w:t xml:space="preserve"> century</w:t>
+      </w:r>
+      <w:r>
+        <w:t xml:space="preserve"> and the relationship with inflation is not causal</w:t>
+      </w:r>
+      <w:r>
+        <w:t>.</w:t>
+      </w:r>
+      <w:r>
+        <w:t xml:space="preserve"> </w:t>
+      </w:r>
+      <w:r>
+        <w:t xml:space="preserve">McLean </w:t>
+      </w:r>
+      <w:r>
+        <w:t xml:space="preserve">and </w:t>
+      </w:r>
+      <w:r>
+        <w:t xml:space="preserve">Pontiff </w:t>
+      </w:r>
+      <w:r>
+        <w:t>(</w:t>
+      </w:r>
+      <w:r>
+        <w:t>2016</w:t>
+      </w:r>
+      <w:r>
+        <w:t>) proved that variables which predict return suffer a statistically significant decline in performance after publication, which may explain these results</w:t>
+      </w:r>
+      <w:r>
+        <w:t xml:space="preserve">. The overperformance of low volatility has been academically </w:t>
+      </w:r>
+      <w:r>
+        <w:t xml:space="preserve">recognised since 1972 when Haugen and Heinz (1972) showed that less volatile stocks had consistently outperformed more volatile stocks from 1929 till 1971. </w:t>
+      </w:r>
+      <w:r>
+        <w:t>However,</w:t>
+      </w:r>
+      <w:r>
+        <w:t xml:space="preserve"> it wasn’t until Fama and French</w:t>
+      </w:r>
+      <w:r>
+        <w:t>’s</w:t>
+      </w:r>
+      <w:r>
+        <w:t xml:space="preserve"> (1992, 1993, 1996) influential papers that these factors were more broadly understood and more effectively priced in.</w:t>
+      </w:r>
+      <w:r>
+        <w:t xml:space="preserve"> If these factors are more effectively priced in around the 1990’s this would explain the results found in table #.</w:t>
+      </w:r>
+    </w:p>
     <w:p/>
     <w:p>
       <w:pPr>
@@ -916,11 +2800,1065 @@
         <w:t xml:space="preserve">3. </w:t>
       </w:r>
       <w:r>
-        <w:t>Back testing Results</w:t>
+        <w:t>Back</w:t>
       </w:r>
       <w:bookmarkEnd w:id="2"/>
+      <w:r>
+        <w:t>testing</w:t>
+      </w:r>
     </w:p>
+    <w:p>
+      <w:r>
+        <w:t xml:space="preserve">An investment strategy has been constructed around each individual </w:t>
+      </w:r>
+      <w:r>
+        <w:t>factor,</w:t>
+      </w:r>
+      <w:r>
+        <w:t xml:space="preserve"> and the three defensive factors have been backtested from January 1990 till December 2023. The strategy invests</w:t>
+      </w:r>
+      <w:r>
+        <w:t xml:space="preserve"> equally</w:t>
+      </w:r>
+      <w:r>
+        <w:t xml:space="preserve"> in the top 300 stocks based on the individual factor score, rebalances monthly and assumes 0.15% round tip transaction costs.</w:t>
+      </w:r>
+    </w:p>
+    <w:tbl>
+      <w:tblPr>
+        <w:tblStyle w:val="PlainTable5"/>
+        <w:tblW w:w="7366" w:type="dxa"/>
+        <w:tblInd w:w="835" w:type="dxa"/>
+        <w:tblLayout w:type="fixed"/>
+        <w:tblLook w:val="04A0" w:firstRow="1" w:lastRow="0" w:firstColumn="1" w:lastColumn="0" w:noHBand="0" w:noVBand="1"/>
+      </w:tblPr>
+      <w:tblGrid>
+        <w:gridCol w:w="2122"/>
+        <w:gridCol w:w="1417"/>
+        <w:gridCol w:w="1276"/>
+        <w:gridCol w:w="1276"/>
+        <w:gridCol w:w="1275"/>
+      </w:tblGrid>
+      <w:tr>
+        <w:trPr>
+          <w:cnfStyle w:val="100000000000" w:firstRow="1" w:lastRow="0" w:firstColumn="0" w:lastColumn="0" w:oddVBand="0" w:evenVBand="0" w:oddHBand="0" w:evenHBand="0" w:firstRowFirstColumn="0" w:firstRowLastColumn="0" w:lastRowFirstColumn="0" w:lastRowLastColumn="0"/>
+        </w:trPr>
+        <w:tc>
+          <w:tcPr>
+            <w:cnfStyle w:val="001000000100" w:firstRow="0" w:lastRow="0" w:firstColumn="1" w:lastColumn="0" w:oddVBand="0" w:evenVBand="0" w:oddHBand="0" w:evenHBand="0" w:firstRowFirstColumn="1" w:firstRowLastColumn="0" w:lastRowFirstColumn="0" w:lastRowLastColumn="0"/>
+            <w:tcW w:w="2122" w:type="dxa"/>
+          </w:tcPr>
+          <w:p/>
+        </w:tc>
+        <w:tc>
+          <w:tcPr>
+            <w:tcW w:w="1417" w:type="dxa"/>
+          </w:tcPr>
+          <w:p>
+            <w:pPr>
+              <w:jc w:val="center"/>
+              <w:cnfStyle w:val="100000000000" w:firstRow="1" w:lastRow="0" w:firstColumn="0" w:lastColumn="0" w:oddVBand="0" w:evenVBand="0" w:oddHBand="0" w:evenHBand="0" w:firstRowFirstColumn="0" w:firstRowLastColumn="0" w:lastRowFirstColumn="0" w:lastRowLastColumn="0"/>
+              <w:rPr>
+                <w:sz w:val="22"/>
+                <w:szCs w:val="18"/>
+              </w:rPr>
+            </w:pPr>
+            <w:r>
+              <w:rPr>
+                <w:sz w:val="22"/>
+                <w:szCs w:val="18"/>
+              </w:rPr>
+              <w:t>Benchmark</w:t>
+            </w:r>
+          </w:p>
+        </w:tc>
+        <w:tc>
+          <w:tcPr>
+            <w:tcW w:w="1276" w:type="dxa"/>
+          </w:tcPr>
+          <w:p>
+            <w:pPr>
+              <w:jc w:val="center"/>
+              <w:cnfStyle w:val="100000000000" w:firstRow="1" w:lastRow="0" w:firstColumn="0" w:lastColumn="0" w:oddVBand="0" w:evenVBand="0" w:oddHBand="0" w:evenHBand="0" w:firstRowFirstColumn="0" w:firstRowLastColumn="0" w:lastRowFirstColumn="0" w:lastRowLastColumn="0"/>
+              <w:rPr>
+                <w:sz w:val="22"/>
+                <w:szCs w:val="18"/>
+              </w:rPr>
+            </w:pPr>
+            <w:r>
+              <w:rPr>
+                <w:sz w:val="22"/>
+                <w:szCs w:val="18"/>
+              </w:rPr>
+              <w:t>Volatility</w:t>
+            </w:r>
+          </w:p>
+        </w:tc>
+        <w:tc>
+          <w:tcPr>
+            <w:tcW w:w="1276" w:type="dxa"/>
+          </w:tcPr>
+          <w:p>
+            <w:pPr>
+              <w:jc w:val="center"/>
+              <w:cnfStyle w:val="100000000000" w:firstRow="1" w:lastRow="0" w:firstColumn="0" w:lastColumn="0" w:oddVBand="0" w:evenVBand="0" w:oddHBand="0" w:evenHBand="0" w:firstRowFirstColumn="0" w:firstRowLastColumn="0" w:lastRowFirstColumn="0" w:lastRowLastColumn="0"/>
+              <w:rPr>
+                <w:sz w:val="22"/>
+                <w:szCs w:val="18"/>
+              </w:rPr>
+            </w:pPr>
+            <w:r>
+              <w:rPr>
+                <w:sz w:val="22"/>
+                <w:szCs w:val="18"/>
+              </w:rPr>
+              <w:t>Safety</w:t>
+            </w:r>
+          </w:p>
+        </w:tc>
+        <w:tc>
+          <w:tcPr>
+            <w:tcW w:w="1275" w:type="dxa"/>
+          </w:tcPr>
+          <w:p>
+            <w:pPr>
+              <w:jc w:val="center"/>
+              <w:cnfStyle w:val="100000000000" w:firstRow="1" w:lastRow="0" w:firstColumn="0" w:lastColumn="0" w:oddVBand="0" w:evenVBand="0" w:oddHBand="0" w:evenHBand="0" w:firstRowFirstColumn="0" w:firstRowLastColumn="0" w:lastRowFirstColumn="0" w:lastRowLastColumn="0"/>
+              <w:rPr>
+                <w:sz w:val="22"/>
+                <w:szCs w:val="18"/>
+              </w:rPr>
+            </w:pPr>
+            <w:r>
+              <w:rPr>
+                <w:sz w:val="22"/>
+                <w:szCs w:val="18"/>
+              </w:rPr>
+              <w:t>Profit</w:t>
+            </w:r>
+          </w:p>
+        </w:tc>
+      </w:tr>
+      <w:tr>
+        <w:trPr>
+          <w:cnfStyle w:val="000000100000" w:firstRow="0" w:lastRow="0" w:firstColumn="0" w:lastColumn="0" w:oddVBand="0" w:evenVBand="0" w:oddHBand="1" w:evenHBand="0" w:firstRowFirstColumn="0" w:firstRowLastColumn="0" w:lastRowFirstColumn="0" w:lastRowLastColumn="0"/>
+        </w:trPr>
+        <w:tc>
+          <w:tcPr>
+            <w:cnfStyle w:val="001000000000" w:firstRow="0" w:lastRow="0" w:firstColumn="1" w:lastColumn="0" w:oddVBand="0" w:evenVBand="0" w:oddHBand="0" w:evenHBand="0" w:firstRowFirstColumn="0" w:firstRowLastColumn="0" w:lastRowFirstColumn="0" w:lastRowLastColumn="0"/>
+            <w:tcW w:w="2122" w:type="dxa"/>
+          </w:tcPr>
+          <w:p>
+            <w:pPr>
+              <w:rPr>
+                <w:sz w:val="22"/>
+                <w:szCs w:val="18"/>
+              </w:rPr>
+            </w:pPr>
+            <w:r>
+              <w:rPr>
+                <w:sz w:val="22"/>
+                <w:szCs w:val="18"/>
+              </w:rPr>
+              <w:t>Mean Return</w:t>
+            </w:r>
+          </w:p>
+        </w:tc>
+        <w:tc>
+          <w:tcPr>
+            <w:tcW w:w="1417" w:type="dxa"/>
+          </w:tcPr>
+          <w:p>
+            <w:pPr>
+              <w:jc w:val="center"/>
+              <w:cnfStyle w:val="000000100000" w:firstRow="0" w:lastRow="0" w:firstColumn="0" w:lastColumn="0" w:oddVBand="0" w:evenVBand="0" w:oddHBand="1" w:evenHBand="0" w:firstRowFirstColumn="0" w:firstRowLastColumn="0" w:lastRowFirstColumn="0" w:lastRowLastColumn="0"/>
+            </w:pPr>
+            <w:r>
+              <w:t>7</w:t>
+            </w:r>
+            <w:r>
+              <w:t>.</w:t>
+            </w:r>
+            <w:r>
+              <w:t>20</w:t>
+            </w:r>
+            <w:r>
+              <w:t>%</w:t>
+            </w:r>
+          </w:p>
+        </w:tc>
+        <w:tc>
+          <w:tcPr>
+            <w:tcW w:w="1276" w:type="dxa"/>
+          </w:tcPr>
+          <w:p>
+            <w:pPr>
+              <w:jc w:val="center"/>
+              <w:cnfStyle w:val="000000100000" w:firstRow="0" w:lastRow="0" w:firstColumn="0" w:lastColumn="0" w:oddVBand="0" w:evenVBand="0" w:oddHBand="1" w:evenHBand="0" w:firstRowFirstColumn="0" w:firstRowLastColumn="0" w:lastRowFirstColumn="0" w:lastRowLastColumn="0"/>
+            </w:pPr>
+            <w:r>
+              <w:t>0</w:t>
+            </w:r>
+            <w:r>
+              <w:t>.</w:t>
+            </w:r>
+            <w:r>
+              <w:t>94</w:t>
+            </w:r>
+            <w:r>
+              <w:t>%</w:t>
+            </w:r>
+          </w:p>
+        </w:tc>
+        <w:tc>
+          <w:tcPr>
+            <w:tcW w:w="1276" w:type="dxa"/>
+          </w:tcPr>
+          <w:p>
+            <w:pPr>
+              <w:jc w:val="center"/>
+              <w:cnfStyle w:val="000000100000" w:firstRow="0" w:lastRow="0" w:firstColumn="0" w:lastColumn="0" w:oddVBand="0" w:evenVBand="0" w:oddHBand="1" w:evenHBand="0" w:firstRowFirstColumn="0" w:firstRowLastColumn="0" w:lastRowFirstColumn="0" w:lastRowLastColumn="0"/>
+            </w:pPr>
+            <w:r>
+              <w:t>0</w:t>
+            </w:r>
+            <w:r>
+              <w:t>.</w:t>
+            </w:r>
+            <w:r>
+              <w:t>85</w:t>
+            </w:r>
+            <w:r>
+              <w:t>%</w:t>
+            </w:r>
+          </w:p>
+        </w:tc>
+        <w:tc>
+          <w:tcPr>
+            <w:tcW w:w="1275" w:type="dxa"/>
+          </w:tcPr>
+          <w:p>
+            <w:pPr>
+              <w:jc w:val="center"/>
+              <w:cnfStyle w:val="000000100000" w:firstRow="0" w:lastRow="0" w:firstColumn="0" w:lastColumn="0" w:oddVBand="0" w:evenVBand="0" w:oddHBand="1" w:evenHBand="0" w:firstRowFirstColumn="0" w:firstRowLastColumn="0" w:lastRowFirstColumn="0" w:lastRowLastColumn="0"/>
+            </w:pPr>
+            <w:r>
+              <w:t>1</w:t>
+            </w:r>
+            <w:r>
+              <w:t>.</w:t>
+            </w:r>
+            <w:r>
+              <w:t>63</w:t>
+            </w:r>
+            <w:r>
+              <w:t>%</w:t>
+            </w:r>
+          </w:p>
+        </w:tc>
+      </w:tr>
+      <w:tr>
+        <w:tc>
+          <w:tcPr>
+            <w:cnfStyle w:val="001000000000" w:firstRow="0" w:lastRow="0" w:firstColumn="1" w:lastColumn="0" w:oddVBand="0" w:evenVBand="0" w:oddHBand="0" w:evenHBand="0" w:firstRowFirstColumn="0" w:firstRowLastColumn="0" w:lastRowFirstColumn="0" w:lastRowLastColumn="0"/>
+            <w:tcW w:w="2122" w:type="dxa"/>
+          </w:tcPr>
+          <w:p>
+            <w:pPr>
+              <w:rPr>
+                <w:sz w:val="22"/>
+                <w:szCs w:val="18"/>
+              </w:rPr>
+            </w:pPr>
+            <w:r>
+              <w:rPr>
+                <w:sz w:val="22"/>
+                <w:szCs w:val="18"/>
+              </w:rPr>
+              <w:t>Standard Deviation</w:t>
+            </w:r>
+          </w:p>
+        </w:tc>
+        <w:tc>
+          <w:tcPr>
+            <w:tcW w:w="1417" w:type="dxa"/>
+          </w:tcPr>
+          <w:p>
+            <w:pPr>
+              <w:jc w:val="center"/>
+              <w:cnfStyle w:val="000000000000" w:firstRow="0" w:lastRow="0" w:firstColumn="0" w:lastColumn="0" w:oddVBand="0" w:evenVBand="0" w:oddHBand="0" w:evenHBand="0" w:firstRowFirstColumn="0" w:firstRowLastColumn="0" w:lastRowFirstColumn="0" w:lastRowLastColumn="0"/>
+            </w:pPr>
+            <w:r>
+              <w:t>14</w:t>
+            </w:r>
+            <w:r>
+              <w:t>.</w:t>
+            </w:r>
+            <w:r>
+              <w:t>10</w:t>
+            </w:r>
+            <w:r>
+              <w:t>%</w:t>
+            </w:r>
+          </w:p>
+        </w:tc>
+        <w:tc>
+          <w:tcPr>
+            <w:tcW w:w="1276" w:type="dxa"/>
+          </w:tcPr>
+          <w:p>
+            <w:pPr>
+              <w:jc w:val="center"/>
+              <w:cnfStyle w:val="000000000000" w:firstRow="0" w:lastRow="0" w:firstColumn="0" w:lastColumn="0" w:oddVBand="0" w:evenVBand="0" w:oddHBand="0" w:evenHBand="0" w:firstRowFirstColumn="0" w:firstRowLastColumn="0" w:lastRowFirstColumn="0" w:lastRowLastColumn="0"/>
+            </w:pPr>
+            <w:r>
+              <w:t>4</w:t>
+            </w:r>
+            <w:r>
+              <w:t>.</w:t>
+            </w:r>
+            <w:r>
+              <w:t>50</w:t>
+            </w:r>
+            <w:r>
+              <w:t>%</w:t>
+            </w:r>
+          </w:p>
+        </w:tc>
+        <w:tc>
+          <w:tcPr>
+            <w:tcW w:w="1276" w:type="dxa"/>
+          </w:tcPr>
+          <w:p>
+            <w:pPr>
+              <w:jc w:val="center"/>
+              <w:cnfStyle w:val="000000000000" w:firstRow="0" w:lastRow="0" w:firstColumn="0" w:lastColumn="0" w:oddVBand="0" w:evenVBand="0" w:oddHBand="0" w:evenHBand="0" w:firstRowFirstColumn="0" w:firstRowLastColumn="0" w:lastRowFirstColumn="0" w:lastRowLastColumn="0"/>
+            </w:pPr>
+            <w:r>
+              <w:t>5</w:t>
+            </w:r>
+            <w:r>
+              <w:t>.</w:t>
+            </w:r>
+            <w:r>
+              <w:t>30</w:t>
+            </w:r>
+            <w:r>
+              <w:t>%</w:t>
+            </w:r>
+          </w:p>
+        </w:tc>
+        <w:tc>
+          <w:tcPr>
+            <w:tcW w:w="1275" w:type="dxa"/>
+          </w:tcPr>
+          <w:p>
+            <w:pPr>
+              <w:jc w:val="center"/>
+              <w:cnfStyle w:val="000000000000" w:firstRow="0" w:lastRow="0" w:firstColumn="0" w:lastColumn="0" w:oddVBand="0" w:evenVBand="0" w:oddHBand="0" w:evenHBand="0" w:firstRowFirstColumn="0" w:firstRowLastColumn="0" w:lastRowFirstColumn="0" w:lastRowLastColumn="0"/>
+            </w:pPr>
+            <w:r>
+              <w:t>04</w:t>
+            </w:r>
+            <w:r>
+              <w:t>.</w:t>
+            </w:r>
+            <w:r>
+              <w:t>33</w:t>
+            </w:r>
+            <w:r>
+              <w:t>%</w:t>
+            </w:r>
+          </w:p>
+        </w:tc>
+      </w:tr>
+      <w:tr>
+        <w:trPr>
+          <w:cnfStyle w:val="000000100000" w:firstRow="0" w:lastRow="0" w:firstColumn="0" w:lastColumn="0" w:oddVBand="0" w:evenVBand="0" w:oddHBand="1" w:evenHBand="0" w:firstRowFirstColumn="0" w:firstRowLastColumn="0" w:lastRowFirstColumn="0" w:lastRowLastColumn="0"/>
+        </w:trPr>
+        <w:tc>
+          <w:tcPr>
+            <w:cnfStyle w:val="001000000000" w:firstRow="0" w:lastRow="0" w:firstColumn="1" w:lastColumn="0" w:oddVBand="0" w:evenVBand="0" w:oddHBand="0" w:evenHBand="0" w:firstRowFirstColumn="0" w:firstRowLastColumn="0" w:lastRowFirstColumn="0" w:lastRowLastColumn="0"/>
+            <w:tcW w:w="2122" w:type="dxa"/>
+          </w:tcPr>
+          <w:p>
+            <w:pPr>
+              <w:rPr>
+                <w:sz w:val="22"/>
+                <w:szCs w:val="18"/>
+              </w:rPr>
+            </w:pPr>
+            <w:r>
+              <w:rPr>
+                <w:sz w:val="22"/>
+                <w:szCs w:val="18"/>
+              </w:rPr>
+              <w:t>Risk Reward Ratio</w:t>
+            </w:r>
+          </w:p>
+        </w:tc>
+        <w:tc>
+          <w:tcPr>
+            <w:tcW w:w="1417" w:type="dxa"/>
+          </w:tcPr>
+          <w:p>
+            <w:pPr>
+              <w:jc w:val="center"/>
+              <w:cnfStyle w:val="000000100000" w:firstRow="0" w:lastRow="0" w:firstColumn="0" w:lastColumn="0" w:oddVBand="0" w:evenVBand="0" w:oddHBand="1" w:evenHBand="0" w:firstRowFirstColumn="0" w:firstRowLastColumn="0" w:lastRowFirstColumn="0" w:lastRowLastColumn="0"/>
+            </w:pPr>
+            <w:r>
+              <w:t>0.5105</w:t>
+            </w:r>
+          </w:p>
+        </w:tc>
+        <w:tc>
+          <w:tcPr>
+            <w:tcW w:w="1276" w:type="dxa"/>
+          </w:tcPr>
+          <w:p>
+            <w:pPr>
+              <w:jc w:val="center"/>
+              <w:cnfStyle w:val="000000100000" w:firstRow="0" w:lastRow="0" w:firstColumn="0" w:lastColumn="0" w:oddVBand="0" w:evenVBand="0" w:oddHBand="1" w:evenHBand="0" w:firstRowFirstColumn="0" w:firstRowLastColumn="0" w:lastRowFirstColumn="0" w:lastRowLastColumn="0"/>
+            </w:pPr>
+            <w:r>
+              <w:t>0.1947</w:t>
+            </w:r>
+          </w:p>
+        </w:tc>
+        <w:tc>
+          <w:tcPr>
+            <w:tcW w:w="1276" w:type="dxa"/>
+          </w:tcPr>
+          <w:p>
+            <w:pPr>
+              <w:jc w:val="center"/>
+              <w:cnfStyle w:val="000000100000" w:firstRow="0" w:lastRow="0" w:firstColumn="0" w:lastColumn="0" w:oddVBand="0" w:evenVBand="0" w:oddHBand="1" w:evenHBand="0" w:firstRowFirstColumn="0" w:firstRowLastColumn="0" w:lastRowFirstColumn="0" w:lastRowLastColumn="0"/>
+            </w:pPr>
+            <w:r>
+              <w:t>0.1598</w:t>
+            </w:r>
+          </w:p>
+        </w:tc>
+        <w:tc>
+          <w:tcPr>
+            <w:tcW w:w="1275" w:type="dxa"/>
+          </w:tcPr>
+          <w:p>
+            <w:pPr>
+              <w:jc w:val="center"/>
+              <w:cnfStyle w:val="000000100000" w:firstRow="0" w:lastRow="0" w:firstColumn="0" w:lastColumn="0" w:oddVBand="0" w:evenVBand="0" w:oddHBand="1" w:evenHBand="0" w:firstRowFirstColumn="0" w:firstRowLastColumn="0" w:lastRowFirstColumn="0" w:lastRowLastColumn="0"/>
+            </w:pPr>
+            <w:r>
+              <w:t>0.3764</w:t>
+            </w:r>
+          </w:p>
+        </w:tc>
+      </w:tr>
+      <w:tr>
+        <w:tc>
+          <w:tcPr>
+            <w:cnfStyle w:val="001000000000" w:firstRow="0" w:lastRow="0" w:firstColumn="1" w:lastColumn="0" w:oddVBand="0" w:evenVBand="0" w:oddHBand="0" w:evenHBand="0" w:firstRowFirstColumn="0" w:firstRowLastColumn="0" w:lastRowFirstColumn="0" w:lastRowLastColumn="0"/>
+            <w:tcW w:w="2122" w:type="dxa"/>
+          </w:tcPr>
+          <w:p>
+            <w:pPr>
+              <w:rPr>
+                <w:sz w:val="22"/>
+                <w:szCs w:val="18"/>
+              </w:rPr>
+            </w:pPr>
+            <w:r>
+              <w:rPr>
+                <w:sz w:val="22"/>
+                <w:szCs w:val="18"/>
+              </w:rPr>
+              <w:t>% Positive</w:t>
+            </w:r>
+          </w:p>
+        </w:tc>
+        <w:tc>
+          <w:tcPr>
+            <w:tcW w:w="1417" w:type="dxa"/>
+          </w:tcPr>
+          <w:p>
+            <w:pPr>
+              <w:jc w:val="center"/>
+              <w:cnfStyle w:val="000000000000" w:firstRow="0" w:lastRow="0" w:firstColumn="0" w:lastColumn="0" w:oddVBand="0" w:evenVBand="0" w:oddHBand="0" w:evenHBand="0" w:firstRowFirstColumn="0" w:firstRowLastColumn="0" w:lastRowFirstColumn="0" w:lastRowLastColumn="0"/>
+            </w:pPr>
+            <w:r>
+              <w:t>63</w:t>
+            </w:r>
+            <w:r>
+              <w:t>.</w:t>
+            </w:r>
+            <w:r>
+              <w:t>48</w:t>
+            </w:r>
+            <w:r>
+              <w:t>%</w:t>
+            </w:r>
+          </w:p>
+        </w:tc>
+        <w:tc>
+          <w:tcPr>
+            <w:tcW w:w="1276" w:type="dxa"/>
+          </w:tcPr>
+          <w:p>
+            <w:pPr>
+              <w:jc w:val="center"/>
+              <w:cnfStyle w:val="000000000000" w:firstRow="0" w:lastRow="0" w:firstColumn="0" w:lastColumn="0" w:oddVBand="0" w:evenVBand="0" w:oddHBand="0" w:evenHBand="0" w:firstRowFirstColumn="0" w:firstRowLastColumn="0" w:lastRowFirstColumn="0" w:lastRowLastColumn="0"/>
+            </w:pPr>
+            <w:r>
+              <w:t>50</w:t>
+            </w:r>
+            <w:r>
+              <w:t>.</w:t>
+            </w:r>
+            <w:r>
+              <w:t>25</w:t>
+            </w:r>
+            <w:r>
+              <w:t>%</w:t>
+            </w:r>
+          </w:p>
+        </w:tc>
+        <w:tc>
+          <w:tcPr>
+            <w:tcW w:w="1276" w:type="dxa"/>
+          </w:tcPr>
+          <w:p>
+            <w:pPr>
+              <w:jc w:val="center"/>
+              <w:cnfStyle w:val="000000000000" w:firstRow="0" w:lastRow="0" w:firstColumn="0" w:lastColumn="0" w:oddVBand="0" w:evenVBand="0" w:oddHBand="0" w:evenHBand="0" w:firstRowFirstColumn="0" w:firstRowLastColumn="0" w:lastRowFirstColumn="0" w:lastRowLastColumn="0"/>
+            </w:pPr>
+            <w:r>
+              <w:t>50</w:t>
+            </w:r>
+            <w:r>
+              <w:t>.</w:t>
+            </w:r>
+            <w:r>
+              <w:t>74</w:t>
+            </w:r>
+            <w:r>
+              <w:t>%</w:t>
+            </w:r>
+          </w:p>
+        </w:tc>
+        <w:tc>
+          <w:tcPr>
+            <w:tcW w:w="1275" w:type="dxa"/>
+          </w:tcPr>
+          <w:p>
+            <w:pPr>
+              <w:jc w:val="center"/>
+              <w:cnfStyle w:val="000000000000" w:firstRow="0" w:lastRow="0" w:firstColumn="0" w:lastColumn="0" w:oddVBand="0" w:evenVBand="0" w:oddHBand="0" w:evenHBand="0" w:firstRowFirstColumn="0" w:firstRowLastColumn="0" w:lastRowFirstColumn="0" w:lastRowLastColumn="0"/>
+            </w:pPr>
+            <w:r>
+              <w:t>52</w:t>
+            </w:r>
+            <w:r>
+              <w:t>.</w:t>
+            </w:r>
+            <w:r>
+              <w:t>94</w:t>
+            </w:r>
+            <w:r>
+              <w:t>%</w:t>
+            </w:r>
+          </w:p>
+        </w:tc>
+      </w:tr>
+      <w:tr>
+        <w:trPr>
+          <w:cnfStyle w:val="000000100000" w:firstRow="0" w:lastRow="0" w:firstColumn="0" w:lastColumn="0" w:oddVBand="0" w:evenVBand="0" w:oddHBand="1" w:evenHBand="0" w:firstRowFirstColumn="0" w:firstRowLastColumn="0" w:lastRowFirstColumn="0" w:lastRowLastColumn="0"/>
+        </w:trPr>
+        <w:tc>
+          <w:tcPr>
+            <w:cnfStyle w:val="001000000000" w:firstRow="0" w:lastRow="0" w:firstColumn="1" w:lastColumn="0" w:oddVBand="0" w:evenVBand="0" w:oddHBand="0" w:evenHBand="0" w:firstRowFirstColumn="0" w:firstRowLastColumn="0" w:lastRowFirstColumn="0" w:lastRowLastColumn="0"/>
+            <w:tcW w:w="2122" w:type="dxa"/>
+          </w:tcPr>
+          <w:p>
+            <w:pPr>
+              <w:rPr>
+                <w:sz w:val="22"/>
+                <w:szCs w:val="18"/>
+              </w:rPr>
+            </w:pPr>
+            <w:r>
+              <w:rPr>
+                <w:sz w:val="22"/>
+                <w:szCs w:val="18"/>
+              </w:rPr>
+              <w:t>Worst Month</w:t>
+            </w:r>
+          </w:p>
+        </w:tc>
+        <w:tc>
+          <w:tcPr>
+            <w:tcW w:w="1417" w:type="dxa"/>
+          </w:tcPr>
+          <w:p>
+            <w:pPr>
+              <w:jc w:val="center"/>
+              <w:cnfStyle w:val="000000100000" w:firstRow="0" w:lastRow="0" w:firstColumn="0" w:lastColumn="0" w:oddVBand="0" w:evenVBand="0" w:oddHBand="1" w:evenHBand="0" w:firstRowFirstColumn="0" w:firstRowLastColumn="0" w:lastRowFirstColumn="0" w:lastRowLastColumn="0"/>
+            </w:pPr>
+            <w:r>
+              <w:t>-18</w:t>
+            </w:r>
+            <w:r>
+              <w:t>.</w:t>
+            </w:r>
+            <w:r>
+              <w:t>63</w:t>
+            </w:r>
+            <w:r>
+              <w:t>%</w:t>
+            </w:r>
+          </w:p>
+        </w:tc>
+        <w:tc>
+          <w:tcPr>
+            <w:tcW w:w="1276" w:type="dxa"/>
+          </w:tcPr>
+          <w:p>
+            <w:pPr>
+              <w:jc w:val="center"/>
+              <w:cnfStyle w:val="000000100000" w:firstRow="0" w:lastRow="0" w:firstColumn="0" w:lastColumn="0" w:oddVBand="0" w:evenVBand="0" w:oddHBand="1" w:evenHBand="0" w:firstRowFirstColumn="0" w:firstRowLastColumn="0" w:lastRowFirstColumn="0" w:lastRowLastColumn="0"/>
+            </w:pPr>
+            <w:r>
+              <w:t>-7</w:t>
+            </w:r>
+            <w:r>
+              <w:t>.</w:t>
+            </w:r>
+            <w:r>
+              <w:t>05</w:t>
+            </w:r>
+            <w:r>
+              <w:t>%</w:t>
+            </w:r>
+          </w:p>
+        </w:tc>
+        <w:tc>
+          <w:tcPr>
+            <w:tcW w:w="1276" w:type="dxa"/>
+          </w:tcPr>
+          <w:p>
+            <w:pPr>
+              <w:jc w:val="center"/>
+              <w:cnfStyle w:val="000000100000" w:firstRow="0" w:lastRow="0" w:firstColumn="0" w:lastColumn="0" w:oddVBand="0" w:evenVBand="0" w:oddHBand="1" w:evenHBand="0" w:firstRowFirstColumn="0" w:firstRowLastColumn="0" w:lastRowFirstColumn="0" w:lastRowLastColumn="0"/>
+            </w:pPr>
+            <w:r>
+              <w:t>-7</w:t>
+            </w:r>
+            <w:r>
+              <w:t>.</w:t>
+            </w:r>
+            <w:r>
+              <w:t>52</w:t>
+            </w:r>
+            <w:r>
+              <w:t>%</w:t>
+            </w:r>
+          </w:p>
+        </w:tc>
+        <w:tc>
+          <w:tcPr>
+            <w:tcW w:w="1275" w:type="dxa"/>
+          </w:tcPr>
+          <w:p>
+            <w:pPr>
+              <w:jc w:val="center"/>
+              <w:cnfStyle w:val="000000100000" w:firstRow="0" w:lastRow="0" w:firstColumn="0" w:lastColumn="0" w:oddVBand="0" w:evenVBand="0" w:oddHBand="1" w:evenHBand="0" w:firstRowFirstColumn="0" w:firstRowLastColumn="0" w:lastRowFirstColumn="0" w:lastRowLastColumn="0"/>
+            </w:pPr>
+            <w:r>
+              <w:t>-3</w:t>
+            </w:r>
+            <w:r>
+              <w:t>.</w:t>
+            </w:r>
+            <w:r>
+              <w:t>99</w:t>
+            </w:r>
+            <w:r>
+              <w:t>%</w:t>
+            </w:r>
+          </w:p>
+        </w:tc>
+      </w:tr>
+      <w:tr>
+        <w:tc>
+          <w:tcPr>
+            <w:cnfStyle w:val="001000000000" w:firstRow="0" w:lastRow="0" w:firstColumn="1" w:lastColumn="0" w:oddVBand="0" w:evenVBand="0" w:oddHBand="0" w:evenHBand="0" w:firstRowFirstColumn="0" w:firstRowLastColumn="0" w:lastRowFirstColumn="0" w:lastRowLastColumn="0"/>
+            <w:tcW w:w="2122" w:type="dxa"/>
+          </w:tcPr>
+          <w:p>
+            <w:pPr>
+              <w:rPr>
+                <w:sz w:val="22"/>
+                <w:szCs w:val="18"/>
+              </w:rPr>
+            </w:pPr>
+            <w:r>
+              <w:rPr>
+                <w:sz w:val="22"/>
+                <w:szCs w:val="18"/>
+              </w:rPr>
+              <w:t>Best Month</w:t>
+            </w:r>
+          </w:p>
+        </w:tc>
+        <w:tc>
+          <w:tcPr>
+            <w:tcW w:w="1417" w:type="dxa"/>
+          </w:tcPr>
+          <w:p>
+            <w:pPr>
+              <w:jc w:val="center"/>
+              <w:cnfStyle w:val="000000000000" w:firstRow="0" w:lastRow="0" w:firstColumn="0" w:lastColumn="0" w:oddVBand="0" w:evenVBand="0" w:oddHBand="0" w:evenHBand="0" w:firstRowFirstColumn="0" w:firstRowLastColumn="0" w:lastRowFirstColumn="0" w:lastRowLastColumn="0"/>
+            </w:pPr>
+            <w:r>
+              <w:t>10</w:t>
+            </w:r>
+            <w:r>
+              <w:t>.</w:t>
+            </w:r>
+            <w:r>
+              <w:t>94</w:t>
+            </w:r>
+            <w:r>
+              <w:t>%</w:t>
+            </w:r>
+          </w:p>
+        </w:tc>
+        <w:tc>
+          <w:tcPr>
+            <w:tcW w:w="1276" w:type="dxa"/>
+          </w:tcPr>
+          <w:p>
+            <w:pPr>
+              <w:jc w:val="center"/>
+              <w:cnfStyle w:val="000000000000" w:firstRow="0" w:lastRow="0" w:firstColumn="0" w:lastColumn="0" w:oddVBand="0" w:evenVBand="0" w:oddHBand="0" w:evenHBand="0" w:firstRowFirstColumn="0" w:firstRowLastColumn="0" w:lastRowFirstColumn="0" w:lastRowLastColumn="0"/>
+            </w:pPr>
+            <w:r>
+              <w:t>11</w:t>
+            </w:r>
+            <w:r>
+              <w:t>.</w:t>
+            </w:r>
+            <w:r>
+              <w:t>36</w:t>
+            </w:r>
+            <w:r>
+              <w:t>%</w:t>
+            </w:r>
+          </w:p>
+        </w:tc>
+        <w:tc>
+          <w:tcPr>
+            <w:tcW w:w="1276" w:type="dxa"/>
+          </w:tcPr>
+          <w:p>
+            <w:pPr>
+              <w:jc w:val="center"/>
+              <w:cnfStyle w:val="000000000000" w:firstRow="0" w:lastRow="0" w:firstColumn="0" w:lastColumn="0" w:oddVBand="0" w:evenVBand="0" w:oddHBand="0" w:evenHBand="0" w:firstRowFirstColumn="0" w:firstRowLastColumn="0" w:lastRowFirstColumn="0" w:lastRowLastColumn="0"/>
+            </w:pPr>
+            <w:r>
+              <w:t>6</w:t>
+            </w:r>
+            <w:r>
+              <w:t>.</w:t>
+            </w:r>
+            <w:r>
+              <w:t>32</w:t>
+            </w:r>
+            <w:r>
+              <w:t>%</w:t>
+            </w:r>
+          </w:p>
+        </w:tc>
+        <w:tc>
+          <w:tcPr>
+            <w:tcW w:w="1275" w:type="dxa"/>
+          </w:tcPr>
+          <w:p>
+            <w:pPr>
+              <w:jc w:val="center"/>
+              <w:cnfStyle w:val="000000000000" w:firstRow="0" w:lastRow="0" w:firstColumn="0" w:lastColumn="0" w:oddVBand="0" w:evenVBand="0" w:oddHBand="0" w:evenHBand="0" w:firstRowFirstColumn="0" w:firstRowLastColumn="0" w:lastRowFirstColumn="0" w:lastRowLastColumn="0"/>
+            </w:pPr>
+            <w:r>
+              <w:t>4</w:t>
+            </w:r>
+            <w:r>
+              <w:t>.</w:t>
+            </w:r>
+            <w:r>
+              <w:t>84</w:t>
+            </w:r>
+            <w:r>
+              <w:t>%</w:t>
+            </w:r>
+          </w:p>
+        </w:tc>
+      </w:tr>
+      <w:tr>
+        <w:trPr>
+          <w:cnfStyle w:val="000000100000" w:firstRow="0" w:lastRow="0" w:firstColumn="0" w:lastColumn="0" w:oddVBand="0" w:evenVBand="0" w:oddHBand="1" w:evenHBand="0" w:firstRowFirstColumn="0" w:firstRowLastColumn="0" w:lastRowFirstColumn="0" w:lastRowLastColumn="0"/>
+        </w:trPr>
+        <w:tc>
+          <w:tcPr>
+            <w:cnfStyle w:val="001000000000" w:firstRow="0" w:lastRow="0" w:firstColumn="1" w:lastColumn="0" w:oddVBand="0" w:evenVBand="0" w:oddHBand="0" w:evenHBand="0" w:firstRowFirstColumn="0" w:firstRowLastColumn="0" w:lastRowFirstColumn="0" w:lastRowLastColumn="0"/>
+            <w:tcW w:w="2122" w:type="dxa"/>
+          </w:tcPr>
+          <w:p>
+            <w:pPr>
+              <w:rPr>
+                <w:sz w:val="22"/>
+                <w:szCs w:val="18"/>
+              </w:rPr>
+            </w:pPr>
+            <w:r>
+              <w:rPr>
+                <w:sz w:val="22"/>
+                <w:szCs w:val="18"/>
+              </w:rPr>
+              <w:t>Max Drawdown</w:t>
+            </w:r>
+          </w:p>
+        </w:tc>
+        <w:tc>
+          <w:tcPr>
+            <w:tcW w:w="1417" w:type="dxa"/>
+          </w:tcPr>
+          <w:p>
+            <w:pPr>
+              <w:jc w:val="center"/>
+              <w:cnfStyle w:val="000000100000" w:firstRow="0" w:lastRow="0" w:firstColumn="0" w:lastColumn="0" w:oddVBand="0" w:evenVBand="0" w:oddHBand="1" w:evenHBand="0" w:firstRowFirstColumn="0" w:firstRowLastColumn="0" w:lastRowFirstColumn="0" w:lastRowLastColumn="0"/>
+            </w:pPr>
+            <w:r>
+              <w:t>-60</w:t>
+            </w:r>
+            <w:r>
+              <w:t>.</w:t>
+            </w:r>
+            <w:r>
+              <w:t>85</w:t>
+            </w:r>
+            <w:r>
+              <w:t>%</w:t>
+            </w:r>
+          </w:p>
+        </w:tc>
+        <w:tc>
+          <w:tcPr>
+            <w:tcW w:w="1276" w:type="dxa"/>
+          </w:tcPr>
+          <w:p>
+            <w:pPr>
+              <w:jc w:val="center"/>
+              <w:cnfStyle w:val="000000100000" w:firstRow="0" w:lastRow="0" w:firstColumn="0" w:lastColumn="0" w:oddVBand="0" w:evenVBand="0" w:oddHBand="1" w:evenHBand="0" w:firstRowFirstColumn="0" w:firstRowLastColumn="0" w:lastRowFirstColumn="0" w:lastRowLastColumn="0"/>
+            </w:pPr>
+            <w:r>
+              <w:t>-13</w:t>
+            </w:r>
+            <w:r>
+              <w:t>.</w:t>
+            </w:r>
+            <w:r>
+              <w:t>05</w:t>
+            </w:r>
+            <w:r>
+              <w:t>%</w:t>
+            </w:r>
+          </w:p>
+        </w:tc>
+        <w:tc>
+          <w:tcPr>
+            <w:tcW w:w="1276" w:type="dxa"/>
+          </w:tcPr>
+          <w:p>
+            <w:pPr>
+              <w:jc w:val="center"/>
+              <w:cnfStyle w:val="000000100000" w:firstRow="0" w:lastRow="0" w:firstColumn="0" w:lastColumn="0" w:oddVBand="0" w:evenVBand="0" w:oddHBand="1" w:evenHBand="0" w:firstRowFirstColumn="0" w:firstRowLastColumn="0" w:lastRowFirstColumn="0" w:lastRowLastColumn="0"/>
+            </w:pPr>
+            <w:r>
+              <w:t>-14</w:t>
+            </w:r>
+            <w:r>
+              <w:t>.</w:t>
+            </w:r>
+            <w:r>
+              <w:t>79</w:t>
+            </w:r>
+            <w:r>
+              <w:t>%</w:t>
+            </w:r>
+          </w:p>
+        </w:tc>
+        <w:tc>
+          <w:tcPr>
+            <w:tcW w:w="1275" w:type="dxa"/>
+          </w:tcPr>
+          <w:p>
+            <w:pPr>
+              <w:jc w:val="center"/>
+              <w:cnfStyle w:val="000000100000" w:firstRow="0" w:lastRow="0" w:firstColumn="0" w:lastColumn="0" w:oddVBand="0" w:evenVBand="0" w:oddHBand="1" w:evenHBand="0" w:firstRowFirstColumn="0" w:firstRowLastColumn="0" w:lastRowFirstColumn="0" w:lastRowLastColumn="0"/>
+            </w:pPr>
+            <w:r>
+              <w:t>-11</w:t>
+            </w:r>
+            <w:r>
+              <w:t>.</w:t>
+            </w:r>
+            <w:r>
+              <w:t>77</w:t>
+            </w:r>
+            <w:r>
+              <w:t>%</w:t>
+            </w:r>
+          </w:p>
+        </w:tc>
+      </w:tr>
+    </w:tbl>
     <w:p/>
+    <w:p>
+      <w:r>
+        <w:t xml:space="preserve">Table # shows the performance of an equally weighted portfolio of all stocks as the benchmark portfolio. The volatility, safety, and </w:t>
+      </w:r>
+      <w:r>
+        <w:t xml:space="preserve">profit column values </w:t>
+      </w:r>
+      <w:r>
+        <w:t>for the mean return and standard deviation column are quoted as additional to the benchmark value</w:t>
+      </w:r>
+      <w:r>
+        <w:t xml:space="preserve"> (making them active return and tracking error respectively, and risk reward for the active portfolios the information ratio)</w:t>
+      </w:r>
+      <w:r>
+        <w:t>.</w:t>
+      </w:r>
+      <w:r>
+        <w:t xml:space="preserve"> From table # we can see that the profit backtest has performed the best with 1.63% extra additional returns and an information ratio </w:t>
+      </w:r>
+      <w:r>
+        <w:t>of 0.37.</w:t>
+      </w:r>
+      <w:r>
+        <w:t xml:space="preserve"> </w:t>
+      </w:r>
+      <w:r>
+        <w:t xml:space="preserve">The return is visualised </w:t>
+      </w:r>
+      <w:r>
+        <w:t>in figure # as the returns of a $1 investment in 1990.</w:t>
+      </w:r>
+    </w:p>
+    <w:p>
+      <w:r>
+        <w:rPr>
+          <w:noProof/>
+        </w:rPr>
+        <w:drawing>
+          <wp:inline distT="0" distB="0" distL="0" distR="0" wp14:anchorId="5064F7B0" wp14:editId="55B77EEE">
+            <wp:extent cx="5731510" cy="3404870"/>
+            <wp:effectExtent l="0" t="0" r="2540" b="5080"/>
+            <wp:docPr id="1470315993" name="Picture 19" descr="A graph of a number of different colored lines&#10;&#10;AI-generated content may be incorrect."/>
+            <wp:cNvGraphicFramePr>
+              <a:graphicFrameLocks xmlns:a="http://schemas.openxmlformats.org/drawingml/2006/main" noChangeAspect="1"/>
+            </wp:cNvGraphicFramePr>
+            <a:graphic xmlns:a="http://schemas.openxmlformats.org/drawingml/2006/main">
+              <a:graphicData uri="http://schemas.openxmlformats.org/drawingml/2006/picture">
+                <pic:pic xmlns:pic="http://schemas.openxmlformats.org/drawingml/2006/picture">
+                  <pic:nvPicPr>
+                    <pic:cNvPr id="1470315993" name="Picture 19" descr="A graph of a number of different colored lines&#10;&#10;AI-generated content may be incorrect."/>
+                    <pic:cNvPicPr/>
+                  </pic:nvPicPr>
+                  <pic:blipFill>
+                    <a:blip r:embed="rId13" cstate="print">
+                      <a:extLst>
+                        <a:ext uri="{28A0092B-C50C-407E-A947-70E740481C1C}">
+                          <a14:useLocalDpi xmlns:a14="http://schemas.microsoft.com/office/drawing/2010/main" val="0"/>
+                        </a:ext>
+                      </a:extLst>
+                    </a:blip>
+                    <a:stretch>
+                      <a:fillRect/>
+                    </a:stretch>
+                  </pic:blipFill>
+                  <pic:spPr>
+                    <a:xfrm>
+                      <a:off x="0" y="0"/>
+                      <a:ext cx="5731510" cy="3404870"/>
+                    </a:xfrm>
+                    <a:prstGeom prst="rect">
+                      <a:avLst/>
+                    </a:prstGeom>
+                  </pic:spPr>
+                </pic:pic>
+              </a:graphicData>
+            </a:graphic>
+          </wp:inline>
+        </w:drawing>
+      </w:r>
+    </w:p>
+    <w:p>
+      <w:r>
+        <w:t>Figure # has been added to better understand the results of the strategies by year</w:t>
+      </w:r>
+      <w:r>
+        <w:t>.</w:t>
+      </w:r>
+    </w:p>
+    <w:p>
+      <w:r>
+        <w:rPr>
+          <w:noProof/>
+        </w:rPr>
+        <w:lastRenderedPageBreak/>
+        <w:drawing>
+          <wp:inline distT="0" distB="0" distL="0" distR="0" wp14:anchorId="38E0FC3A" wp14:editId="0041BEEE">
+            <wp:extent cx="5731510" cy="3406140"/>
+            <wp:effectExtent l="0" t="0" r="2540" b="3810"/>
+            <wp:docPr id="1870264695" name="Picture 20" descr="A graph of different colored lines&#10;&#10;AI-generated content may be incorrect."/>
+            <wp:cNvGraphicFramePr>
+              <a:graphicFrameLocks xmlns:a="http://schemas.openxmlformats.org/drawingml/2006/main" noChangeAspect="1"/>
+            </wp:cNvGraphicFramePr>
+            <a:graphic xmlns:a="http://schemas.openxmlformats.org/drawingml/2006/main">
+              <a:graphicData uri="http://schemas.openxmlformats.org/drawingml/2006/picture">
+                <pic:pic xmlns:pic="http://schemas.openxmlformats.org/drawingml/2006/picture">
+                  <pic:nvPicPr>
+                    <pic:cNvPr id="1870264695" name="Picture 20" descr="A graph of different colored lines&#10;&#10;AI-generated content may be incorrect."/>
+                    <pic:cNvPicPr/>
+                  </pic:nvPicPr>
+                  <pic:blipFill>
+                    <a:blip r:embed="rId14" cstate="print">
+                      <a:extLst>
+                        <a:ext uri="{28A0092B-C50C-407E-A947-70E740481C1C}">
+                          <a14:useLocalDpi xmlns:a14="http://schemas.microsoft.com/office/drawing/2010/main" val="0"/>
+                        </a:ext>
+                      </a:extLst>
+                    </a:blip>
+                    <a:stretch>
+                      <a:fillRect/>
+                    </a:stretch>
+                  </pic:blipFill>
+                  <pic:spPr>
+                    <a:xfrm>
+                      <a:off x="0" y="0"/>
+                      <a:ext cx="5731510" cy="3406140"/>
+                    </a:xfrm>
+                    <a:prstGeom prst="rect">
+                      <a:avLst/>
+                    </a:prstGeom>
+                  </pic:spPr>
+                </pic:pic>
+              </a:graphicData>
+            </a:graphic>
+          </wp:inline>
+        </w:drawing>
+      </w:r>
+    </w:p>
     <w:p>
       <w:pPr>
         <w:rPr>
@@ -934,6 +3872,39 @@
         </w:rPr>
       </w:pPr>
       <w:r>
+        <w:t>Figure # shows strong performance as expected in 2000, 2001 and 2008</w:t>
+      </w:r>
+      <w:r>
+        <w:t xml:space="preserve"> across all the factors</w:t>
+      </w:r>
+      <w:r>
+        <w:t>, and 2020 across just safety and profitability as low volatility was left behind</w:t>
+      </w:r>
+      <w:r>
+        <w:t>. Interesting</w:t>
+      </w:r>
+      <w:r>
+        <w:t xml:space="preserve"> it can be observed that profitability </w:t>
+      </w:r>
+      <w:r>
+        <w:t xml:space="preserve">had </w:t>
+      </w:r>
+      <w:r>
+        <w:t>its</w:t>
+      </w:r>
+      <w:r>
+        <w:t xml:space="preserve"> best performance since 2008 in 2023, in a high inflation economic environment akin to that seen in the 80’s, </w:t>
+      </w:r>
+      <w:r>
+        <w:t>backing up</w:t>
+      </w:r>
+      <w:r>
+        <w:t xml:space="preserve"> the statistical analysis of the inflation </w:t>
+      </w:r>
+      <w:r>
+        <w:t>relationship.</w:t>
+      </w:r>
+      <w:r>
         <w:br w:type="page"/>
       </w:r>
     </w:p>
@@ -951,7 +3922,84 @@
       </w:r>
       <w:bookmarkEnd w:id="3"/>
     </w:p>
-    <w:p/>
+    <w:p>
+      <w:r>
+        <w:t>The strategy backtested in part 3 of this report</w:t>
+      </w:r>
+      <w:r>
+        <w:t xml:space="preserve"> uses a monthly rebalancing frequency. The rebalancing frequency is critical to the profitability of an investment </w:t>
+      </w:r>
+      <w:r>
+        <w:t>strategy;</w:t>
+      </w:r>
+      <w:r>
+        <w:t xml:space="preserve"> this is due to the transaction costs of moving between securities. </w:t>
+      </w:r>
+      <w:r>
+        <w:t>Rebalancing frequency would be irrelevant without transaction costs, however with transaction costs there is a critical balance to be made, between rebalancing frequency and signal decay. The advantage of rebalancing often is that you capture the information in your signal straight away, this information may decay and become less relevant by the time you trade on it if the trading frequency is reduced.</w:t>
+      </w:r>
+    </w:p>
+    <w:p>
+      <w:r>
+        <w:t>The backtests performed in part 3 were repeated for varying rebalancing frequencies for the 3 factor signals, figure # shows the results.</w:t>
+      </w:r>
+    </w:p>
+    <w:p>
+      <w:r>
+        <w:rPr>
+          <w:noProof/>
+        </w:rPr>
+        <w:drawing>
+          <wp:inline distT="0" distB="0" distL="0" distR="0" wp14:anchorId="63B1FD4F" wp14:editId="7CFF3E5F">
+            <wp:extent cx="5731510" cy="3655060"/>
+            <wp:effectExtent l="0" t="0" r="2540" b="2540"/>
+            <wp:docPr id="2036148556" name="Picture 21"/>
+            <wp:cNvGraphicFramePr>
+              <a:graphicFrameLocks xmlns:a="http://schemas.openxmlformats.org/drawingml/2006/main" noChangeAspect="1"/>
+            </wp:cNvGraphicFramePr>
+            <a:graphic xmlns:a="http://schemas.openxmlformats.org/drawingml/2006/main">
+              <a:graphicData uri="http://schemas.openxmlformats.org/drawingml/2006/picture">
+                <pic:pic xmlns:pic="http://schemas.openxmlformats.org/drawingml/2006/picture">
+                  <pic:nvPicPr>
+                    <pic:cNvPr id="2036148556" name="Picture 2036148556"/>
+                    <pic:cNvPicPr/>
+                  </pic:nvPicPr>
+                  <pic:blipFill>
+                    <a:blip r:embed="rId15">
+                      <a:extLst>
+                        <a:ext uri="{28A0092B-C50C-407E-A947-70E740481C1C}">
+                          <a14:useLocalDpi xmlns:a14="http://schemas.microsoft.com/office/drawing/2010/main" val="0"/>
+                        </a:ext>
+                      </a:extLst>
+                    </a:blip>
+                    <a:stretch>
+                      <a:fillRect/>
+                    </a:stretch>
+                  </pic:blipFill>
+                  <pic:spPr>
+                    <a:xfrm>
+                      <a:off x="0" y="0"/>
+                      <a:ext cx="5731510" cy="3655060"/>
+                    </a:xfrm>
+                    <a:prstGeom prst="rect">
+                      <a:avLst/>
+                    </a:prstGeom>
+                  </pic:spPr>
+                </pic:pic>
+              </a:graphicData>
+            </a:graphic>
+          </wp:inline>
+        </w:drawing>
+      </w:r>
+    </w:p>
+    <w:p>
+      <w:r>
+        <w:t>Figure # shows that the optimal rebalancing frequency is 5 months for all of the signals. The profit and volatility signals largely do not experience much difference as the rebalancing frequency is increased</w:t>
+      </w:r>
+      <w:r>
+        <w:t xml:space="preserve">. </w:t>
+      </w:r>
+    </w:p>
     <w:p>
       <w:pPr>
         <w:rPr>
@@ -984,9 +4032,6 @@
     </w:p>
     <w:p/>
     <w:p>
-      <w:pPr>
-        <w:jc w:val="left"/>
-      </w:pPr>
       <w:r>
         <w:t>Want to do this:</w:t>
       </w:r>
@@ -994,6 +4039,9 @@
         <w:br/>
       </w:r>
       <w:r>
+        <w:rPr>
+          <w:noProof/>
+        </w:rPr>
         <w:drawing>
           <wp:inline distT="0" distB="0" distL="0" distR="0" wp14:anchorId="1E5AC7A7" wp14:editId="1DDA88F0">
             <wp:extent cx="5731510" cy="3731895"/>
@@ -1010,7 +4058,7 @@
                     <pic:cNvPicPr/>
                   </pic:nvPicPr>
                   <pic:blipFill>
-                    <a:blip r:embed="rId8"/>
+                    <a:blip r:embed="rId16"/>
                     <a:stretch>
                       <a:fillRect/>
                     </a:stretch>
@@ -1031,22 +4079,14 @@
         </w:drawing>
       </w:r>
     </w:p>
+    <w:p/>
     <w:p>
-      <w:pPr>
-        <w:jc w:val="left"/>
-      </w:pPr>
+      <w:r>
+        <w:t>Then show dilution from investing in multiple single factors separately</w:t>
+      </w:r>
     </w:p>
     <w:p>
       <w:pPr>
-        <w:jc w:val="left"/>
-      </w:pPr>
-      <w:r>
-        <w:t>Then show dilution from investing in multiple single factors separately</w:t>
-      </w:r>
-    </w:p>
-    <w:p>
-      <w:pPr>
-        <w:jc w:val="left"/>
         <w:rPr>
           <w:rFonts w:asciiTheme="majorHAnsi" w:eastAsiaTheme="majorEastAsia" w:hAnsiTheme="majorHAnsi" w:cstheme="majorBidi"/>
           <w:b/>
@@ -1103,7 +4143,254 @@
       </w:r>
       <w:bookmarkEnd w:id="6"/>
     </w:p>
+    <w:p>
+      <w:pPr>
+        <w:ind w:left="720" w:hanging="720"/>
+      </w:pPr>
+      <w:r>
+        <w:t xml:space="preserve">Blitz, D. C., &amp; Vliet, P. V. (2007). </w:t>
+      </w:r>
+      <w:r>
+        <w:rPr>
+          <w:i/>
+          <w:iCs/>
+        </w:rPr>
+        <w:t>The volatility effect: Lower risk without lower return</w:t>
+      </w:r>
+      <w:r>
+        <w:t xml:space="preserve">. Erasmus Research Institute of Management (ERIM). </w:t>
+      </w:r>
+      <w:hyperlink r:id="rId17" w:history="1">
+        <w:r>
+          <w:rPr>
+            <w:rStyle w:val="Hyperlink"/>
+          </w:rPr>
+          <w:t>https://www.efalken.com/pdfs/BlitzvanVlietVolatility07.pdf</w:t>
+        </w:r>
+      </w:hyperlink>
+    </w:p>
+    <w:p>
+      <w:pPr>
+        <w:ind w:left="720" w:hanging="720"/>
+      </w:pPr>
+      <w:r>
+        <w:t xml:space="preserve">Campbell, J., Hilscher, J., &amp; Szilagyi, J. (2006). In search of distress risk. </w:t>
+      </w:r>
+      <w:hyperlink r:id="rId18" w:history="1">
+        <w:r>
+          <w:rPr>
+            <w:rStyle w:val="Hyperlink"/>
+          </w:rPr>
+          <w:t>https://doi.org/10.3386/w12362</w:t>
+        </w:r>
+      </w:hyperlink>
+    </w:p>
+    <w:p>
+      <w:pPr>
+        <w:ind w:left="720" w:hanging="720"/>
+      </w:pPr>
+      <w:r>
+        <w:t xml:space="preserve">Fama, E. F., &amp; French, K. R. (1992). The Cross-Section of Expected Stock Returns. </w:t>
+      </w:r>
+      <w:r>
+        <w:rPr>
+          <w:i/>
+          <w:iCs/>
+        </w:rPr>
+        <w:t>The Journal of Finance</w:t>
+      </w:r>
+      <w:r>
+        <w:t xml:space="preserve">, </w:t>
+      </w:r>
+      <w:r>
+        <w:rPr>
+          <w:i/>
+          <w:iCs/>
+        </w:rPr>
+        <w:t>47</w:t>
+      </w:r>
+      <w:r>
+        <w:t xml:space="preserve">(2), 427-465. </w:t>
+      </w:r>
+      <w:hyperlink r:id="rId19" w:history="1">
+        <w:r>
+          <w:rPr>
+            <w:rStyle w:val="Hyperlink"/>
+          </w:rPr>
+          <w:t>https://www.jstor.org/stable/2329112</w:t>
+        </w:r>
+      </w:hyperlink>
+    </w:p>
+    <w:p>
+      <w:pPr>
+        <w:ind w:left="720" w:hanging="720"/>
+      </w:pPr>
+      <w:r>
+        <w:t xml:space="preserve">Fama, E. F., &amp; French, K. R. (1993). Common risk factors in the returns on stocks and bonds. </w:t>
+      </w:r>
+      <w:r>
+        <w:rPr>
+          <w:i/>
+          <w:iCs/>
+        </w:rPr>
+        <w:t>Journal of Financial Economics</w:t>
+      </w:r>
+      <w:r>
+        <w:t xml:space="preserve">, </w:t>
+      </w:r>
+      <w:r>
+        <w:rPr>
+          <w:i/>
+          <w:iCs/>
+        </w:rPr>
+        <w:t>33</w:t>
+      </w:r>
+      <w:r>
+        <w:t xml:space="preserve">(1), 3-56. </w:t>
+      </w:r>
+      <w:hyperlink r:id="rId20" w:history="1">
+        <w:r>
+          <w:rPr>
+            <w:rStyle w:val="Hyperlink"/>
+          </w:rPr>
+          <w:t>https://doi.org/10.1016/0304-405x(93)90023-5</w:t>
+        </w:r>
+      </w:hyperlink>
+    </w:p>
+    <w:p>
+      <w:pPr>
+        <w:ind w:left="720" w:hanging="720"/>
+      </w:pPr>
+      <w:r>
+        <w:t xml:space="preserve">Novy-Marx, R. (2013). The other side of value: The gross profitability premium. </w:t>
+      </w:r>
+      <w:r>
+        <w:rPr>
+          <w:i/>
+          <w:iCs/>
+        </w:rPr>
+        <w:t>Journal of Financial Economics</w:t>
+      </w:r>
+      <w:r>
+        <w:t xml:space="preserve">, </w:t>
+      </w:r>
+      <w:r>
+        <w:rPr>
+          <w:i/>
+          <w:iCs/>
+        </w:rPr>
+        <w:t>108</w:t>
+      </w:r>
+      <w:r>
+        <w:t xml:space="preserve">(1), 1-28. </w:t>
+      </w:r>
+      <w:hyperlink r:id="rId21" w:history="1">
+        <w:r>
+          <w:rPr>
+            <w:rStyle w:val="Hyperlink"/>
+          </w:rPr>
+          <w:t>https://doi.org/10.1016/j.jfineco.2013.01.003</w:t>
+        </w:r>
+      </w:hyperlink>
+    </w:p>
+    <w:p>
+      <w:pPr>
+        <w:ind w:left="720" w:hanging="720"/>
+      </w:pPr>
+      <w:r>
+        <w:t xml:space="preserve">Penman, S. H., Richardson, S. A., &amp; Tuna, A. I. (2005). The book-to-Price effect in stock returns: Accounting for leverage. </w:t>
+      </w:r>
+      <w:r>
+        <w:rPr>
+          <w:i/>
+          <w:iCs/>
+        </w:rPr>
+        <w:t>SSRN Electronic Journal</w:t>
+      </w:r>
+      <w:r>
+        <w:t xml:space="preserve">. </w:t>
+      </w:r>
+      <w:hyperlink r:id="rId22" w:history="1">
+        <w:r>
+          <w:rPr>
+            <w:rStyle w:val="Hyperlink"/>
+          </w:rPr>
+          <w:t>https://doi.org/10.2139/ssrn.789804</w:t>
+        </w:r>
+      </w:hyperlink>
+    </w:p>
+    <w:p>
+      <w:pPr>
+        <w:ind w:left="720" w:hanging="720"/>
+      </w:pPr>
+      <w:r>
+        <w:t xml:space="preserve">Ross, S. A. (1976). The arbitrage theory of capital asset pricing. </w:t>
+      </w:r>
+      <w:r>
+        <w:rPr>
+          <w:i/>
+          <w:iCs/>
+        </w:rPr>
+        <w:t>Journal of Economic Theory</w:t>
+      </w:r>
+      <w:r>
+        <w:t xml:space="preserve">, </w:t>
+      </w:r>
+      <w:r>
+        <w:rPr>
+          <w:i/>
+          <w:iCs/>
+        </w:rPr>
+        <w:t>13</w:t>
+      </w:r>
+      <w:r>
+        <w:t xml:space="preserve">(3). </w:t>
+      </w:r>
+      <w:hyperlink r:id="rId23" w:history="1">
+        <w:r>
+          <w:rPr>
+            <w:rStyle w:val="Hyperlink"/>
+          </w:rPr>
+          <w:t>https://www.sciencedirect.com/science/article/abs/pii/0022053176900466</w:t>
+        </w:r>
+      </w:hyperlink>
+    </w:p>
     <w:p/>
+    <w:p/>
+    <w:p>
+      <w:r>
+        <w:t>Nice factor investing research:</w:t>
+      </w:r>
+      <w:r>
+        <w:br/>
+      </w:r>
+      <w:hyperlink r:id="rId24" w:history="1">
+        <w:r>
+          <w:rPr>
+            <w:rStyle w:val="Hyperlink"/>
+          </w:rPr>
+          <w:t>file:///C:/Users/cfawc/Downloads/AQRJPMQuant23FactFictionandFactorInvesting.pdf</w:t>
+        </w:r>
+      </w:hyperlink>
+      <w:r>
+        <w:br/>
+      </w:r>
+      <w:r>
+        <w:br/>
+        <w:t>factor combining MSCI:</w:t>
+      </w:r>
+      <w:r>
+        <w:br/>
+      </w:r>
+      <w:hyperlink r:id="rId25" w:history="1">
+        <w:r>
+          <w:rPr>
+            <w:rStyle w:val="Hyperlink"/>
+          </w:rPr>
+          <w:t>https://www.msci.com/documents/10199/ff891dc6-61ac-9d77-1f39-aeb0113a767d</w:t>
+        </w:r>
+      </w:hyperlink>
+    </w:p>
     <w:p>
       <w:pPr>
         <w:rPr>
@@ -1117,6 +4404,15 @@
         </w:rPr>
       </w:pPr>
       <w:r>
+        <w:t>S&amp;P global factor combining</w:t>
+      </w:r>
+      <w:r>
+        <w:br/>
+      </w:r>
+      <w:r>
+        <w:t>https://www.spglobal.com/spdji/en/documents/research/research-the-merits-and-methods-of-multi-factor-investing.pdf</w:t>
+      </w:r>
+      <w:r>
         <w:br w:type="page"/>
       </w:r>
     </w:p>
@@ -1126,10 +4422,195 @@
       </w:pPr>
       <w:bookmarkStart w:id="7" w:name="_Toc210985640"/>
       <w:r>
+        <w:rPr>
+          <w:noProof/>
+        </w:rPr>
         <w:lastRenderedPageBreak/>
+        <w:drawing>
+          <wp:anchor distT="0" distB="0" distL="114300" distR="114300" simplePos="0" relativeHeight="251661312" behindDoc="0" locked="0" layoutInCell="1" allowOverlap="1" wp14:anchorId="4A7F9600" wp14:editId="199274FE">
+            <wp:simplePos x="0" y="0"/>
+            <wp:positionH relativeFrom="margin">
+              <wp:align>center</wp:align>
+            </wp:positionH>
+            <wp:positionV relativeFrom="paragraph">
+              <wp:posOffset>262890</wp:posOffset>
+            </wp:positionV>
+            <wp:extent cx="4544983" cy="2700000"/>
+            <wp:effectExtent l="0" t="0" r="8255" b="5715"/>
+            <wp:wrapTopAndBottom/>
+            <wp:docPr id="660899229" name="Picture 8" descr="A graph of growth and loss of stocks&#10;&#10;AI-generated content may be incorrect."/>
+            <wp:cNvGraphicFramePr>
+              <a:graphicFrameLocks xmlns:a="http://schemas.openxmlformats.org/drawingml/2006/main" noChangeAspect="1"/>
+            </wp:cNvGraphicFramePr>
+            <a:graphic xmlns:a="http://schemas.openxmlformats.org/drawingml/2006/main">
+              <a:graphicData uri="http://schemas.openxmlformats.org/drawingml/2006/picture">
+                <pic:pic xmlns:pic="http://schemas.openxmlformats.org/drawingml/2006/picture">
+                  <pic:nvPicPr>
+                    <pic:cNvPr id="660899229" name="Picture 8" descr="A graph of growth and loss of stocks&#10;&#10;AI-generated content may be incorrect."/>
+                    <pic:cNvPicPr/>
+                  </pic:nvPicPr>
+                  <pic:blipFill>
+                    <a:blip r:embed="rId26" cstate="print">
+                      <a:extLst>
+                        <a:ext uri="{28A0092B-C50C-407E-A947-70E740481C1C}">
+                          <a14:useLocalDpi xmlns:a14="http://schemas.microsoft.com/office/drawing/2010/main" val="0"/>
+                        </a:ext>
+                      </a:extLst>
+                    </a:blip>
+                    <a:stretch>
+                      <a:fillRect/>
+                    </a:stretch>
+                  </pic:blipFill>
+                  <pic:spPr>
+                    <a:xfrm>
+                      <a:off x="0" y="0"/>
+                      <a:ext cx="4544983" cy="2700000"/>
+                    </a:xfrm>
+                    <a:prstGeom prst="rect">
+                      <a:avLst/>
+                    </a:prstGeom>
+                  </pic:spPr>
+                </pic:pic>
+              </a:graphicData>
+            </a:graphic>
+            <wp14:sizeRelH relativeFrom="margin">
+              <wp14:pctWidth>0</wp14:pctWidth>
+            </wp14:sizeRelH>
+            <wp14:sizeRelV relativeFrom="margin">
+              <wp14:pctHeight>0</wp14:pctHeight>
+            </wp14:sizeRelV>
+          </wp:anchor>
+        </w:drawing>
+      </w:r>
+      <w:r>
         <w:t>Appendix A</w:t>
       </w:r>
       <w:bookmarkEnd w:id="7"/>
+      <w:r>
+        <w:t xml:space="preserve"> - $1 Invested in Factor Buckets</w:t>
+      </w:r>
+    </w:p>
+    <w:p>
+      <w:r>
+        <w:rPr>
+          <w:noProof/>
+        </w:rPr>
+        <w:drawing>
+          <wp:anchor distT="0" distB="0" distL="114300" distR="114300" simplePos="0" relativeHeight="251662336" behindDoc="0" locked="0" layoutInCell="1" allowOverlap="1" wp14:anchorId="1DC80ED6" wp14:editId="5E4509B6">
+            <wp:simplePos x="0" y="0"/>
+            <wp:positionH relativeFrom="margin">
+              <wp:align>center</wp:align>
+            </wp:positionH>
+            <wp:positionV relativeFrom="paragraph">
+              <wp:posOffset>2931160</wp:posOffset>
+            </wp:positionV>
+            <wp:extent cx="4545330" cy="2699385"/>
+            <wp:effectExtent l="0" t="0" r="7620" b="5715"/>
+            <wp:wrapTopAndBottom/>
+            <wp:docPr id="1095698218" name="Picture 9" descr="A graph of different colored lines&#10;&#10;AI-generated content may be incorrect."/>
+            <wp:cNvGraphicFramePr>
+              <a:graphicFrameLocks xmlns:a="http://schemas.openxmlformats.org/drawingml/2006/main" noChangeAspect="1"/>
+            </wp:cNvGraphicFramePr>
+            <a:graphic xmlns:a="http://schemas.openxmlformats.org/drawingml/2006/main">
+              <a:graphicData uri="http://schemas.openxmlformats.org/drawingml/2006/picture">
+                <pic:pic xmlns:pic="http://schemas.openxmlformats.org/drawingml/2006/picture">
+                  <pic:nvPicPr>
+                    <pic:cNvPr id="1095698218" name="Picture 9" descr="A graph of different colored lines&#10;&#10;AI-generated content may be incorrect."/>
+                    <pic:cNvPicPr/>
+                  </pic:nvPicPr>
+                  <pic:blipFill>
+                    <a:blip r:embed="rId27" cstate="print">
+                      <a:extLst>
+                        <a:ext uri="{28A0092B-C50C-407E-A947-70E740481C1C}">
+                          <a14:useLocalDpi xmlns:a14="http://schemas.microsoft.com/office/drawing/2010/main" val="0"/>
+                        </a:ext>
+                      </a:extLst>
+                    </a:blip>
+                    <a:stretch>
+                      <a:fillRect/>
+                    </a:stretch>
+                  </pic:blipFill>
+                  <pic:spPr>
+                    <a:xfrm>
+                      <a:off x="0" y="0"/>
+                      <a:ext cx="4545330" cy="2699385"/>
+                    </a:xfrm>
+                    <a:prstGeom prst="rect">
+                      <a:avLst/>
+                    </a:prstGeom>
+                  </pic:spPr>
+                </pic:pic>
+              </a:graphicData>
+            </a:graphic>
+            <wp14:sizeRelH relativeFrom="margin">
+              <wp14:pctWidth>0</wp14:pctWidth>
+            </wp14:sizeRelH>
+            <wp14:sizeRelV relativeFrom="margin">
+              <wp14:pctHeight>0</wp14:pctHeight>
+            </wp14:sizeRelV>
+          </wp:anchor>
+        </w:drawing>
+      </w:r>
+      <w:r>
+        <w:rPr>
+          <w:noProof/>
+        </w:rPr>
+        <w:drawing>
+          <wp:anchor distT="0" distB="0" distL="114300" distR="114300" simplePos="0" relativeHeight="251663360" behindDoc="0" locked="0" layoutInCell="1" allowOverlap="1" wp14:anchorId="733AEC7A" wp14:editId="140350F2">
+            <wp:simplePos x="0" y="0"/>
+            <wp:positionH relativeFrom="margin">
+              <wp:align>center</wp:align>
+            </wp:positionH>
+            <wp:positionV relativeFrom="paragraph">
+              <wp:posOffset>5915025</wp:posOffset>
+            </wp:positionV>
+            <wp:extent cx="4545363" cy="2700000"/>
+            <wp:effectExtent l="0" t="0" r="7620" b="5715"/>
+            <wp:wrapTopAndBottom/>
+            <wp:docPr id="1180974402" name="Picture 10" descr="A graph of different colored lines&#10;&#10;AI-generated content may be incorrect."/>
+            <wp:cNvGraphicFramePr>
+              <a:graphicFrameLocks xmlns:a="http://schemas.openxmlformats.org/drawingml/2006/main" noChangeAspect="1"/>
+            </wp:cNvGraphicFramePr>
+            <a:graphic xmlns:a="http://schemas.openxmlformats.org/drawingml/2006/main">
+              <a:graphicData uri="http://schemas.openxmlformats.org/drawingml/2006/picture">
+                <pic:pic xmlns:pic="http://schemas.openxmlformats.org/drawingml/2006/picture">
+                  <pic:nvPicPr>
+                    <pic:cNvPr id="1180974402" name="Picture 10" descr="A graph of different colored lines&#10;&#10;AI-generated content may be incorrect."/>
+                    <pic:cNvPicPr/>
+                  </pic:nvPicPr>
+                  <pic:blipFill>
+                    <a:blip r:embed="rId28" cstate="print">
+                      <a:extLst>
+                        <a:ext uri="{28A0092B-C50C-407E-A947-70E740481C1C}">
+                          <a14:useLocalDpi xmlns:a14="http://schemas.microsoft.com/office/drawing/2010/main" val="0"/>
+                        </a:ext>
+                      </a:extLst>
+                    </a:blip>
+                    <a:stretch>
+                      <a:fillRect/>
+                    </a:stretch>
+                  </pic:blipFill>
+                  <pic:spPr>
+                    <a:xfrm>
+                      <a:off x="0" y="0"/>
+                      <a:ext cx="4545363" cy="2700000"/>
+                    </a:xfrm>
+                    <a:prstGeom prst="rect">
+                      <a:avLst/>
+                    </a:prstGeom>
+                  </pic:spPr>
+                </pic:pic>
+              </a:graphicData>
+            </a:graphic>
+            <wp14:sizeRelH relativeFrom="margin">
+              <wp14:pctWidth>0</wp14:pctWidth>
+            </wp14:sizeRelH>
+            <wp14:sizeRelV relativeFrom="margin">
+              <wp14:pctHeight>0</wp14:pctHeight>
+            </wp14:sizeRelV>
+          </wp:anchor>
+        </w:drawing>
+      </w:r>
     </w:p>
     <w:p/>
     <w:p/>
@@ -2583,7 +6064,13 @@
   <w:style w:type="paragraph" w:default="1" w:styleId="Normal">
     <w:name w:val="Normal"/>
     <w:qFormat/>
-    <w:rsid w:val="0078354D"/>
+    <w:rsid w:val="00BC2776"/>
+    <w:pPr>
+      <w:jc w:val="left"/>
+    </w:pPr>
+    <w:rPr>
+      <w:rFonts w:ascii="Times New Roman" w:hAnsi="Times New Roman"/>
+    </w:rPr>
   </w:style>
   <w:style w:type="paragraph" w:styleId="Heading1">
     <w:name w:val="heading 1"/>
@@ -2592,7 +6079,7 @@
     <w:link w:val="Heading1Char"/>
     <w:uiPriority w:val="9"/>
     <w:qFormat/>
-    <w:rsid w:val="0078354D"/>
+    <w:rsid w:val="0020137E"/>
     <w:pPr>
       <w:keepNext/>
       <w:keepLines/>
@@ -2600,7 +6087,7 @@
       <w:outlineLvl w:val="0"/>
     </w:pPr>
     <w:rPr>
-      <w:rFonts w:asciiTheme="majorHAnsi" w:eastAsiaTheme="majorEastAsia" w:hAnsiTheme="majorHAnsi" w:cstheme="majorBidi"/>
+      <w:rFonts w:eastAsiaTheme="majorEastAsia" w:cstheme="majorBidi"/>
       <w:b/>
       <w:bCs/>
       <w:caps/>
@@ -2617,7 +6104,7 @@
     <w:uiPriority w:val="9"/>
     <w:unhideWhenUsed/>
     <w:qFormat/>
-    <w:rsid w:val="0078354D"/>
+    <w:rsid w:val="0020137E"/>
     <w:pPr>
       <w:keepNext/>
       <w:keepLines/>
@@ -2625,7 +6112,7 @@
       <w:outlineLvl w:val="1"/>
     </w:pPr>
     <w:rPr>
-      <w:rFonts w:asciiTheme="majorHAnsi" w:eastAsiaTheme="majorEastAsia" w:hAnsiTheme="majorHAnsi" w:cstheme="majorBidi"/>
+      <w:rFonts w:eastAsiaTheme="majorEastAsia" w:cstheme="majorBidi"/>
       <w:b/>
       <w:bCs/>
       <w:sz w:val="28"/>
@@ -2638,10 +6125,9 @@
     <w:next w:val="Normal"/>
     <w:link w:val="Heading3Char"/>
     <w:uiPriority w:val="9"/>
-    <w:semiHidden/>
     <w:unhideWhenUsed/>
     <w:qFormat/>
-    <w:rsid w:val="0078354D"/>
+    <w:rsid w:val="0020137E"/>
     <w:pPr>
       <w:keepNext/>
       <w:keepLines/>
@@ -2649,7 +6135,7 @@
       <w:outlineLvl w:val="2"/>
     </w:pPr>
     <w:rPr>
-      <w:rFonts w:asciiTheme="majorHAnsi" w:eastAsiaTheme="majorEastAsia" w:hAnsiTheme="majorHAnsi" w:cstheme="majorBidi"/>
+      <w:rFonts w:eastAsiaTheme="majorEastAsia" w:cstheme="majorBidi"/>
       <w:spacing w:val="4"/>
       <w:sz w:val="24"/>
       <w:szCs w:val="24"/>
@@ -2791,7 +6277,6 @@
   <w:style w:type="character" w:default="1" w:styleId="DefaultParagraphFont">
     <w:name w:val="Default Paragraph Font"/>
     <w:uiPriority w:val="1"/>
-    <w:semiHidden/>
     <w:unhideWhenUsed/>
   </w:style>
   <w:style w:type="table" w:default="1" w:styleId="TableNormal">
@@ -2820,9 +6305,9 @@
     <w:basedOn w:val="DefaultParagraphFont"/>
     <w:link w:val="Heading1"/>
     <w:uiPriority w:val="9"/>
-    <w:rsid w:val="0078354D"/>
+    <w:rsid w:val="0020137E"/>
     <w:rPr>
-      <w:rFonts w:asciiTheme="majorHAnsi" w:eastAsiaTheme="majorEastAsia" w:hAnsiTheme="majorHAnsi" w:cstheme="majorBidi"/>
+      <w:rFonts w:ascii="Times New Roman" w:eastAsiaTheme="majorEastAsia" w:hAnsi="Times New Roman" w:cstheme="majorBidi"/>
       <w:b/>
       <w:bCs/>
       <w:caps/>
@@ -2836,9 +6321,9 @@
     <w:basedOn w:val="DefaultParagraphFont"/>
     <w:link w:val="Heading2"/>
     <w:uiPriority w:val="9"/>
-    <w:rsid w:val="0078354D"/>
+    <w:rsid w:val="0020137E"/>
     <w:rPr>
-      <w:rFonts w:asciiTheme="majorHAnsi" w:eastAsiaTheme="majorEastAsia" w:hAnsiTheme="majorHAnsi" w:cstheme="majorBidi"/>
+      <w:rFonts w:ascii="Times New Roman" w:eastAsiaTheme="majorEastAsia" w:hAnsi="Times New Roman" w:cstheme="majorBidi"/>
       <w:b/>
       <w:bCs/>
       <w:sz w:val="28"/>
@@ -2850,10 +6335,9 @@
     <w:basedOn w:val="DefaultParagraphFont"/>
     <w:link w:val="Heading3"/>
     <w:uiPriority w:val="9"/>
-    <w:semiHidden/>
-    <w:rsid w:val="0078354D"/>
+    <w:rsid w:val="0020137E"/>
     <w:rPr>
-      <w:rFonts w:asciiTheme="majorHAnsi" w:eastAsiaTheme="majorEastAsia" w:hAnsiTheme="majorHAnsi" w:cstheme="majorBidi"/>
+      <w:rFonts w:ascii="Times New Roman" w:eastAsiaTheme="majorEastAsia" w:hAnsi="Times New Roman" w:cstheme="majorBidi"/>
       <w:spacing w:val="4"/>
       <w:sz w:val="24"/>
       <w:szCs w:val="24"/>
@@ -3246,6 +6730,238 @@
       <w:shd w:val="clear" w:color="auto" w:fill="E1DFDD"/>
     </w:rPr>
   </w:style>
+  <w:style w:type="table" w:styleId="TableGrid">
+    <w:name w:val="Table Grid"/>
+    <w:basedOn w:val="TableNormal"/>
+    <w:uiPriority w:val="39"/>
+    <w:rsid w:val="009E0366"/>
+    <w:pPr>
+      <w:spacing w:after="0" w:line="240" w:lineRule="auto"/>
+    </w:pPr>
+    <w:tblPr>
+      <w:tblBorders>
+        <w:top w:val="single" w:sz="4" w:space="0" w:color="auto"/>
+        <w:left w:val="single" w:sz="4" w:space="0" w:color="auto"/>
+        <w:bottom w:val="single" w:sz="4" w:space="0" w:color="auto"/>
+        <w:right w:val="single" w:sz="4" w:space="0" w:color="auto"/>
+        <w:insideH w:val="single" w:sz="4" w:space="0" w:color="auto"/>
+        <w:insideV w:val="single" w:sz="4" w:space="0" w:color="auto"/>
+      </w:tblBorders>
+    </w:tblPr>
+  </w:style>
+  <w:style w:type="table" w:styleId="PlainTable3">
+    <w:name w:val="Plain Table 3"/>
+    <w:basedOn w:val="TableNormal"/>
+    <w:uiPriority w:val="43"/>
+    <w:rsid w:val="00BB1A7A"/>
+    <w:pPr>
+      <w:spacing w:after="0" w:line="240" w:lineRule="auto"/>
+    </w:pPr>
+    <w:tblPr>
+      <w:tblStyleRowBandSize w:val="1"/>
+      <w:tblStyleColBandSize w:val="1"/>
+    </w:tblPr>
+    <w:tblStylePr w:type="firstRow">
+      <w:rPr>
+        <w:b/>
+        <w:bCs/>
+        <w:caps/>
+      </w:rPr>
+      <w:tblPr/>
+      <w:tcPr>
+        <w:tcBorders>
+          <w:bottom w:val="single" w:sz="4" w:space="0" w:color="7F7F7F" w:themeColor="text1" w:themeTint="80"/>
+        </w:tcBorders>
+      </w:tcPr>
+    </w:tblStylePr>
+    <w:tblStylePr w:type="lastRow">
+      <w:rPr>
+        <w:b/>
+        <w:bCs/>
+        <w:caps/>
+      </w:rPr>
+      <w:tblPr/>
+      <w:tcPr>
+        <w:tcBorders>
+          <w:top w:val="nil"/>
+        </w:tcBorders>
+      </w:tcPr>
+    </w:tblStylePr>
+    <w:tblStylePr w:type="firstCol">
+      <w:rPr>
+        <w:b/>
+        <w:bCs/>
+        <w:caps/>
+      </w:rPr>
+      <w:tblPr/>
+      <w:tcPr>
+        <w:tcBorders>
+          <w:right w:val="single" w:sz="4" w:space="0" w:color="7F7F7F" w:themeColor="text1" w:themeTint="80"/>
+        </w:tcBorders>
+      </w:tcPr>
+    </w:tblStylePr>
+    <w:tblStylePr w:type="lastCol">
+      <w:rPr>
+        <w:b/>
+        <w:bCs/>
+        <w:caps/>
+      </w:rPr>
+      <w:tblPr/>
+      <w:tcPr>
+        <w:tcBorders>
+          <w:left w:val="nil"/>
+        </w:tcBorders>
+      </w:tcPr>
+    </w:tblStylePr>
+    <w:tblStylePr w:type="band1Vert">
+      <w:tblPr/>
+      <w:tcPr>
+        <w:shd w:val="clear" w:color="auto" w:fill="F2F2F2" w:themeFill="background1" w:themeFillShade="F2"/>
+      </w:tcPr>
+    </w:tblStylePr>
+    <w:tblStylePr w:type="band1Horz">
+      <w:tblPr/>
+      <w:tcPr>
+        <w:shd w:val="clear" w:color="auto" w:fill="F2F2F2" w:themeFill="background1" w:themeFillShade="F2"/>
+      </w:tcPr>
+    </w:tblStylePr>
+    <w:tblStylePr w:type="neCell">
+      <w:tblPr/>
+      <w:tcPr>
+        <w:tcBorders>
+          <w:left w:val="nil"/>
+        </w:tcBorders>
+      </w:tcPr>
+    </w:tblStylePr>
+    <w:tblStylePr w:type="nwCell">
+      <w:tblPr/>
+      <w:tcPr>
+        <w:tcBorders>
+          <w:right w:val="nil"/>
+        </w:tcBorders>
+      </w:tcPr>
+    </w:tblStylePr>
+  </w:style>
+  <w:style w:type="table" w:styleId="PlainTable5">
+    <w:name w:val="Plain Table 5"/>
+    <w:basedOn w:val="TableNormal"/>
+    <w:uiPriority w:val="45"/>
+    <w:rsid w:val="00660E2E"/>
+    <w:pPr>
+      <w:spacing w:after="0" w:line="240" w:lineRule="auto"/>
+    </w:pPr>
+    <w:tblPr>
+      <w:tblStyleRowBandSize w:val="1"/>
+      <w:tblStyleColBandSize w:val="1"/>
+    </w:tblPr>
+    <w:tblStylePr w:type="firstRow">
+      <w:rPr>
+        <w:rFonts w:asciiTheme="majorHAnsi" w:eastAsiaTheme="majorEastAsia" w:hAnsiTheme="majorHAnsi" w:cstheme="majorBidi"/>
+        <w:i/>
+        <w:iCs/>
+        <w:sz w:val="26"/>
+      </w:rPr>
+      <w:tblPr/>
+      <w:tcPr>
+        <w:tcBorders>
+          <w:bottom w:val="single" w:sz="4" w:space="0" w:color="7F7F7F" w:themeColor="text1" w:themeTint="80"/>
+        </w:tcBorders>
+        <w:shd w:val="clear" w:color="auto" w:fill="FFFFFF" w:themeFill="background1"/>
+      </w:tcPr>
+    </w:tblStylePr>
+    <w:tblStylePr w:type="lastRow">
+      <w:rPr>
+        <w:rFonts w:asciiTheme="majorHAnsi" w:eastAsiaTheme="majorEastAsia" w:hAnsiTheme="majorHAnsi" w:cstheme="majorBidi"/>
+        <w:i/>
+        <w:iCs/>
+        <w:sz w:val="26"/>
+      </w:rPr>
+      <w:tblPr/>
+      <w:tcPr>
+        <w:tcBorders>
+          <w:top w:val="single" w:sz="4" w:space="0" w:color="7F7F7F" w:themeColor="text1" w:themeTint="80"/>
+        </w:tcBorders>
+        <w:shd w:val="clear" w:color="auto" w:fill="FFFFFF" w:themeFill="background1"/>
+      </w:tcPr>
+    </w:tblStylePr>
+    <w:tblStylePr w:type="firstCol">
+      <w:pPr>
+        <w:jc w:val="right"/>
+      </w:pPr>
+      <w:rPr>
+        <w:rFonts w:asciiTheme="majorHAnsi" w:eastAsiaTheme="majorEastAsia" w:hAnsiTheme="majorHAnsi" w:cstheme="majorBidi"/>
+        <w:i/>
+        <w:iCs/>
+        <w:sz w:val="26"/>
+      </w:rPr>
+      <w:tblPr/>
+      <w:tcPr>
+        <w:tcBorders>
+          <w:right w:val="single" w:sz="4" w:space="0" w:color="7F7F7F" w:themeColor="text1" w:themeTint="80"/>
+        </w:tcBorders>
+        <w:shd w:val="clear" w:color="auto" w:fill="FFFFFF" w:themeFill="background1"/>
+      </w:tcPr>
+    </w:tblStylePr>
+    <w:tblStylePr w:type="lastCol">
+      <w:rPr>
+        <w:rFonts w:asciiTheme="majorHAnsi" w:eastAsiaTheme="majorEastAsia" w:hAnsiTheme="majorHAnsi" w:cstheme="majorBidi"/>
+        <w:i/>
+        <w:iCs/>
+        <w:sz w:val="26"/>
+      </w:rPr>
+      <w:tblPr/>
+      <w:tcPr>
+        <w:tcBorders>
+          <w:left w:val="single" w:sz="4" w:space="0" w:color="7F7F7F" w:themeColor="text1" w:themeTint="80"/>
+        </w:tcBorders>
+        <w:shd w:val="clear" w:color="auto" w:fill="FFFFFF" w:themeFill="background1"/>
+      </w:tcPr>
+    </w:tblStylePr>
+    <w:tblStylePr w:type="band1Vert">
+      <w:tblPr/>
+      <w:tcPr>
+        <w:shd w:val="clear" w:color="auto" w:fill="F2F2F2" w:themeFill="background1" w:themeFillShade="F2"/>
+      </w:tcPr>
+    </w:tblStylePr>
+    <w:tblStylePr w:type="band1Horz">
+      <w:tblPr/>
+      <w:tcPr>
+        <w:shd w:val="clear" w:color="auto" w:fill="F2F2F2" w:themeFill="background1" w:themeFillShade="F2"/>
+      </w:tcPr>
+    </w:tblStylePr>
+    <w:tblStylePr w:type="neCell">
+      <w:tblPr/>
+      <w:tcPr>
+        <w:tcBorders>
+          <w:left w:val="nil"/>
+        </w:tcBorders>
+      </w:tcPr>
+    </w:tblStylePr>
+    <w:tblStylePr w:type="nwCell">
+      <w:tblPr/>
+      <w:tcPr>
+        <w:tcBorders>
+          <w:right w:val="nil"/>
+        </w:tcBorders>
+      </w:tcPr>
+    </w:tblStylePr>
+    <w:tblStylePr w:type="seCell">
+      <w:tblPr/>
+      <w:tcPr>
+        <w:tcBorders>
+          <w:left w:val="nil"/>
+        </w:tcBorders>
+      </w:tcPr>
+    </w:tblStylePr>
+    <w:tblStylePr w:type="swCell">
+      <w:tblPr/>
+      <w:tcPr>
+        <w:tcBorders>
+          <w:right w:val="nil"/>
+        </w:tcBorders>
+      </w:tcPr>
+    </w:tblStylePr>
+  </w:style>
 </w:styles>
 </file>
 

</xml_diff>